<commit_message>
making changes for DTD
</commit_message>
<xml_diff>
--- a/Project/Writeup.docx
+++ b/Project/Writeup.docx
@@ -18,6 +18,53 @@
           <w:sz w:val="28"/>
           <w:szCs w:val="28"/>
         </w:rPr>
+        <w:t>PART1</w:t>
+      </w:r>
+    </w:p>
+    <w:p>
+      <w:pPr>
+        <w:rPr>
+          <w:b/>
+          <w:bCs/>
+          <w:sz w:val="28"/>
+          <w:szCs w:val="28"/>
+        </w:rPr>
+      </w:pPr>
+      <w:r>
+        <w:rPr>
+          <w:b/>
+          <w:bCs/>
+          <w:sz w:val="28"/>
+          <w:szCs w:val="28"/>
+        </w:rPr>
+        <w:t xml:space="preserve">1) </w:t>
+      </w:r>
+      <w:r>
+        <w:rPr>
+          <w:b/>
+          <w:bCs/>
+          <w:sz w:val="28"/>
+          <w:szCs w:val="28"/>
+        </w:rPr>
+        <w:t>Write a short profile of each file we have given you.</w:t>
+      </w:r>
+    </w:p>
+    <w:p>
+      <w:pPr>
+        <w:rPr>
+          <w:b/>
+          <w:bCs/>
+          <w:sz w:val="28"/>
+          <w:szCs w:val="28"/>
+        </w:rPr>
+      </w:pPr>
+      <w:r>
+        <w:rPr>
+          <w:b/>
+          <w:bCs/>
+          <w:sz w:val="28"/>
+          <w:szCs w:val="28"/>
+        </w:rPr>
         <w:t>FileA.xml description</w:t>
       </w:r>
       <w:r>
@@ -57,33 +104,366 @@
         </w:rPr>
         <w:t>D30CBA6B00308A87FA3A384799C5FAF7</w:t>
       </w:r>
-      <w:r>
-        <w:rPr>
-          <w:b/>
-          <w:bCs/>
-          <w:sz w:val="28"/>
-          <w:szCs w:val="28"/>
-        </w:rPr>
+    </w:p>
+    <w:p>
+      <w:r>
+        <w:t xml:space="preserve">This file seems to represent the data for </w:t>
+      </w:r>
+      <w:proofErr w:type="spellStart"/>
+      <w:r>
+        <w:t>ConsumerComplaints</w:t>
+      </w:r>
+      <w:proofErr w:type="spellEnd"/>
+      <w:r>
+        <w:t xml:space="preserve">. The parent tag is </w:t>
+      </w:r>
+      <w:proofErr w:type="spellStart"/>
+      <w:r>
+        <w:t>consumerComplaints</w:t>
+      </w:r>
+      <w:proofErr w:type="spellEnd"/>
+      <w:r>
+        <w:t xml:space="preserve"> which contains multiple complaints pertaining data to multiple complaints.</w:t>
+      </w:r>
+    </w:p>
+    <w:p>
+      <w:r>
+        <w:t xml:space="preserve">Each complaint has an id associated with it as an attribute that is unique to every element. Each complaint has </w:t>
+      </w:r>
+      <w:proofErr w:type="spellStart"/>
+      <w:proofErr w:type="gramStart"/>
+      <w:r>
+        <w:t>events,product</w:t>
+      </w:r>
+      <w:proofErr w:type="gramEnd"/>
+      <w:r>
+        <w:t>,issue</w:t>
+      </w:r>
+      <w:proofErr w:type="spellEnd"/>
+      <w:r>
+        <w:t xml:space="preserve">, </w:t>
+      </w:r>
+      <w:proofErr w:type="spellStart"/>
+      <w:r>
+        <w:t>consumerNarrative</w:t>
+      </w:r>
+      <w:proofErr w:type="spellEnd"/>
+      <w:r>
+        <w:t>(which is opti</w:t>
+      </w:r>
+      <w:r>
+        <w:t>o</w:t>
+      </w:r>
+      <w:r>
+        <w:t>nal),</w:t>
+      </w:r>
+      <w:proofErr w:type="spellStart"/>
+      <w:r>
+        <w:t>company,submitted</w:t>
+      </w:r>
+      <w:proofErr w:type="spellEnd"/>
+      <w:r>
+        <w:t xml:space="preserve"> and response.</w:t>
+      </w:r>
+      <w:r>
+        <w:t xml:space="preserve"> Some of the id don’t follow this exact order of tags.</w:t>
+      </w:r>
+    </w:p>
+    <w:p>
+      <w:r>
+        <w:t xml:space="preserve">Event has a type and date associated with it. </w:t>
+      </w:r>
+    </w:p>
+    <w:p>
+      <w:r>
+        <w:t xml:space="preserve">Product contains detail about the product and have two child tags </w:t>
+      </w:r>
+      <w:proofErr w:type="spellStart"/>
+      <w:r>
+        <w:t>productType</w:t>
+      </w:r>
+      <w:proofErr w:type="spellEnd"/>
+      <w:r>
+        <w:t xml:space="preserve"> and </w:t>
+      </w:r>
+      <w:proofErr w:type="spellStart"/>
+      <w:r>
+        <w:t>subproduct</w:t>
+      </w:r>
+      <w:proofErr w:type="spellEnd"/>
+      <w:r>
+        <w:t>(optional)</w:t>
+      </w:r>
+    </w:p>
+    <w:p>
+      <w:r>
+        <w:t xml:space="preserve">Issue contains </w:t>
+      </w:r>
+      <w:proofErr w:type="spellStart"/>
+      <w:r>
+        <w:t>issueType</w:t>
+      </w:r>
+      <w:proofErr w:type="spellEnd"/>
+      <w:r>
+        <w:t xml:space="preserve"> and may contain </w:t>
+      </w:r>
+      <w:proofErr w:type="spellStart"/>
+      <w:r>
+        <w:t>subissue</w:t>
+      </w:r>
+      <w:proofErr w:type="spellEnd"/>
+    </w:p>
+    <w:p>
+      <w:r>
+        <w:t xml:space="preserve">Optionally the complaint may contain </w:t>
+      </w:r>
+      <w:proofErr w:type="spellStart"/>
+      <w:r>
+        <w:t>consumerNarrative</w:t>
+      </w:r>
+      <w:proofErr w:type="spellEnd"/>
+      <w:r>
+        <w:t xml:space="preserve"> in cases of some complaint.</w:t>
+      </w:r>
+    </w:p>
+    <w:p>
+      <w:r>
+        <w:t xml:space="preserve">This is followed by </w:t>
+      </w:r>
+      <w:r>
+        <w:t xml:space="preserve">company details containing </w:t>
+      </w:r>
+      <w:proofErr w:type="spellStart"/>
+      <w:proofErr w:type="gramStart"/>
+      <w:r>
+        <w:t>companyName</w:t>
+      </w:r>
+      <w:proofErr w:type="spellEnd"/>
+      <w:r>
+        <w:t xml:space="preserve"> ,</w:t>
+      </w:r>
+      <w:proofErr w:type="gramEnd"/>
+      <w:r>
         <w:t xml:space="preserve"> </w:t>
       </w:r>
-    </w:p>
-    <w:p>
-      <w:r>
-        <w:t>This file seems to represent the data for ConsumerComplaints. The parent tag is consumerComplaints which contains multiple complaints pertaining data to multiple complaints.</w:t>
-      </w:r>
-    </w:p>
-    <w:p>
-      <w:r>
-        <w:t>Each complaint has an id associated with it as an attribute that is unique to every element. Each complaint has events,product,issue, consumerNarrative(which is opti</w:t>
-      </w:r>
-      <w:r>
-        <w:t>o</w:t>
-      </w:r>
-      <w:r>
-        <w:t>nal),company,submitted and response.</w:t>
-      </w:r>
-      <w:r>
-        <w:t xml:space="preserve"> Some of the id don’t follow this exact order of tags.</w:t>
+      <w:proofErr w:type="spellStart"/>
+      <w:r>
+        <w:t>companyState</w:t>
+      </w:r>
+      <w:proofErr w:type="spellEnd"/>
+      <w:r>
+        <w:t xml:space="preserve"> and </w:t>
+      </w:r>
+      <w:proofErr w:type="spellStart"/>
+      <w:r>
+        <w:t>companyZip</w:t>
+      </w:r>
+      <w:proofErr w:type="spellEnd"/>
+      <w:r>
+        <w:t>.</w:t>
+      </w:r>
+    </w:p>
+    <w:p>
+      <w:r>
+        <w:t>Then we have a submitted element that has attribute via having the details on how the complaint was submitted.</w:t>
+      </w:r>
+    </w:p>
+    <w:p>
+      <w:proofErr w:type="gramStart"/>
+      <w:r>
+        <w:t>Lastly</w:t>
+      </w:r>
+      <w:proofErr w:type="gramEnd"/>
+      <w:r>
+        <w:t xml:space="preserve"> we have response which indicates timely and </w:t>
+      </w:r>
+      <w:proofErr w:type="spellStart"/>
+      <w:r>
+        <w:t>consumerDisputed</w:t>
+      </w:r>
+      <w:proofErr w:type="spellEnd"/>
+      <w:r>
+        <w:t xml:space="preserve"> as attributes. The response contains a </w:t>
+      </w:r>
+      <w:proofErr w:type="spellStart"/>
+      <w:r>
+        <w:t>publicResponse</w:t>
+      </w:r>
+      <w:proofErr w:type="spellEnd"/>
+      <w:r>
+        <w:t xml:space="preserve">(optional) and </w:t>
+      </w:r>
+      <w:proofErr w:type="spellStart"/>
+      <w:r>
+        <w:t>responseType</w:t>
+      </w:r>
+      <w:proofErr w:type="spellEnd"/>
+      <w:r>
+        <w:t xml:space="preserve"> as well.</w:t>
+      </w:r>
+    </w:p>
+    <w:p>
+      <w:pPr>
+        <w:rPr>
+          <w:b/>
+          <w:bCs/>
+          <w:sz w:val="28"/>
+          <w:szCs w:val="28"/>
+        </w:rPr>
+      </w:pPr>
+      <w:r>
+        <w:rPr>
+          <w:b/>
+          <w:bCs/>
+          <w:sz w:val="28"/>
+          <w:szCs w:val="28"/>
+        </w:rPr>
+        <w:t>File</w:t>
+      </w:r>
+      <w:r>
+        <w:rPr>
+          <w:b/>
+          <w:bCs/>
+          <w:sz w:val="28"/>
+          <w:szCs w:val="28"/>
+        </w:rPr>
+        <w:t>B</w:t>
+      </w:r>
+      <w:r>
+        <w:rPr>
+          <w:b/>
+          <w:bCs/>
+          <w:sz w:val="28"/>
+          <w:szCs w:val="28"/>
+        </w:rPr>
+        <w:t>.xml description</w:t>
+      </w:r>
+    </w:p>
+    <w:p>
+      <w:pPr>
+        <w:rPr>
+          <w:b/>
+          <w:bCs/>
+          <w:sz w:val="28"/>
+          <w:szCs w:val="28"/>
+        </w:rPr>
+      </w:pPr>
+      <w:r>
+        <w:rPr>
+          <w:b/>
+          <w:bCs/>
+          <w:sz w:val="28"/>
+          <w:szCs w:val="28"/>
+        </w:rPr>
+        <w:t xml:space="preserve">MD5 checksum </w:t>
+      </w:r>
+      <w:r>
+        <w:rPr>
+          <w:b/>
+          <w:bCs/>
+          <w:sz w:val="28"/>
+          <w:szCs w:val="28"/>
+        </w:rPr>
+        <w:t>47677272E76E1F4332AFE859347C8695</w:t>
+      </w:r>
+      <w:r>
+        <w:rPr>
+          <w:b/>
+          <w:bCs/>
+          <w:sz w:val="28"/>
+          <w:szCs w:val="28"/>
+        </w:rPr>
+        <w:t xml:space="preserve"> </w:t>
+      </w:r>
+    </w:p>
+    <w:p>
+      <w:pPr>
+        <w:rPr>
+          <w:b/>
+          <w:bCs/>
+          <w:sz w:val="28"/>
+          <w:szCs w:val="28"/>
+        </w:rPr>
+      </w:pPr>
+    </w:p>
+    <w:p>
+      <w:r>
+        <w:t xml:space="preserve">This file </w:t>
+      </w:r>
+      <w:r>
+        <w:t xml:space="preserve">also has data related to consumer complaints. The overall structure of this document is very much </w:t>
+      </w:r>
+      <w:proofErr w:type="gramStart"/>
+      <w:r>
+        <w:t>similar to</w:t>
+      </w:r>
+      <w:proofErr w:type="gramEnd"/>
+      <w:r>
+        <w:t xml:space="preserve"> FileA.xml but there are few differences.</w:t>
+      </w:r>
+      <w:r>
+        <w:t xml:space="preserve"> Unlike </w:t>
+      </w:r>
+      <w:proofErr w:type="spellStart"/>
+      <w:r>
+        <w:t>FileA</w:t>
+      </w:r>
+      <w:proofErr w:type="spellEnd"/>
+      <w:r>
+        <w:t xml:space="preserve"> this File has irregular line breaks.</w:t>
+      </w:r>
+    </w:p>
+    <w:p>
+      <w:r>
+        <w:t xml:space="preserve">Each complaint has an id as well as </w:t>
+      </w:r>
+      <w:proofErr w:type="spellStart"/>
+      <w:r>
+        <w:t>submissionType</w:t>
+      </w:r>
+      <w:proofErr w:type="spellEnd"/>
+      <w:r>
+        <w:t xml:space="preserve"> as attributes. Unlike </w:t>
+      </w:r>
+      <w:proofErr w:type="spellStart"/>
+      <w:r>
+        <w:t>FileA</w:t>
+      </w:r>
+      <w:proofErr w:type="spellEnd"/>
+      <w:r>
+        <w:t xml:space="preserve"> where </w:t>
+      </w:r>
+      <w:r>
+        <w:t xml:space="preserve">submitted was an element we have a </w:t>
+      </w:r>
+      <w:proofErr w:type="spellStart"/>
+      <w:r>
+        <w:t>submissionType</w:t>
+      </w:r>
+      <w:proofErr w:type="spellEnd"/>
+      <w:r>
+        <w:t xml:space="preserve"> attribute. Each complaint has </w:t>
+      </w:r>
+      <w:proofErr w:type="spellStart"/>
+      <w:proofErr w:type="gramStart"/>
+      <w:r>
+        <w:t>events,product</w:t>
+      </w:r>
+      <w:proofErr w:type="gramEnd"/>
+      <w:r>
+        <w:t>,issue,consumerNarrative</w:t>
+      </w:r>
+      <w:proofErr w:type="spellEnd"/>
+      <w:r>
+        <w:t xml:space="preserve">(in some cases),company and response. </w:t>
+      </w:r>
+      <w:proofErr w:type="gramStart"/>
+      <w:r>
+        <w:t>More or less these</w:t>
+      </w:r>
+      <w:proofErr w:type="gramEnd"/>
+      <w:r>
+        <w:t xml:space="preserve"> elements are similar to those present in FileA.xml.</w:t>
       </w:r>
     </w:p>
     <w:p>
@@ -93,175 +473,142 @@
     </w:p>
     <w:p>
       <w:r>
-        <w:t>Product contains detail about the product and have two child tags productType and subproduct(optional)</w:t>
-      </w:r>
-    </w:p>
-    <w:p>
-      <w:r>
-        <w:t>Issue contains issueType and may contain subissue</w:t>
-      </w:r>
-    </w:p>
-    <w:p>
-      <w:r>
-        <w:t>Optionally the complaint may contain consumerNarrative in cases of some complaint.</w:t>
-      </w:r>
-    </w:p>
-    <w:p>
-      <w:r>
-        <w:t xml:space="preserve">This is followed by </w:t>
-      </w:r>
-      <w:r>
-        <w:t>company details containing companyName , companyState and companyZip.</w:t>
-      </w:r>
-    </w:p>
-    <w:p>
-      <w:r>
-        <w:t>Then we have a submitted element that has attribute via having the details on how the complaint was submitted.</w:t>
-      </w:r>
-    </w:p>
-    <w:p>
-      <w:r>
-        <w:t>Lastly we have response which indicates timely and consumerDisputed or not as attributes. The response contains a publicResponse(optional) and responseType as well.</w:t>
-      </w:r>
-    </w:p>
-    <w:p>
-      <w:pPr>
-        <w:rPr>
-          <w:b/>
-          <w:bCs/>
-          <w:sz w:val="28"/>
-          <w:szCs w:val="28"/>
-        </w:rPr>
-      </w:pPr>
-      <w:r>
-        <w:rPr>
-          <w:b/>
-          <w:bCs/>
-          <w:sz w:val="28"/>
-          <w:szCs w:val="28"/>
-        </w:rPr>
-        <w:t>File</w:t>
-      </w:r>
-      <w:r>
-        <w:rPr>
-          <w:b/>
-          <w:bCs/>
-          <w:sz w:val="28"/>
-          <w:szCs w:val="28"/>
-        </w:rPr>
-        <w:t>B</w:t>
-      </w:r>
-      <w:r>
-        <w:rPr>
-          <w:b/>
-          <w:bCs/>
-          <w:sz w:val="28"/>
-          <w:szCs w:val="28"/>
-        </w:rPr>
-        <w:t>.xml description</w:t>
-      </w:r>
-    </w:p>
-    <w:p>
-      <w:pPr>
-        <w:rPr>
-          <w:b/>
-          <w:bCs/>
-          <w:sz w:val="28"/>
-          <w:szCs w:val="28"/>
-        </w:rPr>
-      </w:pPr>
-      <w:r>
-        <w:rPr>
-          <w:b/>
-          <w:bCs/>
-          <w:sz w:val="28"/>
-          <w:szCs w:val="28"/>
-        </w:rPr>
-        <w:t xml:space="preserve">MD5 checksum </w:t>
-      </w:r>
-      <w:r>
-        <w:rPr>
-          <w:b/>
-          <w:bCs/>
-          <w:sz w:val="28"/>
-          <w:szCs w:val="28"/>
-        </w:rPr>
-        <w:t>D30CBA6B00308A87FA3A384799C5FAF7</w:t>
-      </w:r>
-      <w:r>
-        <w:rPr>
-          <w:b/>
-          <w:bCs/>
-          <w:sz w:val="28"/>
-          <w:szCs w:val="28"/>
-        </w:rPr>
+        <w:t xml:space="preserve">Product contains detail about the product and have two child tags </w:t>
+      </w:r>
+      <w:proofErr w:type="spellStart"/>
+      <w:r>
+        <w:t>productType</w:t>
+      </w:r>
+      <w:proofErr w:type="spellEnd"/>
+      <w:r>
+        <w:t xml:space="preserve"> and </w:t>
+      </w:r>
+      <w:proofErr w:type="spellStart"/>
+      <w:r>
+        <w:t>subproduct</w:t>
+      </w:r>
+      <w:proofErr w:type="spellEnd"/>
+      <w:r>
+        <w:t>(optional)</w:t>
+      </w:r>
+    </w:p>
+    <w:p>
+      <w:r>
+        <w:lastRenderedPageBreak/>
+        <w:t xml:space="preserve">Issue contains </w:t>
+      </w:r>
+      <w:proofErr w:type="spellStart"/>
+      <w:r>
+        <w:t>issueType</w:t>
+      </w:r>
+      <w:proofErr w:type="spellEnd"/>
+      <w:r>
+        <w:t xml:space="preserve"> and may contain </w:t>
+      </w:r>
+      <w:proofErr w:type="spellStart"/>
+      <w:r>
+        <w:t>subissue</w:t>
+      </w:r>
+      <w:proofErr w:type="spellEnd"/>
+    </w:p>
+    <w:p>
+      <w:r>
+        <w:t xml:space="preserve">Optionally the complaint may contain </w:t>
+      </w:r>
+      <w:proofErr w:type="spellStart"/>
+      <w:r>
+        <w:t>consumerNarrative</w:t>
+      </w:r>
+      <w:proofErr w:type="spellEnd"/>
+      <w:r>
+        <w:t xml:space="preserve"> in cases of some complaint.</w:t>
+      </w:r>
+    </w:p>
+    <w:p>
+      <w:r>
+        <w:t xml:space="preserve">This is followed by company details containing </w:t>
+      </w:r>
+      <w:proofErr w:type="spellStart"/>
+      <w:proofErr w:type="gramStart"/>
+      <w:r>
+        <w:t>companyName</w:t>
+      </w:r>
+      <w:proofErr w:type="spellEnd"/>
+      <w:r>
+        <w:t xml:space="preserve"> ,</w:t>
+      </w:r>
+      <w:proofErr w:type="gramEnd"/>
+      <w:r>
         <w:t xml:space="preserve"> </w:t>
       </w:r>
-    </w:p>
-    <w:p>
-      <w:pPr>
-        <w:rPr>
-          <w:b/>
-          <w:bCs/>
-          <w:sz w:val="28"/>
-          <w:szCs w:val="28"/>
-        </w:rPr>
-      </w:pPr>
-    </w:p>
-    <w:p>
-      <w:r>
-        <w:t xml:space="preserve">This file </w:t>
-      </w:r>
-      <w:r>
-        <w:t>also has data related to consumer complaints. The overall structure of this document is very much similar to FileA.xml but there are few differences.</w:t>
-      </w:r>
-      <w:r>
-        <w:t xml:space="preserve"> Unlike FileA this File has irregular line breaks.</w:t>
-      </w:r>
-    </w:p>
-    <w:p>
-      <w:r>
-        <w:t xml:space="preserve">Each complaint has an id as well as submissionType as attributes. Unlike FileA where </w:t>
-      </w:r>
-      <w:r>
-        <w:t>submitted was an element we have a submissionType attribute. Each complaint has events,product,issue,consumerNarrative(in some cases),company and response. More or less these elements are similar to those present in FileA.xml.</w:t>
-      </w:r>
-    </w:p>
-    <w:p>
-      <w:r>
-        <w:t xml:space="preserve">Event has a type and date associated with it. </w:t>
-      </w:r>
-    </w:p>
-    <w:p>
-      <w:r>
-        <w:t>Product contains detail about the product and have two child tags productType and subproduct(optional)</w:t>
-      </w:r>
-    </w:p>
-    <w:p>
-      <w:r>
-        <w:t>Issue contains issueType and may contain subissue</w:t>
-      </w:r>
-    </w:p>
-    <w:p>
-      <w:r>
-        <w:t>Optionally the complaint may contain consumerNarrative in cases of some complaint.</w:t>
-      </w:r>
-    </w:p>
-    <w:p>
-      <w:r>
-        <w:t>This is followed by company details containing companyName , companyState and companyZip.</w:t>
-      </w:r>
-    </w:p>
-    <w:p>
-      <w:r>
-        <w:lastRenderedPageBreak/>
-        <w:t xml:space="preserve">Lastly we have response which indicates timely and consumerDisputed or not as attributes. The attributes value are different from that of </w:t>
-      </w:r>
+      <w:proofErr w:type="spellStart"/>
+      <w:r>
+        <w:t>companyState</w:t>
+      </w:r>
+      <w:proofErr w:type="spellEnd"/>
+      <w:r>
+        <w:t xml:space="preserve"> and </w:t>
+      </w:r>
+      <w:proofErr w:type="spellStart"/>
+      <w:r>
+        <w:t>companyZip</w:t>
+      </w:r>
+      <w:proofErr w:type="spellEnd"/>
+      <w:r>
+        <w:t>.</w:t>
+      </w:r>
+    </w:p>
+    <w:p>
+      <w:proofErr w:type="gramStart"/>
+      <w:r>
+        <w:t>Lastly</w:t>
+      </w:r>
+      <w:proofErr w:type="gramEnd"/>
+      <w:r>
+        <w:t xml:space="preserve"> we have response which indicates timely and </w:t>
+      </w:r>
+      <w:proofErr w:type="spellStart"/>
+      <w:r>
+        <w:t>consumerDisputed</w:t>
+      </w:r>
+      <w:proofErr w:type="spellEnd"/>
+      <w:r>
+        <w:t xml:space="preserve"> or not as attributes. The attributes value </w:t>
+      </w:r>
+      <w:proofErr w:type="gramStart"/>
+      <w:r>
+        <w:t>are</w:t>
+      </w:r>
+      <w:proofErr w:type="gramEnd"/>
+      <w:r>
+        <w:t xml:space="preserve"> different from that of </w:t>
+      </w:r>
+      <w:proofErr w:type="spellStart"/>
       <w:r>
         <w:t>FileA.xml</w:t>
       </w:r>
       <w:r>
-        <w:t>The response contains a publicResponse(optional) and responseType as well.</w:t>
+        <w:t>The</w:t>
+      </w:r>
+      <w:proofErr w:type="spellEnd"/>
+      <w:r>
+        <w:t xml:space="preserve"> response contains a </w:t>
+      </w:r>
+      <w:proofErr w:type="spellStart"/>
+      <w:r>
+        <w:t>publicResponse</w:t>
+      </w:r>
+      <w:proofErr w:type="spellEnd"/>
+      <w:r>
+        <w:t xml:space="preserve">(optional) and </w:t>
+      </w:r>
+      <w:proofErr w:type="spellStart"/>
+      <w:r>
+        <w:t>responseType</w:t>
+      </w:r>
+      <w:proofErr w:type="spellEnd"/>
+      <w:r>
+        <w:t xml:space="preserve"> as well.</w:t>
       </w:r>
       <w:r>
         <w:t xml:space="preserve">  </w:t>
@@ -279,6 +626,170 @@
       </w:r>
     </w:p>
     <w:p/>
+    <w:p/>
+    <w:p/>
+    <w:p>
+      <w:bookmarkStart w:id="0" w:name="_GoBack"/>
+      <w:bookmarkEnd w:id="0"/>
+    </w:p>
+    <w:p>
+      <w:pPr>
+        <w:rPr>
+          <w:b/>
+          <w:bCs/>
+          <w:sz w:val="28"/>
+          <w:szCs w:val="28"/>
+        </w:rPr>
+      </w:pPr>
+      <w:r>
+        <w:rPr>
+          <w:b/>
+          <w:bCs/>
+          <w:sz w:val="28"/>
+          <w:szCs w:val="28"/>
+        </w:rPr>
+        <w:t>2</w:t>
+      </w:r>
+      <w:r>
+        <w:rPr>
+          <w:b/>
+          <w:bCs/>
+          <w:sz w:val="28"/>
+          <w:szCs w:val="28"/>
+        </w:rPr>
+        <w:t>)</w:t>
+      </w:r>
+      <w:r>
+        <w:rPr>
+          <w:b/>
+          <w:bCs/>
+          <w:sz w:val="28"/>
+          <w:szCs w:val="28"/>
+        </w:rPr>
+        <w:t xml:space="preserve"> </w:t>
+      </w:r>
+      <w:r>
+        <w:rPr>
+          <w:b/>
+          <w:bCs/>
+          <w:sz w:val="28"/>
+          <w:szCs w:val="28"/>
+        </w:rPr>
+        <w:t>Create a DTD for each XML file</w:t>
+      </w:r>
+    </w:p>
+    <w:p>
+      <w:r>
+        <w:t xml:space="preserve">DTD for both the files have been created (internal DTD) and the files are </w:t>
+      </w:r>
+    </w:p>
+    <w:p>
+      <w:r>
+        <w:t>Consumer_Complaints_FileA_withDTD.xml</w:t>
+      </w:r>
+    </w:p>
+    <w:p>
+      <w:r>
+        <w:t>Consumer_Complaints_FileB_withDTD.xml</w:t>
+      </w:r>
+    </w:p>
+    <w:p>
+      <w:r>
+        <w:t xml:space="preserve">These have been validated for the provide files </w:t>
+      </w:r>
+    </w:p>
+    <w:p>
+      <w:r>
+        <w:t>Consumer_Complaints_FileA.xml</w:t>
+      </w:r>
+      <w:r>
+        <w:t xml:space="preserve"> and </w:t>
+      </w:r>
+      <w:r>
+        <w:t>Consumer_Complaints_FileB.xml</w:t>
+      </w:r>
+    </w:p>
+    <w:p>
+      <w:r>
+        <w:t xml:space="preserve">From  </w:t>
+      </w:r>
+      <w:hyperlink r:id="rId7" w:history="1">
+        <w:r>
+          <w:rPr>
+            <w:rStyle w:val="Hyperlink"/>
+          </w:rPr>
+          <w:t>http://xmlvalidator.new-studio.org/</w:t>
+        </w:r>
+      </w:hyperlink>
+    </w:p>
+    <w:p/>
+    <w:p>
+      <w:r>
+        <w:t>The DTD files for the provided files have been generated keeping in mind the structure of these two files as described in part1</w:t>
+      </w:r>
+    </w:p>
+    <w:p/>
+    <w:p/>
+    <w:p/>
+    <w:p/>
+    <w:p/>
+    <w:p/>
+    <w:p/>
+    <w:p/>
+    <w:p/>
+    <w:p/>
+    <w:p>
+      <w:pPr>
+        <w:rPr>
+          <w:b/>
+          <w:bCs/>
+          <w:sz w:val="28"/>
+          <w:szCs w:val="28"/>
+        </w:rPr>
+      </w:pPr>
+      <w:r>
+        <w:rPr>
+          <w:b/>
+          <w:bCs/>
+          <w:sz w:val="28"/>
+          <w:szCs w:val="28"/>
+        </w:rPr>
+        <w:t>3</w:t>
+      </w:r>
+      <w:r>
+        <w:rPr>
+          <w:b/>
+          <w:bCs/>
+          <w:sz w:val="28"/>
+          <w:szCs w:val="28"/>
+        </w:rPr>
+        <w:t>)</w:t>
+      </w:r>
+    </w:p>
+    <w:p>
+      <w:r>
+        <w:t xml:space="preserve"> The files that we get after </w:t>
+      </w:r>
+      <w:r>
+        <w:t>canonicalization</w:t>
+      </w:r>
+      <w:r>
+        <w:t xml:space="preserve"> of files </w:t>
+      </w:r>
+      <w:r>
+        <w:t>Consumer_Complaints_FileA.xml</w:t>
+      </w:r>
+      <w:r>
+        <w:t xml:space="preserve"> and </w:t>
+      </w:r>
+      <w:r>
+        <w:t>Consumer_Complaints_FileB.xml</w:t>
+      </w:r>
+      <w:r>
+        <w:t xml:space="preserve"> are FileA.xml and FileB.xml respectively.</w:t>
+      </w:r>
+    </w:p>
+    <w:p/>
     <w:p>
       <w:pPr>
         <w:rPr>
@@ -317,7 +828,15 @@
     </w:p>
     <w:p>
       <w:r>
-        <w:t>Before we move forward to canonicalization process , we need to make following changes to the documents</w:t>
+        <w:t xml:space="preserve">Before we move forward to canonicalization </w:t>
+      </w:r>
+      <w:proofErr w:type="gramStart"/>
+      <w:r>
+        <w:t>process ,</w:t>
+      </w:r>
+      <w:proofErr w:type="gramEnd"/>
+      <w:r>
+        <w:t xml:space="preserve"> we need to make following changes to the documents</w:t>
       </w:r>
     </w:p>
     <w:p>
@@ -328,9 +847,11 @@
           <w:numId w:val="8"/>
         </w:numPr>
       </w:pPr>
+      <w:proofErr w:type="spellStart"/>
       <w:r>
         <w:t>FileA</w:t>
       </w:r>
+      <w:proofErr w:type="spellEnd"/>
     </w:p>
     <w:p>
       <w:pPr>
@@ -341,7 +862,39 @@
         </w:numPr>
       </w:pPr>
       <w:r>
-        <w:t>We will be removing element submitted that is present inside a complaint and we will instead add an attribute to complaint similar to FileB which is submissionType. The reason for doing is because the element submitted doesn’t have any data and also it makes more sense to have it as an attribute because there will be limited number of values for it.</w:t>
+        <w:t xml:space="preserve">We will be removing element submitted that is present inside a complaint and we will instead add an attribute to complaint </w:t>
+      </w:r>
+      <w:proofErr w:type="gramStart"/>
+      <w:r>
+        <w:t>similar to</w:t>
+      </w:r>
+      <w:proofErr w:type="gramEnd"/>
+      <w:r>
+        <w:t xml:space="preserve"> </w:t>
+      </w:r>
+      <w:proofErr w:type="spellStart"/>
+      <w:r>
+        <w:t>FileB</w:t>
+      </w:r>
+      <w:proofErr w:type="spellEnd"/>
+      <w:r>
+        <w:t xml:space="preserve"> which is </w:t>
+      </w:r>
+      <w:proofErr w:type="spellStart"/>
+      <w:r>
+        <w:t>submissionType</w:t>
+      </w:r>
+      <w:proofErr w:type="spellEnd"/>
+      <w:r>
+        <w:t xml:space="preserve">. The reason for doing is because the element submitted doesn’t have any data </w:t>
+      </w:r>
+      <w:proofErr w:type="gramStart"/>
+      <w:r>
+        <w:t>and also</w:t>
+      </w:r>
+      <w:proofErr w:type="gramEnd"/>
+      <w:r>
+        <w:t xml:space="preserve"> it makes more sense to have it as an attribute because there will be limited number of values for it.</w:t>
       </w:r>
     </w:p>
     <w:p>
@@ -376,9 +929,11 @@
           <w:numId w:val="8"/>
         </w:numPr>
       </w:pPr>
+      <w:proofErr w:type="spellStart"/>
       <w:r>
         <w:t>FileB</w:t>
       </w:r>
+      <w:proofErr w:type="spellEnd"/>
     </w:p>
     <w:p>
       <w:pPr>
@@ -389,11 +944,24 @@
         </w:numPr>
       </w:pPr>
       <w:r>
-        <w:t xml:space="preserve">We will fill the missing values of submissionType attribute for </w:t>
-      </w:r>
-      <w:r>
-        <w:t>some of the complaint ids by taking these values from FileA</w:t>
-      </w:r>
+        <w:t xml:space="preserve">We will fill the missing values of </w:t>
+      </w:r>
+      <w:proofErr w:type="spellStart"/>
+      <w:r>
+        <w:t>submissionType</w:t>
+      </w:r>
+      <w:proofErr w:type="spellEnd"/>
+      <w:r>
+        <w:t xml:space="preserve"> attribute for </w:t>
+      </w:r>
+      <w:r>
+        <w:t xml:space="preserve">some of the complaint ids by taking these values from </w:t>
+      </w:r>
+      <w:proofErr w:type="spellStart"/>
+      <w:r>
+        <w:t>FileA</w:t>
+      </w:r>
+      <w:proofErr w:type="spellEnd"/>
     </w:p>
     <w:p>
       <w:pPr>
@@ -473,33 +1041,71 @@
         </w:numPr>
       </w:pPr>
       <w:r>
-        <w:t>Add missing values for timely attribute from FileA for two ids</w:t>
-      </w:r>
-      <w:bookmarkStart w:id="0" w:name="_GoBack"/>
-      <w:bookmarkEnd w:id="0"/>
-    </w:p>
-    <w:p>
-      <w:pPr>
-        <w:rPr>
-          <w:b/>
-          <w:bCs/>
-        </w:rPr>
-      </w:pPr>
-      <w:r>
-        <w:rPr>
-          <w:b/>
-          <w:bCs/>
-        </w:rPr>
-        <w:t xml:space="preserve">Above changes can be seen with the github commit </w:t>
-      </w:r>
-      <w:hyperlink r:id="rId7" w:history="1">
+        <w:t xml:space="preserve">Add missing values for timely attribute from </w:t>
+      </w:r>
+      <w:proofErr w:type="spellStart"/>
+      <w:r>
+        <w:t>FileA</w:t>
+      </w:r>
+      <w:proofErr w:type="spellEnd"/>
+      <w:r>
+        <w:t xml:space="preserve"> for two ids</w:t>
+      </w:r>
+    </w:p>
+    <w:p>
+      <w:pPr>
+        <w:rPr>
+          <w:b/>
+          <w:bCs/>
+        </w:rPr>
+      </w:pPr>
+      <w:r>
+        <w:rPr>
+          <w:b/>
+          <w:bCs/>
+        </w:rPr>
+        <w:t xml:space="preserve">Above changes can be seen with the </w:t>
+      </w:r>
+      <w:proofErr w:type="spellStart"/>
+      <w:r>
+        <w:rPr>
+          <w:b/>
+          <w:bCs/>
+        </w:rPr>
+        <w:t>github</w:t>
+      </w:r>
+      <w:proofErr w:type="spellEnd"/>
+      <w:r>
+        <w:rPr>
+          <w:b/>
+          <w:bCs/>
+        </w:rPr>
+        <w:t xml:space="preserve"> commit </w:t>
+      </w:r>
+      <w:hyperlink r:id="rId8" w:history="1">
         <w:r>
           <w:rPr>
             <w:rStyle w:val="Hyperlink"/>
             <w:b/>
             <w:bCs/>
           </w:rPr>
-          <w:t>https://github.com/elnin09/datacuration/commit/834775f034040fa0e47553ee97a0543397a94c79#diff-985959785319747668373cc6dee294b11db782b03cdd90a2851fbdc0637c6b7b</w:t>
+          <w:t>https://github.com/elnin09/datacuration/commit/834775f034040fa0e47553ee97a0543397a94c79#diff-985959785319747668373cc6dee294b11db</w:t>
+        </w:r>
+        <w:r>
+          <w:rPr>
+            <w:rStyle w:val="Hyperlink"/>
+            <w:b/>
+            <w:bCs/>
+          </w:rPr>
+          <w:t>7</w:t>
+        </w:r>
+        <w:r>
+          <w:rPr>
+            <w:rStyle w:val="Hyperlink"/>
+            <w:b/>
+            <w:bCs/>
+          </w:rPr>
+          <w:t>82b03cdd90a2851fbdc0637c6b7b</w:t>
         </w:r>
       </w:hyperlink>
       <w:r>
@@ -567,9 +1173,17 @@
         </w:rPr>
       </w:pPr>
       <w:r>
-        <w:t xml:space="preserve">For normalizing line ends in VSCode I used </w:t>
-      </w:r>
-      <w:hyperlink r:id="rId8" w:history="1">
+        <w:t xml:space="preserve">For normalizing line ends in </w:t>
+      </w:r>
+      <w:proofErr w:type="spellStart"/>
+      <w:r>
+        <w:t>VSCode</w:t>
+      </w:r>
+      <w:proofErr w:type="spellEnd"/>
+      <w:r>
+        <w:t xml:space="preserve"> I used </w:t>
+      </w:r>
+      <w:hyperlink r:id="rId9" w:history="1">
         <w:r>
           <w:rPr>
             <w:rStyle w:val="Hyperlink"/>
@@ -617,7 +1231,13 @@
         <w:t>Removed all the non-significant spaces from both the files and tabs</w:t>
       </w:r>
       <w:r>
-        <w:t xml:space="preserve">. FileA has </w:t>
+        <w:t xml:space="preserve">. </w:t>
+      </w:r>
+      <w:r>
+        <w:t>This has been done for both the files</w:t>
+      </w:r>
+      <w:r>
+        <w:t>.</w:t>
       </w:r>
     </w:p>
     <w:p>
@@ -633,7 +1253,15 @@
         </w:rPr>
       </w:pPr>
       <w:r>
-        <w:t>For comments there were only one comment in FileB that was removed</w:t>
+        <w:t xml:space="preserve">For comments there were only one comment in </w:t>
+      </w:r>
+      <w:proofErr w:type="spellStart"/>
+      <w:r>
+        <w:t>FileB</w:t>
+      </w:r>
+      <w:proofErr w:type="spellEnd"/>
+      <w:r>
+        <w:t xml:space="preserve"> that was removed</w:t>
       </w:r>
     </w:p>
     <w:p>
@@ -641,8 +1269,14 @@
         <w:pStyle w:val="ListParagraph"/>
         <w:ind w:left="792"/>
       </w:pPr>
-      <w:r>
-        <w:t>&lt;!-- Note: Sally modified this event on 2015-05-06 --&gt;</w:t>
+      <w:proofErr w:type="gramStart"/>
+      <w:r>
+        <w:lastRenderedPageBreak/>
+        <w:t>&lt;!--</w:t>
+      </w:r>
+      <w:proofErr w:type="gramEnd"/>
+      <w:r>
+        <w:t xml:space="preserve"> Note: Sally modified this event on 2015-05-06 --&gt;</w:t>
       </w:r>
       <w:r>
         <w:t xml:space="preserve"> </w:t>
@@ -681,51 +1315,19 @@
         </w:rPr>
       </w:pPr>
       <w:r>
-        <w:lastRenderedPageBreak/>
-        <w:t>There were no attributes present in any of the files with default values so we don’t need to change anything in the files for this issue.</w:t>
-      </w:r>
-    </w:p>
-    <w:p>
-      <w:pPr>
-        <w:pStyle w:val="ListParagraph"/>
-        <w:ind w:left="792"/>
-      </w:pPr>
-    </w:p>
-    <w:p>
-      <w:pPr>
-        <w:pStyle w:val="ListParagraph"/>
-        <w:ind w:left="792"/>
-      </w:pPr>
-    </w:p>
-    <w:p>
-      <w:pPr>
-        <w:pStyle w:val="ListParagraph"/>
-        <w:ind w:left="792"/>
-      </w:pPr>
-    </w:p>
-    <w:p>
-      <w:pPr>
-        <w:pStyle w:val="ListParagraph"/>
-        <w:ind w:left="792"/>
-      </w:pPr>
-    </w:p>
-    <w:p>
-      <w:pPr>
-        <w:pStyle w:val="ListParagraph"/>
-        <w:ind w:left="792"/>
-      </w:pPr>
-    </w:p>
-    <w:p>
-      <w:pPr>
-        <w:pStyle w:val="ListParagraph"/>
-        <w:ind w:left="792"/>
-      </w:pPr>
-    </w:p>
-    <w:p>
-      <w:pPr>
-        <w:pStyle w:val="ListParagraph"/>
-        <w:ind w:left="792"/>
-      </w:pPr>
+        <w:t xml:space="preserve">There were no attributes present in any of the files with default </w:t>
+      </w:r>
+      <w:proofErr w:type="gramStart"/>
+      <w:r>
+        <w:t>values</w:t>
+      </w:r>
+      <w:proofErr w:type="gramEnd"/>
+      <w:r>
+        <w:t xml:space="preserve"> so we don’t need to change anything in the files for this issue.</w:t>
+      </w:r>
+      <w:r>
+        <w:t xml:space="preserve"> </w:t>
+      </w:r>
     </w:p>
     <w:p>
       <w:pPr>
@@ -768,25 +1370,1346 @@
       <w:r>
         <w:t>For element event in both the files, put date attribute before type attribute</w:t>
       </w:r>
-    </w:p>
-    <w:p>
-      <w:pPr>
-        <w:rPr>
-          <w:b/>
-          <w:bCs/>
-        </w:rPr>
-      </w:pPr>
-    </w:p>
-    <w:p>
-      <w:r>
+      <w:r>
+        <w:t xml:space="preserve"> for both files</w:t>
+      </w:r>
+    </w:p>
+    <w:p>
+      <w:pPr>
+        <w:pStyle w:val="ListParagraph"/>
+        <w:numPr>
+          <w:ilvl w:val="1"/>
+          <w:numId w:val="1"/>
+        </w:numPr>
+        <w:rPr>
+          <w:b/>
+          <w:bCs/>
+        </w:rPr>
+      </w:pPr>
+      <w:r>
+        <w:t xml:space="preserve">For element response </w:t>
+      </w:r>
+      <w:r>
+        <w:t xml:space="preserve">put </w:t>
+      </w:r>
+      <w:proofErr w:type="spellStart"/>
+      <w:r>
+        <w:t>consumerDisputed</w:t>
+      </w:r>
+      <w:proofErr w:type="spellEnd"/>
+      <w:r>
+        <w:t xml:space="preserve"> attribute before timely for both files</w:t>
+      </w:r>
+    </w:p>
+    <w:p>
+      <w:pPr>
+        <w:pStyle w:val="ListParagraph"/>
+        <w:numPr>
+          <w:ilvl w:val="0"/>
+          <w:numId w:val="1"/>
+        </w:numPr>
+        <w:rPr>
+          <w:b/>
+          <w:bCs/>
+        </w:rPr>
+      </w:pPr>
+      <w:r>
+        <w:rPr>
+          <w:b/>
+          <w:bCs/>
+        </w:rPr>
+        <w:t xml:space="preserve">Expand all character references </w:t>
+      </w:r>
+    </w:p>
+    <w:p>
+      <w:pPr>
+        <w:pStyle w:val="ListParagraph"/>
+        <w:numPr>
+          <w:ilvl w:val="0"/>
+          <w:numId w:val="1"/>
+        </w:numPr>
+        <w:rPr>
+          <w:b/>
+          <w:bCs/>
+        </w:rPr>
+      </w:pPr>
+      <w:r>
+        <w:rPr>
+          <w:b/>
+          <w:bCs/>
+        </w:rPr>
+        <w:t>Remove any internal schema or declarations</w:t>
+      </w:r>
+    </w:p>
+    <w:p>
+      <w:pPr>
+        <w:pStyle w:val="ListParagraph"/>
+        <w:ind w:left="360"/>
+      </w:pPr>
+      <w:r>
+        <w:t xml:space="preserve">This has been removed from </w:t>
+      </w:r>
+      <w:proofErr w:type="spellStart"/>
+      <w:r>
+        <w:t>FileB</w:t>
+      </w:r>
+      <w:proofErr w:type="spellEnd"/>
+      <w:r>
+        <w:t xml:space="preserve"> which had internal</w:t>
+      </w:r>
+      <w:r>
+        <w:t xml:space="preserve"> declaration and internal DTD</w:t>
+      </w:r>
+    </w:p>
+    <w:p>
+      <w:pPr>
+        <w:pStyle w:val="ListParagraph"/>
+        <w:ind w:left="360"/>
+      </w:pPr>
+    </w:p>
+    <w:p>
+      <w:pPr>
+        <w:pStyle w:val="ListParagraph"/>
+        <w:ind w:left="360"/>
+      </w:pPr>
+      <w:r>
+        <w:t>Now above changes made can be checked using this commit in FileA.xml and FileB.xml</w:t>
+      </w:r>
+    </w:p>
+    <w:p>
+      <w:pPr>
+        <w:pStyle w:val="ListParagraph"/>
+        <w:ind w:left="360"/>
+        <w:rPr>
+          <w:b/>
+          <w:bCs/>
+        </w:rPr>
+      </w:pPr>
+      <w:hyperlink r:id="rId10" w:history="1">
+        <w:r>
+          <w:rPr>
+            <w:rStyle w:val="Hyperlink"/>
+            <w:b/>
+            <w:bCs/>
+          </w:rPr>
+          <w:t>https://github.com/elnin09/datacuration/commit/9a3552b4d1917684f73d8b58f28fa89fe2a7fe9f</w:t>
+        </w:r>
+      </w:hyperlink>
+      <w:r>
+        <w:rPr>
+          <w:b/>
+          <w:bCs/>
+        </w:rPr>
         <w:t xml:space="preserve"> </w:t>
       </w:r>
     </w:p>
     <w:p>
+      <w:pPr>
+        <w:pStyle w:val="ListParagraph"/>
+        <w:ind w:left="360"/>
+      </w:pPr>
+    </w:p>
+    <w:p>
+      <w:pPr>
+        <w:pStyle w:val="ListParagraph"/>
+        <w:numPr>
+          <w:ilvl w:val="0"/>
+          <w:numId w:val="1"/>
+        </w:numPr>
+        <w:rPr>
+          <w:b/>
+          <w:bCs/>
+        </w:rPr>
+      </w:pPr>
+      <w:r>
+        <w:rPr>
+          <w:b/>
+          <w:bCs/>
+        </w:rPr>
+        <w:t>Now test to see if character sequences are identical.</w:t>
+      </w:r>
+    </w:p>
+    <w:p>
+      <w:pPr>
+        <w:pStyle w:val="ListParagraph"/>
+        <w:ind w:left="360"/>
+        <w:rPr>
+          <w:b/>
+          <w:bCs/>
+        </w:rPr>
+      </w:pPr>
+    </w:p>
+    <w:p>
+      <w:pPr>
+        <w:pStyle w:val="ListParagraph"/>
+        <w:ind w:left="360"/>
+      </w:pPr>
+      <w:r>
+        <w:t>The files are FileA.xml and FileB.xml after above changes and the MD5 checksum from the link</w:t>
+      </w:r>
+    </w:p>
+    <w:p>
+      <w:pPr>
+        <w:pStyle w:val="ListParagraph"/>
+        <w:ind w:left="360"/>
+        <w:rPr>
+          <w:b/>
+          <w:bCs/>
+        </w:rPr>
+      </w:pPr>
+      <w:hyperlink r:id="rId11" w:history="1">
+        <w:r>
+          <w:rPr>
+            <w:rStyle w:val="Hyperlink"/>
+            <w:b/>
+            <w:bCs/>
+          </w:rPr>
+          <w:t>http://onlinemd5.com/</w:t>
+        </w:r>
+      </w:hyperlink>
+    </w:p>
+    <w:p>
+      <w:pPr>
+        <w:pStyle w:val="ListParagraph"/>
+        <w:ind w:left="360"/>
+      </w:pPr>
+      <w:r>
+        <w:t xml:space="preserve">is </w:t>
+      </w:r>
+      <w:r>
+        <w:t>A26D2C1C1962570D68539F5CD932C78F</w:t>
+      </w:r>
+      <w:r>
+        <w:t xml:space="preserve"> for FileA.xml</w:t>
+      </w:r>
+    </w:p>
+    <w:p>
+      <w:pPr>
+        <w:pStyle w:val="ListParagraph"/>
+        <w:ind w:left="360"/>
+      </w:pPr>
+      <w:r>
+        <w:t xml:space="preserve">is </w:t>
+      </w:r>
+      <w:r>
+        <w:t>A26D2C1C1962570D68539F5CD932C78F</w:t>
+      </w:r>
+      <w:r>
+        <w:t xml:space="preserve"> for FileB.xml</w:t>
+      </w:r>
+    </w:p>
+    <w:p>
+      <w:pPr>
+        <w:pStyle w:val="ListParagraph"/>
+        <w:ind w:left="360"/>
+      </w:pPr>
+    </w:p>
+    <w:p>
+      <w:pPr>
+        <w:pStyle w:val="ListParagraph"/>
+        <w:ind w:left="360"/>
+      </w:pPr>
+      <w:r>
+        <w:t>the checksum is same for both the files after steps 1-6</w:t>
+      </w:r>
+      <w:r>
+        <w:t xml:space="preserve"> and hence we can see that the data </w:t>
+      </w:r>
+    </w:p>
+    <w:p>
+      <w:pPr>
+        <w:pStyle w:val="ListParagraph"/>
+        <w:ind w:left="360"/>
+      </w:pPr>
+    </w:p>
+    <w:p>
+      <w:pPr>
+        <w:pStyle w:val="ListParagraph"/>
+        <w:ind w:left="360"/>
+      </w:pPr>
+    </w:p>
+    <w:p>
+      <w:pPr>
+        <w:pStyle w:val="ListParagraph"/>
+        <w:ind w:left="360"/>
+      </w:pPr>
+    </w:p>
+    <w:p>
+      <w:pPr>
+        <w:pStyle w:val="ListParagraph"/>
+        <w:ind w:left="360"/>
+      </w:pPr>
+    </w:p>
+    <w:p>
+      <w:pPr>
+        <w:pStyle w:val="ListParagraph"/>
+        <w:ind w:left="360"/>
+      </w:pPr>
+    </w:p>
+    <w:p>
+      <w:pPr>
+        <w:pStyle w:val="ListParagraph"/>
+        <w:ind w:left="360"/>
+      </w:pPr>
+    </w:p>
+    <w:p>
+      <w:pPr>
+        <w:pStyle w:val="ListParagraph"/>
+        <w:ind w:left="792"/>
+        <w:rPr>
+          <w:b/>
+          <w:bCs/>
+        </w:rPr>
+      </w:pPr>
+    </w:p>
+    <w:p>
+      <w:pPr>
+        <w:rPr>
+          <w:b/>
+          <w:bCs/>
+        </w:rPr>
+      </w:pPr>
+    </w:p>
+    <w:p>
       <w:r>
         <w:t xml:space="preserve"> </w:t>
       </w:r>
     </w:p>
+    <w:p>
+      <w:r>
+        <w:t xml:space="preserve"> </w:t>
+      </w:r>
+    </w:p>
+    <w:p/>
+    <w:p/>
+    <w:p/>
+    <w:p/>
+    <w:p/>
+    <w:p/>
+    <w:p/>
+    <w:p>
+      <w:pPr>
+        <w:rPr>
+          <w:b/>
+          <w:bCs/>
+          <w:sz w:val="28"/>
+          <w:szCs w:val="28"/>
+        </w:rPr>
+      </w:pPr>
+      <w:r>
+        <w:rPr>
+          <w:b/>
+          <w:bCs/>
+          <w:sz w:val="28"/>
+          <w:szCs w:val="28"/>
+        </w:rPr>
+        <w:t>4</w:t>
+      </w:r>
+      <w:r>
+        <w:rPr>
+          <w:b/>
+          <w:bCs/>
+          <w:sz w:val="28"/>
+          <w:szCs w:val="28"/>
+        </w:rPr>
+        <w:t>)</w:t>
+      </w:r>
+      <w:r>
+        <w:rPr>
+          <w:b/>
+          <w:bCs/>
+          <w:sz w:val="28"/>
+          <w:szCs w:val="28"/>
+        </w:rPr>
+        <w:t xml:space="preserve"> </w:t>
+      </w:r>
+      <w:r>
+        <w:rPr>
+          <w:b/>
+          <w:bCs/>
+          <w:sz w:val="28"/>
+          <w:szCs w:val="28"/>
+        </w:rPr>
+        <w:t xml:space="preserve">Create and document the DTD of the final, </w:t>
+      </w:r>
+      <w:r>
+        <w:rPr>
+          <w:b/>
+          <w:bCs/>
+          <w:sz w:val="28"/>
+          <w:szCs w:val="28"/>
+        </w:rPr>
+        <w:t xml:space="preserve">canonicalized </w:t>
+      </w:r>
+      <w:r>
+        <w:rPr>
+          <w:b/>
+          <w:bCs/>
+          <w:sz w:val="28"/>
+          <w:szCs w:val="28"/>
+        </w:rPr>
+        <w:t>data file, from step 3 above.</w:t>
+      </w:r>
+    </w:p>
+    <w:p/>
+    <w:p>
+      <w:r>
+        <w:t>The final files in previous step were FileA.xml and FileB.xml which are equivalent</w:t>
+      </w:r>
+      <w:r>
+        <w:t xml:space="preserve">. The file with internal DTD and the </w:t>
+      </w:r>
+      <w:r>
+        <w:rPr>
+          <w:rFonts w:ascii="Arial" w:hAnsi="Arial" w:cs="Arial"/>
+          <w:color w:val="1F1F1F"/>
+          <w:sz w:val="21"/>
+          <w:szCs w:val="21"/>
+          <w:shd w:val="clear" w:color="auto" w:fill="FFFFFF"/>
+        </w:rPr>
+        <w:t xml:space="preserve">canonicalized </w:t>
+      </w:r>
+      <w:r>
+        <w:t>data file is FileC.xml</w:t>
+      </w:r>
+      <w:r>
+        <w:t xml:space="preserve"> the file </w:t>
+      </w:r>
+      <w:proofErr w:type="gramStart"/>
+      <w:r>
+        <w:t>have</w:t>
+      </w:r>
+      <w:proofErr w:type="gramEnd"/>
+      <w:r>
+        <w:t xml:space="preserve"> been validated using </w:t>
+      </w:r>
+      <w:r>
+        <w:t>http://xmlvalidator.new-studio.org/</w:t>
+      </w:r>
+    </w:p>
+    <w:p/>
+    <w:p>
+      <w:r>
+        <w:t>Explanation/documentation of the DTD</w:t>
+      </w:r>
+    </w:p>
+    <w:p/>
+    <w:p/>
+    <w:tbl>
+      <w:tblPr>
+        <w:tblStyle w:val="TableGrid"/>
+        <w:tblW w:w="0" w:type="auto"/>
+        <w:tblLayout w:type="fixed"/>
+        <w:tblLook w:val="04A0" w:firstRow="1" w:lastRow="0" w:firstColumn="1" w:lastColumn="0" w:noHBand="0" w:noVBand="1"/>
+      </w:tblPr>
+      <w:tblGrid>
+        <w:gridCol w:w="5755"/>
+        <w:gridCol w:w="3510"/>
+      </w:tblGrid>
+      <w:tr>
+        <w:tc>
+          <w:tcPr>
+            <w:tcW w:w="5755" w:type="dxa"/>
+          </w:tcPr>
+          <w:p>
+            <w:r>
+              <w:t>DTD</w:t>
+            </w:r>
+          </w:p>
+        </w:tc>
+        <w:tc>
+          <w:tcPr>
+            <w:tcW w:w="3510" w:type="dxa"/>
+          </w:tcPr>
+          <w:p>
+            <w:r>
+              <w:t>Comments</w:t>
+            </w:r>
+          </w:p>
+        </w:tc>
+      </w:tr>
+      <w:tr>
+        <w:tc>
+          <w:tcPr>
+            <w:tcW w:w="5755" w:type="dxa"/>
+          </w:tcPr>
+          <w:p>
+            <w:r>
+              <w:t xml:space="preserve">&lt;!DOCTYPE </w:t>
+            </w:r>
+            <w:proofErr w:type="spellStart"/>
+            <w:r>
+              <w:t>consumerComplaints</w:t>
+            </w:r>
+            <w:proofErr w:type="spellEnd"/>
+            <w:r>
+              <w:t xml:space="preserve"> [</w:t>
+            </w:r>
+          </w:p>
+          <w:p>
+            <w:r>
+              <w:t xml:space="preserve">&lt;!ELEMENT </w:t>
+            </w:r>
+            <w:proofErr w:type="spellStart"/>
+            <w:r>
+              <w:t>consumerComplaints</w:t>
+            </w:r>
+            <w:proofErr w:type="spellEnd"/>
+            <w:r>
+              <w:t xml:space="preserve"> (complaint*)&gt;</w:t>
+            </w:r>
+          </w:p>
+          <w:p>
+            <w:r>
+              <w:t>&lt;!ELEMENT complaint ((event</w:t>
+            </w:r>
+            <w:proofErr w:type="gramStart"/>
+            <w:r>
+              <w:t>*,product</w:t>
+            </w:r>
+            <w:proofErr w:type="gramEnd"/>
+            <w:r>
+              <w:t>,issue,consumerNarrative?,company,response)</w:t>
+            </w:r>
+          </w:p>
+          <w:p>
+            <w:r>
+              <w:t>|(</w:t>
+            </w:r>
+            <w:proofErr w:type="spellStart"/>
+            <w:proofErr w:type="gramStart"/>
+            <w:r>
+              <w:t>company,event</w:t>
+            </w:r>
+            <w:proofErr w:type="gramEnd"/>
+            <w:r>
+              <w:t>,issue,product,event,response</w:t>
+            </w:r>
+            <w:proofErr w:type="spellEnd"/>
+            <w:r>
+              <w:t>))&gt;</w:t>
+            </w:r>
+          </w:p>
+          <w:p>
+            <w:r>
+              <w:t>&lt;!ATTLIST complaint id CDATA #REQUIRED&gt;</w:t>
+            </w:r>
+          </w:p>
+          <w:p>
+            <w:r>
+              <w:t xml:space="preserve">&lt;!ATTLIST complaint </w:t>
+            </w:r>
+            <w:proofErr w:type="spellStart"/>
+            <w:r>
+              <w:t>submissionType</w:t>
+            </w:r>
+            <w:proofErr w:type="spellEnd"/>
+            <w:r>
+              <w:t xml:space="preserve"> CDATA #REQUIRED&gt;</w:t>
+            </w:r>
+          </w:p>
+          <w:p/>
+          <w:p/>
+          <w:p/>
+          <w:p/>
+          <w:p/>
+          <w:p/>
+          <w:p/>
+          <w:p/>
+          <w:p>
+            <w:r>
+              <w:t>&lt;!ELEMENT event (#PCDATA)&gt;</w:t>
+            </w:r>
+          </w:p>
+          <w:p>
+            <w:r>
+              <w:t>&lt;!ATTLIST event type (</w:t>
+            </w:r>
+            <w:proofErr w:type="spellStart"/>
+            <w:r>
+              <w:t>received|sentToCompany</w:t>
+            </w:r>
+            <w:proofErr w:type="spellEnd"/>
+            <w:r>
+              <w:t>) #REQUIRED&gt;</w:t>
+            </w:r>
+          </w:p>
+          <w:p>
+            <w:r>
+              <w:t>&lt;!ATTLIST event date CDATA #REQUIRED&gt;</w:t>
+            </w:r>
+          </w:p>
+          <w:p/>
+          <w:p>
+            <w:r>
+              <w:t xml:space="preserve">&lt;!ELEMENT </w:t>
+            </w:r>
+            <w:proofErr w:type="spellStart"/>
+            <w:r>
+              <w:t>consumerNarrative</w:t>
+            </w:r>
+            <w:proofErr w:type="spellEnd"/>
+            <w:r>
+              <w:t xml:space="preserve"> (#PCDATA)&gt;</w:t>
+            </w:r>
+          </w:p>
+          <w:p/>
+          <w:p>
+            <w:r>
+              <w:t>&lt;!ELEMENT product (</w:t>
+            </w:r>
+            <w:proofErr w:type="spellStart"/>
+            <w:proofErr w:type="gramStart"/>
+            <w:r>
+              <w:t>productType,subproduct</w:t>
+            </w:r>
+            <w:proofErr w:type="spellEnd"/>
+            <w:proofErr w:type="gramEnd"/>
+            <w:r>
+              <w:t>?)&gt;</w:t>
+            </w:r>
+          </w:p>
+          <w:p>
+            <w:r>
+              <w:t xml:space="preserve">&lt;!ELEMENT </w:t>
+            </w:r>
+            <w:proofErr w:type="spellStart"/>
+            <w:r>
+              <w:t>productType</w:t>
+            </w:r>
+            <w:proofErr w:type="spellEnd"/>
+            <w:r>
+              <w:t xml:space="preserve"> (#PCDATA)&gt;</w:t>
+            </w:r>
+          </w:p>
+          <w:p>
+            <w:r>
+              <w:t xml:space="preserve">&lt;!ELEMENT </w:t>
+            </w:r>
+            <w:proofErr w:type="spellStart"/>
+            <w:r>
+              <w:t>subproduct</w:t>
+            </w:r>
+            <w:proofErr w:type="spellEnd"/>
+            <w:r>
+              <w:t xml:space="preserve"> (#PCDATA)&gt;</w:t>
+            </w:r>
+          </w:p>
+          <w:p/>
+          <w:p/>
+          <w:p/>
+          <w:p/>
+          <w:p/>
+          <w:p>
+            <w:r>
+              <w:t>&lt;!ELEMENT issue (</w:t>
+            </w:r>
+            <w:proofErr w:type="spellStart"/>
+            <w:proofErr w:type="gramStart"/>
+            <w:r>
+              <w:t>issueType,subissue</w:t>
+            </w:r>
+            <w:proofErr w:type="spellEnd"/>
+            <w:proofErr w:type="gramEnd"/>
+            <w:r>
+              <w:t>?)&gt;</w:t>
+            </w:r>
+          </w:p>
+          <w:p>
+            <w:r>
+              <w:t xml:space="preserve">&lt;!ELEMENT </w:t>
+            </w:r>
+            <w:proofErr w:type="spellStart"/>
+            <w:r>
+              <w:t>subissue</w:t>
+            </w:r>
+            <w:proofErr w:type="spellEnd"/>
+            <w:r>
+              <w:t xml:space="preserve"> (#PCDATA)&gt;</w:t>
+            </w:r>
+          </w:p>
+          <w:p>
+            <w:r>
+              <w:t xml:space="preserve">&lt;!ELEMENT </w:t>
+            </w:r>
+            <w:proofErr w:type="spellStart"/>
+            <w:r>
+              <w:t>issueType</w:t>
+            </w:r>
+            <w:proofErr w:type="spellEnd"/>
+            <w:r>
+              <w:t xml:space="preserve"> (#PCDATA)&gt;</w:t>
+            </w:r>
+          </w:p>
+          <w:p/>
+          <w:p/>
+          <w:p/>
+          <w:p/>
+          <w:p>
+            <w:r>
+              <w:t>&lt;!ELEMENT company (</w:t>
+            </w:r>
+            <w:proofErr w:type="spellStart"/>
+            <w:proofErr w:type="gramStart"/>
+            <w:r>
+              <w:t>companyName,companyState</w:t>
+            </w:r>
+            <w:proofErr w:type="gramEnd"/>
+            <w:r>
+              <w:t>,companyZip</w:t>
+            </w:r>
+            <w:proofErr w:type="spellEnd"/>
+            <w:r>
+              <w:t>)&gt;</w:t>
+            </w:r>
+          </w:p>
+          <w:p>
+            <w:r>
+              <w:t xml:space="preserve">&lt;!ELEMENT </w:t>
+            </w:r>
+            <w:proofErr w:type="spellStart"/>
+            <w:r>
+              <w:t>companyName</w:t>
+            </w:r>
+            <w:proofErr w:type="spellEnd"/>
+            <w:r>
+              <w:t xml:space="preserve"> (#PCDATA)&gt;</w:t>
+            </w:r>
+          </w:p>
+          <w:p>
+            <w:r>
+              <w:t xml:space="preserve">&lt;!ELEMENT </w:t>
+            </w:r>
+            <w:proofErr w:type="spellStart"/>
+            <w:r>
+              <w:t>companyState</w:t>
+            </w:r>
+            <w:proofErr w:type="spellEnd"/>
+            <w:r>
+              <w:t xml:space="preserve"> (#PCDATA)&gt;</w:t>
+            </w:r>
+          </w:p>
+          <w:p>
+            <w:r>
+              <w:t xml:space="preserve">&lt;!ELEMENT </w:t>
+            </w:r>
+            <w:proofErr w:type="spellStart"/>
+            <w:r>
+              <w:t>companyZip</w:t>
+            </w:r>
+            <w:proofErr w:type="spellEnd"/>
+            <w:r>
+              <w:t xml:space="preserve"> (#PCDATA)&gt;</w:t>
+            </w:r>
+          </w:p>
+          <w:p/>
+          <w:p/>
+          <w:p/>
+          <w:p>
+            <w:r>
+              <w:t>&lt;!ELEMENT response (</w:t>
+            </w:r>
+            <w:proofErr w:type="spellStart"/>
+            <w:proofErr w:type="gramStart"/>
+            <w:r>
+              <w:t>publicResponse</w:t>
+            </w:r>
+            <w:proofErr w:type="spellEnd"/>
+            <w:r>
+              <w:t>?,</w:t>
+            </w:r>
+            <w:proofErr w:type="spellStart"/>
+            <w:proofErr w:type="gramEnd"/>
+            <w:r>
+              <w:t>responseType</w:t>
+            </w:r>
+            <w:proofErr w:type="spellEnd"/>
+            <w:r>
+              <w:t>)&gt;</w:t>
+            </w:r>
+          </w:p>
+          <w:p>
+            <w:r>
+              <w:t xml:space="preserve">&lt;!ELEMENT </w:t>
+            </w:r>
+            <w:proofErr w:type="spellStart"/>
+            <w:r>
+              <w:t>publicResponse</w:t>
+            </w:r>
+            <w:proofErr w:type="spellEnd"/>
+            <w:r>
+              <w:t xml:space="preserve"> (#PCDATA)&gt;</w:t>
+            </w:r>
+          </w:p>
+          <w:p>
+            <w:r>
+              <w:t>&lt;!ATTLIST response timely (</w:t>
+            </w:r>
+            <w:proofErr w:type="spellStart"/>
+            <w:r>
+              <w:t>yes|no</w:t>
+            </w:r>
+            <w:proofErr w:type="spellEnd"/>
+            <w:r>
+              <w:t>) #REQUIRED&gt;</w:t>
+            </w:r>
+          </w:p>
+          <w:p>
+            <w:r>
+              <w:t xml:space="preserve">&lt;!ATTLIST response </w:t>
+            </w:r>
+            <w:proofErr w:type="spellStart"/>
+            <w:r>
+              <w:t>consumerDisputed</w:t>
+            </w:r>
+            <w:proofErr w:type="spellEnd"/>
+            <w:r>
+              <w:t xml:space="preserve"> (</w:t>
+            </w:r>
+            <w:proofErr w:type="spellStart"/>
+            <w:r>
+              <w:t>yes|no</w:t>
+            </w:r>
+            <w:proofErr w:type="spellEnd"/>
+            <w:r>
+              <w:t>) #REQUIRED&gt;</w:t>
+            </w:r>
+          </w:p>
+          <w:p>
+            <w:r>
+              <w:t xml:space="preserve">&lt;!ELEMENT </w:t>
+            </w:r>
+            <w:proofErr w:type="spellStart"/>
+            <w:r>
+              <w:t>responseType</w:t>
+            </w:r>
+            <w:proofErr w:type="spellEnd"/>
+            <w:r>
+              <w:t xml:space="preserve"> (#PCDATA)&gt;</w:t>
+            </w:r>
+          </w:p>
+          <w:p>
+            <w:r>
+              <w:t>]&gt;</w:t>
+            </w:r>
+          </w:p>
+        </w:tc>
+        <w:tc>
+          <w:tcPr>
+            <w:tcW w:w="3510" w:type="dxa"/>
+          </w:tcPr>
+          <w:p>
+            <w:r>
+              <w:lastRenderedPageBreak/>
+              <w:t xml:space="preserve">The root of the document </w:t>
+            </w:r>
+            <w:proofErr w:type="spellStart"/>
+            <w:r>
+              <w:t>ConsumerComplaints</w:t>
+            </w:r>
+            <w:proofErr w:type="spellEnd"/>
+            <w:r>
+              <w:t xml:space="preserve"> contains multiple complaints</w:t>
+            </w:r>
+          </w:p>
+          <w:p/>
+          <w:p>
+            <w:r>
+              <w:t xml:space="preserve">Complaint </w:t>
+            </w:r>
+            <w:proofErr w:type="gramStart"/>
+            <w:r>
+              <w:t>in itself has</w:t>
+            </w:r>
+            <w:proofErr w:type="gramEnd"/>
+            <w:r>
+              <w:t xml:space="preserve"> multiple elements. There are two set of possibilities that’s why we have two sequence of elements for complaint.</w:t>
+            </w:r>
+          </w:p>
+          <w:p/>
+          <w:p>
+            <w:r>
+              <w:t xml:space="preserve">We will have attributes id and </w:t>
+            </w:r>
+            <w:proofErr w:type="spellStart"/>
+            <w:r>
+              <w:t>submissionType</w:t>
+            </w:r>
+            <w:proofErr w:type="spellEnd"/>
+            <w:r>
+              <w:t xml:space="preserve"> which is required instead of implied because we have data for this attribute for all the complaint.</w:t>
+            </w:r>
+          </w:p>
+          <w:p/>
+          <w:p>
+            <w:r>
+              <w:t>Then we have event element with attributes type and data.</w:t>
+            </w:r>
+          </w:p>
+          <w:p/>
+          <w:p/>
+          <w:p/>
+          <w:p>
+            <w:r>
+              <w:t xml:space="preserve">We have </w:t>
+            </w:r>
+            <w:proofErr w:type="spellStart"/>
+            <w:r>
+              <w:t>consumerNarrative</w:t>
+            </w:r>
+            <w:proofErr w:type="spellEnd"/>
+            <w:r>
+              <w:t xml:space="preserve"> which has normal char data.</w:t>
+            </w:r>
+          </w:p>
+          <w:p/>
+          <w:p>
+            <w:r>
+              <w:t xml:space="preserve">Product contains </w:t>
+            </w:r>
+            <w:proofErr w:type="spellStart"/>
+            <w:r>
+              <w:t>producttype</w:t>
+            </w:r>
+            <w:proofErr w:type="spellEnd"/>
+            <w:r>
+              <w:t xml:space="preserve"> or may contain </w:t>
+            </w:r>
+            <w:proofErr w:type="spellStart"/>
+            <w:r>
+              <w:t>subproduct</w:t>
+            </w:r>
+            <w:proofErr w:type="spellEnd"/>
+            <w:r>
+              <w:t xml:space="preserve"> hence we </w:t>
+            </w:r>
+            <w:proofErr w:type="gramStart"/>
+            <w:r>
+              <w:t>have ?</w:t>
+            </w:r>
+            <w:proofErr w:type="gramEnd"/>
+            <w:r>
+              <w:t xml:space="preserve"> for </w:t>
+            </w:r>
+            <w:proofErr w:type="spellStart"/>
+            <w:r>
+              <w:t>subproduct</w:t>
+            </w:r>
+            <w:proofErr w:type="spellEnd"/>
+          </w:p>
+          <w:p/>
+          <w:p>
+            <w:proofErr w:type="spellStart"/>
+            <w:r>
+              <w:t>productType</w:t>
+            </w:r>
+            <w:proofErr w:type="spellEnd"/>
+            <w:r>
+              <w:t xml:space="preserve"> and </w:t>
+            </w:r>
+            <w:proofErr w:type="spellStart"/>
+            <w:r>
+              <w:t>subproduct</w:t>
+            </w:r>
+            <w:proofErr w:type="spellEnd"/>
+            <w:r>
+              <w:t xml:space="preserve"> are elements with char data</w:t>
+            </w:r>
+          </w:p>
+          <w:p/>
+          <w:p/>
+          <w:p>
+            <w:proofErr w:type="gramStart"/>
+            <w:r>
+              <w:t xml:space="preserve">Issue </w:t>
+            </w:r>
+            <w:r>
+              <w:t xml:space="preserve"> contains</w:t>
+            </w:r>
+            <w:proofErr w:type="gramEnd"/>
+            <w:r>
+              <w:t xml:space="preserve"> </w:t>
+            </w:r>
+            <w:proofErr w:type="spellStart"/>
+            <w:r>
+              <w:t>issueType</w:t>
+            </w:r>
+            <w:proofErr w:type="spellEnd"/>
+            <w:r>
+              <w:t xml:space="preserve"> or may contain </w:t>
+            </w:r>
+            <w:proofErr w:type="spellStart"/>
+            <w:r>
+              <w:t>subissue</w:t>
+            </w:r>
+            <w:proofErr w:type="spellEnd"/>
+            <w:r>
+              <w:t xml:space="preserve"> hence we have ? for </w:t>
+            </w:r>
+            <w:proofErr w:type="spellStart"/>
+            <w:r>
+              <w:t>subissue</w:t>
+            </w:r>
+            <w:proofErr w:type="spellEnd"/>
+          </w:p>
+          <w:p>
+            <w:proofErr w:type="spellStart"/>
+            <w:r>
+              <w:t>issueType</w:t>
+            </w:r>
+            <w:proofErr w:type="spellEnd"/>
+            <w:r>
+              <w:t xml:space="preserve"> and </w:t>
+            </w:r>
+            <w:proofErr w:type="spellStart"/>
+            <w:r>
+              <w:t>subissue</w:t>
+            </w:r>
+            <w:proofErr w:type="spellEnd"/>
+            <w:r>
+              <w:t xml:space="preserve"> are elements with char data</w:t>
+            </w:r>
+          </w:p>
+          <w:p/>
+          <w:p/>
+          <w:p>
+            <w:r>
+              <w:t xml:space="preserve">Element company contains </w:t>
+            </w:r>
+            <w:proofErr w:type="spellStart"/>
+            <w:r>
+              <w:t>subelements</w:t>
+            </w:r>
+            <w:proofErr w:type="spellEnd"/>
+            <w:r>
+              <w:t xml:space="preserve"> </w:t>
+            </w:r>
+            <w:proofErr w:type="spellStart"/>
+            <w:r>
+              <w:t>companyName</w:t>
+            </w:r>
+            <w:proofErr w:type="spellEnd"/>
+            <w:r>
+              <w:t>,</w:t>
+            </w:r>
+            <w:r>
+              <w:t xml:space="preserve"> </w:t>
+            </w:r>
+            <w:proofErr w:type="spellStart"/>
+            <w:r>
+              <w:t>companyState</w:t>
+            </w:r>
+            <w:proofErr w:type="spellEnd"/>
+            <w:r>
+              <w:t xml:space="preserve"> and </w:t>
+            </w:r>
+            <w:proofErr w:type="spellStart"/>
+            <w:r>
+              <w:t>companyZip</w:t>
+            </w:r>
+            <w:proofErr w:type="spellEnd"/>
+            <w:r>
+              <w:t>.</w:t>
+            </w:r>
+          </w:p>
+          <w:p>
+            <w:proofErr w:type="spellStart"/>
+            <w:r>
+              <w:t>companyName</w:t>
+            </w:r>
+            <w:proofErr w:type="spellEnd"/>
+            <w:r>
+              <w:t xml:space="preserve">, </w:t>
+            </w:r>
+            <w:proofErr w:type="spellStart"/>
+            <w:r>
+              <w:t>companyState</w:t>
+            </w:r>
+            <w:proofErr w:type="spellEnd"/>
+            <w:r>
+              <w:t xml:space="preserve"> and </w:t>
+            </w:r>
+            <w:proofErr w:type="spellStart"/>
+            <w:r>
+              <w:t>companyZip</w:t>
+            </w:r>
+            <w:proofErr w:type="spellEnd"/>
+            <w:r>
+              <w:t xml:space="preserve"> </w:t>
+            </w:r>
+            <w:r>
+              <w:t>are elements with char data</w:t>
+            </w:r>
+          </w:p>
+          <w:p/>
+          <w:p>
+            <w:r>
+              <w:t xml:space="preserve">Element response may contain </w:t>
+            </w:r>
+            <w:proofErr w:type="spellStart"/>
+            <w:r>
+              <w:t>publicResponse</w:t>
+            </w:r>
+            <w:proofErr w:type="spellEnd"/>
+            <w:r>
+              <w:t xml:space="preserve"> followed by </w:t>
+            </w:r>
+            <w:proofErr w:type="spellStart"/>
+            <w:r>
+              <w:t>responseType</w:t>
+            </w:r>
+            <w:proofErr w:type="spellEnd"/>
+            <w:r>
+              <w:t xml:space="preserve"> that’s why we </w:t>
+            </w:r>
+            <w:proofErr w:type="gramStart"/>
+            <w:r>
+              <w:t>have ?</w:t>
+            </w:r>
+            <w:proofErr w:type="gramEnd"/>
+            <w:r>
+              <w:t xml:space="preserve"> for </w:t>
+            </w:r>
+            <w:proofErr w:type="spellStart"/>
+            <w:r>
+              <w:t>publicResponse</w:t>
+            </w:r>
+            <w:proofErr w:type="spellEnd"/>
+          </w:p>
+          <w:p/>
+          <w:p>
+            <w:r>
+              <w:t xml:space="preserve">Response also have attributes </w:t>
+            </w:r>
+            <w:r>
+              <w:t xml:space="preserve">timely and </w:t>
+            </w:r>
+            <w:proofErr w:type="spellStart"/>
+            <w:r>
+              <w:t>customerDisputed</w:t>
+            </w:r>
+            <w:proofErr w:type="spellEnd"/>
+            <w:r>
+              <w:t xml:space="preserve"> with values either yes or no.</w:t>
+            </w:r>
+          </w:p>
+          <w:p/>
+          <w:p>
+            <w:r>
+              <w:t xml:space="preserve">Elements </w:t>
+            </w:r>
+            <w:proofErr w:type="spellStart"/>
+            <w:r>
+              <w:t>responseType</w:t>
+            </w:r>
+            <w:proofErr w:type="spellEnd"/>
+            <w:r>
+              <w:t xml:space="preserve"> and </w:t>
+            </w:r>
+            <w:proofErr w:type="spellStart"/>
+            <w:r>
+              <w:t>publicResponse</w:t>
+            </w:r>
+            <w:proofErr w:type="spellEnd"/>
+            <w:r>
+              <w:t xml:space="preserve"> contain char data</w:t>
+            </w:r>
+          </w:p>
+          <w:p/>
+          <w:p/>
+          <w:p/>
+        </w:tc>
+      </w:tr>
+    </w:tbl>
+    <w:p/>
+    <w:p/>
+    <w:p/>
+    <w:p/>
+    <w:p/>
+    <w:p/>
+    <w:p/>
+    <w:p/>
+    <w:p/>
+    <w:p/>
+    <w:p/>
+    <w:p>
+      <w:pPr>
+        <w:rPr>
+          <w:b/>
+          <w:bCs/>
+          <w:sz w:val="28"/>
+          <w:szCs w:val="28"/>
+        </w:rPr>
+      </w:pPr>
+      <w:r>
+        <w:rPr>
+          <w:b/>
+          <w:bCs/>
+          <w:sz w:val="28"/>
+          <w:szCs w:val="28"/>
+        </w:rPr>
+        <w:lastRenderedPageBreak/>
+        <w:t>5</w:t>
+      </w:r>
+      <w:r>
+        <w:rPr>
+          <w:b/>
+          <w:bCs/>
+          <w:sz w:val="28"/>
+          <w:szCs w:val="28"/>
+        </w:rPr>
+        <w:t xml:space="preserve">) </w:t>
+      </w:r>
+      <w:r>
+        <w:rPr>
+          <w:b/>
+          <w:bCs/>
+          <w:sz w:val="28"/>
+          <w:szCs w:val="28"/>
+        </w:rPr>
+        <w:t xml:space="preserve">Be sure that </w:t>
+      </w:r>
+      <w:proofErr w:type="gramStart"/>
+      <w:r>
+        <w:rPr>
+          <w:b/>
+          <w:bCs/>
+          <w:sz w:val="28"/>
+          <w:szCs w:val="28"/>
+        </w:rPr>
+        <w:t>all of</w:t>
+      </w:r>
+      <w:proofErr w:type="gramEnd"/>
+      <w:r>
+        <w:rPr>
+          <w:b/>
+          <w:bCs/>
+          <w:sz w:val="28"/>
+          <w:szCs w:val="28"/>
+        </w:rPr>
+        <w:t xml:space="preserve"> your files validate as they will be assessed for compliance to their DTDs. You must test whether your document will validate against your DTD here: </w:t>
+      </w:r>
+      <w:hyperlink r:id="rId12" w:history="1">
+        <w:r>
+          <w:rPr>
+            <w:rStyle w:val="Hyperlink"/>
+            <w:b/>
+            <w:bCs/>
+            <w:sz w:val="28"/>
+            <w:szCs w:val="28"/>
+          </w:rPr>
+          <w:t>http://xmlvalidator.new-studio.org/</w:t>
+        </w:r>
+      </w:hyperlink>
+    </w:p>
+    <w:p>
+      <w:pPr>
+        <w:rPr>
+          <w:b/>
+          <w:bCs/>
+          <w:sz w:val="28"/>
+          <w:szCs w:val="28"/>
+        </w:rPr>
+      </w:pPr>
+    </w:p>
+    <w:p>
+      <w:r>
+        <w:t xml:space="preserve">The 3 files with internal DTD have been validated </w:t>
+      </w:r>
+      <w:r>
+        <w:t>FileC.xml</w:t>
+      </w:r>
+      <w:r>
+        <w:t>,</w:t>
+      </w:r>
+      <w:r>
+        <w:t xml:space="preserve"> </w:t>
+      </w:r>
+      <w:r>
+        <w:t>Consumer_Complaints_FileB_withDTD.xml</w:t>
+      </w:r>
+      <w:r>
+        <w:t xml:space="preserve"> and </w:t>
+      </w:r>
+      <w:r>
+        <w:t>Consumer_Complaints_FileA.xml</w:t>
+      </w:r>
+      <w:r>
+        <w:t>.</w:t>
+      </w:r>
+    </w:p>
+    <w:p/>
+    <w:p/>
+    <w:p>
+      <w:pPr>
+        <w:rPr>
+          <w:b/>
+          <w:bCs/>
+          <w:sz w:val="28"/>
+          <w:szCs w:val="28"/>
+        </w:rPr>
+      </w:pPr>
+      <w:r>
+        <w:rPr>
+          <w:b/>
+          <w:bCs/>
+          <w:sz w:val="28"/>
+          <w:szCs w:val="28"/>
+        </w:rPr>
+        <w:t>6</w:t>
+      </w:r>
+      <w:r>
+        <w:rPr>
+          <w:b/>
+          <w:bCs/>
+          <w:sz w:val="28"/>
+          <w:szCs w:val="28"/>
+        </w:rPr>
+        <w:t xml:space="preserve">) </w:t>
+      </w:r>
+      <w:r>
+        <w:rPr>
+          <w:b/>
+          <w:bCs/>
+          <w:sz w:val="28"/>
+          <w:szCs w:val="28"/>
+        </w:rPr>
+        <w:t xml:space="preserve">Be sure that </w:t>
+      </w:r>
+      <w:proofErr w:type="gramStart"/>
+      <w:r>
+        <w:rPr>
+          <w:b/>
+          <w:bCs/>
+          <w:sz w:val="28"/>
+          <w:szCs w:val="28"/>
+        </w:rPr>
+        <w:t>all of</w:t>
+      </w:r>
+      <w:proofErr w:type="gramEnd"/>
+      <w:r>
+        <w:rPr>
+          <w:b/>
+          <w:bCs/>
+          <w:sz w:val="28"/>
+          <w:szCs w:val="28"/>
+        </w:rPr>
+        <w:t xml:space="preserve"> your files validate as they will be assessed for compliance to their DTDs. You must test whether your document will validate against your DTD here: </w:t>
+      </w:r>
+      <w:hyperlink r:id="rId13" w:history="1">
+        <w:r>
+          <w:rPr>
+            <w:rStyle w:val="Hyperlink"/>
+            <w:b/>
+            <w:bCs/>
+            <w:sz w:val="28"/>
+            <w:szCs w:val="28"/>
+          </w:rPr>
+          <w:t>http://xmlvalidator.new-studio.org/</w:t>
+        </w:r>
+      </w:hyperlink>
+    </w:p>
+    <w:p/>
     <w:sectPr>
       <w:pgSz w:w="12240" w:h="15840"/>
       <w:pgMar w:top="1440" w:right="1440" w:bottom="1440" w:left="1440" w:header="720" w:footer="720" w:gutter="0"/>
@@ -1288,6 +3211,95 @@
     </w:lvl>
   </w:abstractNum>
   <w:abstractNum w:abstractNumId="5" w15:restartNumberingAfterBreak="0">
+    <w:nsid w:val="43607AAE"/>
+    <w:multiLevelType w:val="hybridMultilevel"/>
+    <w:tmpl w:val="AD74B888"/>
+    <w:lvl w:ilvl="0" w:tplc="76E4A5D6">
+      <w:start w:val="1"/>
+      <w:numFmt w:val="decimal"/>
+      <w:lvlText w:val="%1)"/>
+      <w:lvlJc w:val="left"/>
+      <w:pPr>
+        <w:ind w:left="720" w:hanging="360"/>
+      </w:pPr>
+      <w:rPr>
+        <w:rFonts w:hint="default"/>
+      </w:rPr>
+    </w:lvl>
+    <w:lvl w:ilvl="1" w:tplc="04090019" w:tentative="1">
+      <w:start w:val="1"/>
+      <w:numFmt w:val="lowerLetter"/>
+      <w:lvlText w:val="%2."/>
+      <w:lvlJc w:val="left"/>
+      <w:pPr>
+        <w:ind w:left="1440" w:hanging="360"/>
+      </w:pPr>
+    </w:lvl>
+    <w:lvl w:ilvl="2" w:tplc="0409001B" w:tentative="1">
+      <w:start w:val="1"/>
+      <w:numFmt w:val="lowerRoman"/>
+      <w:lvlText w:val="%3."/>
+      <w:lvlJc w:val="right"/>
+      <w:pPr>
+        <w:ind w:left="2160" w:hanging="180"/>
+      </w:pPr>
+    </w:lvl>
+    <w:lvl w:ilvl="3" w:tplc="0409000F" w:tentative="1">
+      <w:start w:val="1"/>
+      <w:numFmt w:val="decimal"/>
+      <w:lvlText w:val="%4."/>
+      <w:lvlJc w:val="left"/>
+      <w:pPr>
+        <w:ind w:left="2880" w:hanging="360"/>
+      </w:pPr>
+    </w:lvl>
+    <w:lvl w:ilvl="4" w:tplc="04090019" w:tentative="1">
+      <w:start w:val="1"/>
+      <w:numFmt w:val="lowerLetter"/>
+      <w:lvlText w:val="%5."/>
+      <w:lvlJc w:val="left"/>
+      <w:pPr>
+        <w:ind w:left="3600" w:hanging="360"/>
+      </w:pPr>
+    </w:lvl>
+    <w:lvl w:ilvl="5" w:tplc="0409001B" w:tentative="1">
+      <w:start w:val="1"/>
+      <w:numFmt w:val="lowerRoman"/>
+      <w:lvlText w:val="%6."/>
+      <w:lvlJc w:val="right"/>
+      <w:pPr>
+        <w:ind w:left="4320" w:hanging="180"/>
+      </w:pPr>
+    </w:lvl>
+    <w:lvl w:ilvl="6" w:tplc="0409000F" w:tentative="1">
+      <w:start w:val="1"/>
+      <w:numFmt w:val="decimal"/>
+      <w:lvlText w:val="%7."/>
+      <w:lvlJc w:val="left"/>
+      <w:pPr>
+        <w:ind w:left="5040" w:hanging="360"/>
+      </w:pPr>
+    </w:lvl>
+    <w:lvl w:ilvl="7" w:tplc="04090019" w:tentative="1">
+      <w:start w:val="1"/>
+      <w:numFmt w:val="lowerLetter"/>
+      <w:lvlText w:val="%8."/>
+      <w:lvlJc w:val="left"/>
+      <w:pPr>
+        <w:ind w:left="5760" w:hanging="360"/>
+      </w:pPr>
+    </w:lvl>
+    <w:lvl w:ilvl="8" w:tplc="0409001B" w:tentative="1">
+      <w:start w:val="1"/>
+      <w:numFmt w:val="lowerRoman"/>
+      <w:lvlText w:val="%9."/>
+      <w:lvlJc w:val="right"/>
+      <w:pPr>
+        <w:ind w:left="6480" w:hanging="180"/>
+      </w:pPr>
+    </w:lvl>
+  </w:abstractNum>
+  <w:abstractNum w:abstractNumId="6" w15:restartNumberingAfterBreak="0">
     <w:nsid w:val="4F773B99"/>
     <w:multiLevelType w:val="multilevel"/>
     <w:tmpl w:val="9C12DD5A"/>
@@ -1378,7 +3390,96 @@
       </w:pPr>
     </w:lvl>
   </w:abstractNum>
-  <w:abstractNum w:abstractNumId="6" w15:restartNumberingAfterBreak="0">
+  <w:abstractNum w:abstractNumId="7" w15:restartNumberingAfterBreak="0">
+    <w:nsid w:val="579D65D7"/>
+    <w:multiLevelType w:val="hybridMultilevel"/>
+    <w:tmpl w:val="7CF07A1C"/>
+    <w:lvl w:ilvl="0" w:tplc="F07EB93A">
+      <w:start w:val="1"/>
+      <w:numFmt w:val="decimal"/>
+      <w:lvlText w:val="%1)"/>
+      <w:lvlJc w:val="left"/>
+      <w:pPr>
+        <w:ind w:left="720" w:hanging="360"/>
+      </w:pPr>
+      <w:rPr>
+        <w:rFonts w:hint="default"/>
+      </w:rPr>
+    </w:lvl>
+    <w:lvl w:ilvl="1" w:tplc="04090019" w:tentative="1">
+      <w:start w:val="1"/>
+      <w:numFmt w:val="lowerLetter"/>
+      <w:lvlText w:val="%2."/>
+      <w:lvlJc w:val="left"/>
+      <w:pPr>
+        <w:ind w:left="1440" w:hanging="360"/>
+      </w:pPr>
+    </w:lvl>
+    <w:lvl w:ilvl="2" w:tplc="0409001B" w:tentative="1">
+      <w:start w:val="1"/>
+      <w:numFmt w:val="lowerRoman"/>
+      <w:lvlText w:val="%3."/>
+      <w:lvlJc w:val="right"/>
+      <w:pPr>
+        <w:ind w:left="2160" w:hanging="180"/>
+      </w:pPr>
+    </w:lvl>
+    <w:lvl w:ilvl="3" w:tplc="0409000F" w:tentative="1">
+      <w:start w:val="1"/>
+      <w:numFmt w:val="decimal"/>
+      <w:lvlText w:val="%4."/>
+      <w:lvlJc w:val="left"/>
+      <w:pPr>
+        <w:ind w:left="2880" w:hanging="360"/>
+      </w:pPr>
+    </w:lvl>
+    <w:lvl w:ilvl="4" w:tplc="04090019" w:tentative="1">
+      <w:start w:val="1"/>
+      <w:numFmt w:val="lowerLetter"/>
+      <w:lvlText w:val="%5."/>
+      <w:lvlJc w:val="left"/>
+      <w:pPr>
+        <w:ind w:left="3600" w:hanging="360"/>
+      </w:pPr>
+    </w:lvl>
+    <w:lvl w:ilvl="5" w:tplc="0409001B" w:tentative="1">
+      <w:start w:val="1"/>
+      <w:numFmt w:val="lowerRoman"/>
+      <w:lvlText w:val="%6."/>
+      <w:lvlJc w:val="right"/>
+      <w:pPr>
+        <w:ind w:left="4320" w:hanging="180"/>
+      </w:pPr>
+    </w:lvl>
+    <w:lvl w:ilvl="6" w:tplc="0409000F" w:tentative="1">
+      <w:start w:val="1"/>
+      <w:numFmt w:val="decimal"/>
+      <w:lvlText w:val="%7."/>
+      <w:lvlJc w:val="left"/>
+      <w:pPr>
+        <w:ind w:left="5040" w:hanging="360"/>
+      </w:pPr>
+    </w:lvl>
+    <w:lvl w:ilvl="7" w:tplc="04090019" w:tentative="1">
+      <w:start w:val="1"/>
+      <w:numFmt w:val="lowerLetter"/>
+      <w:lvlText w:val="%8."/>
+      <w:lvlJc w:val="left"/>
+      <w:pPr>
+        <w:ind w:left="5760" w:hanging="360"/>
+      </w:pPr>
+    </w:lvl>
+    <w:lvl w:ilvl="8" w:tplc="0409001B" w:tentative="1">
+      <w:start w:val="1"/>
+      <w:numFmt w:val="lowerRoman"/>
+      <w:lvlText w:val="%9."/>
+      <w:lvlJc w:val="right"/>
+      <w:pPr>
+        <w:ind w:left="6480" w:hanging="180"/>
+      </w:pPr>
+    </w:lvl>
+  </w:abstractNum>
+  <w:abstractNum w:abstractNumId="8" w15:restartNumberingAfterBreak="0">
     <w:nsid w:val="659254C8"/>
     <w:multiLevelType w:val="multilevel"/>
     <w:tmpl w:val="0409001F"/>
@@ -1464,7 +3565,7 @@
       </w:pPr>
     </w:lvl>
   </w:abstractNum>
-  <w:abstractNum w:abstractNumId="7" w15:restartNumberingAfterBreak="0">
+  <w:abstractNum w:abstractNumId="9" w15:restartNumberingAfterBreak="0">
     <w:nsid w:val="6DEB260F"/>
     <w:multiLevelType w:val="multilevel"/>
     <w:tmpl w:val="9C12DD5A"/>
@@ -1556,7 +3657,7 @@
     </w:lvl>
   </w:abstractNum>
   <w:num w:numId="1">
-    <w:abstractNumId w:val="7"/>
+    <w:abstractNumId w:val="9"/>
   </w:num>
   <w:num w:numId="2">
     <w:abstractNumId w:val="2"/>
@@ -1571,12 +3672,18 @@
     <w:abstractNumId w:val="3"/>
   </w:num>
   <w:num w:numId="6">
-    <w:abstractNumId w:val="6"/>
+    <w:abstractNumId w:val="8"/>
   </w:num>
   <w:num w:numId="7">
     <w:abstractNumId w:val="0"/>
   </w:num>
   <w:num w:numId="8">
+    <w:abstractNumId w:val="6"/>
+  </w:num>
+  <w:num w:numId="9">
+    <w:abstractNumId w:val="7"/>
+  </w:num>
+  <w:num w:numId="10">
     <w:abstractNumId w:val="5"/>
   </w:num>
 </w:numbering>
@@ -2042,6 +4149,37 @@
       <w:shd w:val="clear" w:color="auto" w:fill="E1DFDD"/>
     </w:rPr>
   </w:style>
+  <w:style w:type="character" w:styleId="FollowedHyperlink">
+    <w:name w:val="FollowedHyperlink"/>
+    <w:basedOn w:val="DefaultParagraphFont"/>
+    <w:uiPriority w:val="99"/>
+    <w:semiHidden/>
+    <w:unhideWhenUsed/>
+    <w:rsid w:val="0081671E"/>
+    <w:rPr>
+      <w:color w:val="954F72" w:themeColor="followedHyperlink"/>
+      <w:u w:val="single"/>
+    </w:rPr>
+  </w:style>
+  <w:style w:type="table" w:styleId="TableGrid">
+    <w:name w:val="Table Grid"/>
+    <w:basedOn w:val="TableNormal"/>
+    <w:uiPriority w:val="39"/>
+    <w:rsid w:val="00017487"/>
+    <w:pPr>
+      <w:spacing w:after="0" w:line="240" w:lineRule="auto"/>
+    </w:pPr>
+    <w:tblPr>
+      <w:tblBorders>
+        <w:top w:val="single" w:sz="4" w:space="0" w:color="auto"/>
+        <w:left w:val="single" w:sz="4" w:space="0" w:color="auto"/>
+        <w:bottom w:val="single" w:sz="4" w:space="0" w:color="auto"/>
+        <w:right w:val="single" w:sz="4" w:space="0" w:color="auto"/>
+        <w:insideH w:val="single" w:sz="4" w:space="0" w:color="auto"/>
+        <w:insideV w:val="single" w:sz="4" w:space="0" w:color="auto"/>
+      </w:tblBorders>
+    </w:tblPr>
+  </w:style>
 </w:styles>
 </file>
 

</xml_diff>

<commit_message>
adding writeup for part1
</commit_message>
<xml_diff>
--- a/Project/Writeup.docx
+++ b/Project/Writeup.docx
@@ -107,63 +107,18 @@
     </w:p>
     <w:p>
       <w:r>
-        <w:t xml:space="preserve">This file seems to represent the data for </w:t>
-      </w:r>
-      <w:proofErr w:type="spellStart"/>
-      <w:r>
-        <w:t>ConsumerComplaints</w:t>
-      </w:r>
-      <w:proofErr w:type="spellEnd"/>
-      <w:r>
-        <w:t xml:space="preserve">. The parent tag is </w:t>
-      </w:r>
-      <w:proofErr w:type="spellStart"/>
-      <w:r>
-        <w:t>consumerComplaints</w:t>
-      </w:r>
-      <w:proofErr w:type="spellEnd"/>
-      <w:r>
-        <w:t xml:space="preserve"> which contains multiple complaints pertaining data to multiple complaints.</w:t>
-      </w:r>
-    </w:p>
-    <w:p>
-      <w:r>
-        <w:t xml:space="preserve">Each complaint has an id associated with it as an attribute that is unique to every element. Each complaint has </w:t>
-      </w:r>
-      <w:proofErr w:type="spellStart"/>
-      <w:proofErr w:type="gramStart"/>
-      <w:r>
-        <w:t>events,product</w:t>
-      </w:r>
-      <w:proofErr w:type="gramEnd"/>
-      <w:r>
-        <w:t>,issue</w:t>
-      </w:r>
-      <w:proofErr w:type="spellEnd"/>
-      <w:r>
-        <w:t xml:space="preserve">, </w:t>
-      </w:r>
-      <w:proofErr w:type="spellStart"/>
-      <w:r>
-        <w:t>consumerNarrative</w:t>
-      </w:r>
-      <w:proofErr w:type="spellEnd"/>
-      <w:r>
-        <w:t>(which is opti</w:t>
+        <w:t>This file seems to represent the data for ConsumerComplaints. The parent tag is consumerComplaints which contains multiple complaints pertaining data to multiple complaints.</w:t>
+      </w:r>
+    </w:p>
+    <w:p>
+      <w:r>
+        <w:t>Each complaint has an id associated with it as an attribute that is unique to every element. Each complaint has events,product,issue, consumerNarrative(which is opti</w:t>
       </w:r>
       <w:r>
         <w:t>o</w:t>
       </w:r>
       <w:r>
-        <w:t>nal),</w:t>
-      </w:r>
-      <w:proofErr w:type="spellStart"/>
-      <w:r>
-        <w:t>company,submitted</w:t>
-      </w:r>
-      <w:proofErr w:type="spellEnd"/>
-      <w:r>
-        <w:t xml:space="preserve"> and response.</w:t>
+        <w:t>nal),company,submitted and response.</w:t>
       </w:r>
       <w:r>
         <w:t xml:space="preserve"> Some of the id don’t follow this exact order of tags.</w:t>
@@ -176,54 +131,17 @@
     </w:p>
     <w:p>
       <w:r>
-        <w:t xml:space="preserve">Product contains detail about the product and have two child tags </w:t>
-      </w:r>
-      <w:proofErr w:type="spellStart"/>
-      <w:r>
-        <w:t>productType</w:t>
-      </w:r>
-      <w:proofErr w:type="spellEnd"/>
-      <w:r>
-        <w:t xml:space="preserve"> and </w:t>
-      </w:r>
-      <w:proofErr w:type="spellStart"/>
-      <w:r>
-        <w:t>subproduct</w:t>
-      </w:r>
-      <w:proofErr w:type="spellEnd"/>
-      <w:r>
-        <w:t>(optional)</w:t>
-      </w:r>
-    </w:p>
-    <w:p>
-      <w:r>
-        <w:t xml:space="preserve">Issue contains </w:t>
-      </w:r>
-      <w:proofErr w:type="spellStart"/>
-      <w:r>
-        <w:t>issueType</w:t>
-      </w:r>
-      <w:proofErr w:type="spellEnd"/>
-      <w:r>
-        <w:t xml:space="preserve"> and may contain </w:t>
-      </w:r>
-      <w:proofErr w:type="spellStart"/>
-      <w:r>
-        <w:t>subissue</w:t>
-      </w:r>
-      <w:proofErr w:type="spellEnd"/>
-    </w:p>
-    <w:p>
-      <w:r>
-        <w:t xml:space="preserve">Optionally the complaint may contain </w:t>
-      </w:r>
-      <w:proofErr w:type="spellStart"/>
-      <w:r>
-        <w:t>consumerNarrative</w:t>
-      </w:r>
-      <w:proofErr w:type="spellEnd"/>
-      <w:r>
-        <w:t xml:space="preserve"> in cases of some complaint.</w:t>
+        <w:t>Product contains detail about the product and have two child tags productType and subproduct(optional)</w:t>
+      </w:r>
+    </w:p>
+    <w:p>
+      <w:r>
+        <w:t>Issue contains issueType and may contain subissue</w:t>
+      </w:r>
+    </w:p>
+    <w:p>
+      <w:r>
+        <w:t>Optionally the complaint may contain consumerNarrative in cases of some complaint.</w:t>
       </w:r>
     </w:p>
     <w:p>
@@ -231,36 +149,7 @@
         <w:t xml:space="preserve">This is followed by </w:t>
       </w:r>
       <w:r>
-        <w:t xml:space="preserve">company details containing </w:t>
-      </w:r>
-      <w:proofErr w:type="spellStart"/>
-      <w:proofErr w:type="gramStart"/>
-      <w:r>
-        <w:t>companyName</w:t>
-      </w:r>
-      <w:proofErr w:type="spellEnd"/>
-      <w:r>
-        <w:t xml:space="preserve"> ,</w:t>
-      </w:r>
-      <w:proofErr w:type="gramEnd"/>
-      <w:r>
-        <w:t xml:space="preserve"> </w:t>
-      </w:r>
-      <w:proofErr w:type="spellStart"/>
-      <w:r>
-        <w:t>companyState</w:t>
-      </w:r>
-      <w:proofErr w:type="spellEnd"/>
-      <w:r>
-        <w:t xml:space="preserve"> and </w:t>
-      </w:r>
-      <w:proofErr w:type="spellStart"/>
-      <w:r>
-        <w:t>companyZip</w:t>
-      </w:r>
-      <w:proofErr w:type="spellEnd"/>
-      <w:r>
-        <w:t>.</w:t>
+        <w:t>company details containing companyName , companyState and companyZip.</w:t>
       </w:r>
     </w:p>
     <w:p>
@@ -269,37 +158,8 @@
       </w:r>
     </w:p>
     <w:p>
-      <w:proofErr w:type="gramStart"/>
-      <w:r>
-        <w:t>Lastly</w:t>
-      </w:r>
-      <w:proofErr w:type="gramEnd"/>
-      <w:r>
-        <w:t xml:space="preserve"> we have response which indicates timely and </w:t>
-      </w:r>
-      <w:proofErr w:type="spellStart"/>
-      <w:r>
-        <w:t>consumerDisputed</w:t>
-      </w:r>
-      <w:proofErr w:type="spellEnd"/>
-      <w:r>
-        <w:t xml:space="preserve"> as attributes. The response contains a </w:t>
-      </w:r>
-      <w:proofErr w:type="spellStart"/>
-      <w:r>
-        <w:t>publicResponse</w:t>
-      </w:r>
-      <w:proofErr w:type="spellEnd"/>
-      <w:r>
-        <w:t xml:space="preserve">(optional) and </w:t>
-      </w:r>
-      <w:proofErr w:type="spellStart"/>
-      <w:r>
-        <w:t>responseType</w:t>
-      </w:r>
-      <w:proofErr w:type="spellEnd"/>
-      <w:r>
-        <w:t xml:space="preserve"> as well.</w:t>
+      <w:r>
+        <w:t>Lastly we have response which indicates timely and consumerDisputed as attributes. The response contains a publicResponse(optional) and responseType as well.</w:t>
       </w:r>
     </w:p>
     <w:p>
@@ -388,82 +248,18 @@
     </w:p>
     <w:p>
       <w:r>
-        <w:t xml:space="preserve">This file </w:t>
-      </w:r>
-      <w:r>
-        <w:t xml:space="preserve">also has data related to consumer complaints. The overall structure of this document is very much </w:t>
-      </w:r>
-      <w:proofErr w:type="gramStart"/>
-      <w:r>
-        <w:t>similar to</w:t>
-      </w:r>
-      <w:proofErr w:type="gramEnd"/>
-      <w:r>
-        <w:t xml:space="preserve"> FileA.xml but there are few differences.</w:t>
-      </w:r>
-      <w:r>
-        <w:t xml:space="preserve"> Unlike </w:t>
-      </w:r>
-      <w:proofErr w:type="spellStart"/>
-      <w:r>
-        <w:t>FileA</w:t>
-      </w:r>
-      <w:proofErr w:type="spellEnd"/>
-      <w:r>
-        <w:t xml:space="preserve"> this File has irregular line breaks.</w:t>
-      </w:r>
-    </w:p>
-    <w:p>
-      <w:r>
-        <w:t xml:space="preserve">Each complaint has an id as well as </w:t>
-      </w:r>
-      <w:proofErr w:type="spellStart"/>
-      <w:r>
-        <w:t>submissionType</w:t>
-      </w:r>
-      <w:proofErr w:type="spellEnd"/>
-      <w:r>
-        <w:t xml:space="preserve"> as attributes. Unlike </w:t>
-      </w:r>
-      <w:proofErr w:type="spellStart"/>
-      <w:r>
-        <w:t>FileA</w:t>
-      </w:r>
-      <w:proofErr w:type="spellEnd"/>
-      <w:r>
-        <w:t xml:space="preserve"> where </w:t>
-      </w:r>
-      <w:r>
-        <w:t xml:space="preserve">submitted was an element we have a </w:t>
-      </w:r>
-      <w:proofErr w:type="spellStart"/>
-      <w:r>
-        <w:t>submissionType</w:t>
-      </w:r>
-      <w:proofErr w:type="spellEnd"/>
-      <w:r>
-        <w:t xml:space="preserve"> attribute. Each complaint has </w:t>
-      </w:r>
-      <w:proofErr w:type="spellStart"/>
-      <w:proofErr w:type="gramStart"/>
-      <w:r>
-        <w:t>events,product</w:t>
-      </w:r>
-      <w:proofErr w:type="gramEnd"/>
-      <w:r>
-        <w:t>,issue,consumerNarrative</w:t>
-      </w:r>
-      <w:proofErr w:type="spellEnd"/>
-      <w:r>
-        <w:t xml:space="preserve">(in some cases),company and response. </w:t>
-      </w:r>
-      <w:proofErr w:type="gramStart"/>
-      <w:r>
-        <w:t>More or less these</w:t>
-      </w:r>
-      <w:proofErr w:type="gramEnd"/>
-      <w:r>
-        <w:t xml:space="preserve"> elements are similar to those present in FileA.xml.</w:t>
+        <w:t>This file also has data related to consumer complaints. The overall structure of this document is very much similar to FileA.xml but there are few differences.</w:t>
+      </w:r>
+      <w:r>
+        <w:t xml:space="preserve"> Unlike FileA this File has irregular line breaks.</w:t>
+      </w:r>
+    </w:p>
+    <w:p>
+      <w:r>
+        <w:t xml:space="preserve">Each complaint has an id as well as submissionType as attributes. Unlike FileA where </w:t>
+      </w:r>
+      <w:r>
+        <w:t>submitted was an element we have a submissionType attribute. Each complaint has events,product,issue,consumerNarrative(in some cases),company and response. More or less these elements are similar to those present in FileA.xml.</w:t>
       </w:r>
     </w:p>
     <w:p>
@@ -473,145 +269,28 @@
     </w:p>
     <w:p>
       <w:r>
-        <w:t xml:space="preserve">Product contains detail about the product and have two child tags </w:t>
-      </w:r>
-      <w:proofErr w:type="spellStart"/>
-      <w:r>
-        <w:t>productType</w:t>
-      </w:r>
-      <w:proofErr w:type="spellEnd"/>
-      <w:r>
-        <w:t xml:space="preserve"> and </w:t>
-      </w:r>
-      <w:proofErr w:type="spellStart"/>
-      <w:r>
-        <w:t>subproduct</w:t>
-      </w:r>
-      <w:proofErr w:type="spellEnd"/>
-      <w:r>
-        <w:t>(optional)</w:t>
+        <w:t>Product contains detail about the product and have two child tags productType and subproduct(optional)</w:t>
       </w:r>
     </w:p>
     <w:p>
       <w:r>
         <w:lastRenderedPageBreak/>
-        <w:t xml:space="preserve">Issue contains </w:t>
-      </w:r>
-      <w:proofErr w:type="spellStart"/>
-      <w:r>
-        <w:t>issueType</w:t>
-      </w:r>
-      <w:proofErr w:type="spellEnd"/>
-      <w:r>
-        <w:t xml:space="preserve"> and may contain </w:t>
-      </w:r>
-      <w:proofErr w:type="spellStart"/>
-      <w:r>
-        <w:t>subissue</w:t>
-      </w:r>
-      <w:proofErr w:type="spellEnd"/>
-    </w:p>
-    <w:p>
-      <w:r>
-        <w:t xml:space="preserve">Optionally the complaint may contain </w:t>
-      </w:r>
-      <w:proofErr w:type="spellStart"/>
-      <w:r>
-        <w:t>consumerNarrative</w:t>
-      </w:r>
-      <w:proofErr w:type="spellEnd"/>
-      <w:r>
-        <w:t xml:space="preserve"> in cases of some complaint.</w:t>
-      </w:r>
-    </w:p>
-    <w:p>
-      <w:r>
-        <w:t xml:space="preserve">This is followed by company details containing </w:t>
-      </w:r>
-      <w:proofErr w:type="spellStart"/>
-      <w:proofErr w:type="gramStart"/>
-      <w:r>
-        <w:t>companyName</w:t>
-      </w:r>
-      <w:proofErr w:type="spellEnd"/>
-      <w:r>
-        <w:t xml:space="preserve"> ,</w:t>
-      </w:r>
-      <w:proofErr w:type="gramEnd"/>
-      <w:r>
-        <w:t xml:space="preserve"> </w:t>
-      </w:r>
-      <w:proofErr w:type="spellStart"/>
-      <w:r>
-        <w:t>companyState</w:t>
-      </w:r>
-      <w:proofErr w:type="spellEnd"/>
-      <w:r>
-        <w:t xml:space="preserve"> and </w:t>
-      </w:r>
-      <w:proofErr w:type="spellStart"/>
-      <w:r>
-        <w:t>companyZip</w:t>
-      </w:r>
-      <w:proofErr w:type="spellEnd"/>
-      <w:r>
-        <w:t>.</w:t>
-      </w:r>
-    </w:p>
-    <w:p>
-      <w:proofErr w:type="gramStart"/>
-      <w:r>
-        <w:t>Lastly</w:t>
-      </w:r>
-      <w:proofErr w:type="gramEnd"/>
-      <w:r>
-        <w:t xml:space="preserve"> we have response which indicates timely and </w:t>
-      </w:r>
-      <w:proofErr w:type="spellStart"/>
-      <w:r>
-        <w:t>consumerDisputed</w:t>
-      </w:r>
-      <w:proofErr w:type="spellEnd"/>
-      <w:r>
-        <w:t xml:space="preserve"> or not as attributes. The attributes value </w:t>
-      </w:r>
-      <w:proofErr w:type="gramStart"/>
-      <w:r>
-        <w:t>are</w:t>
-      </w:r>
-      <w:proofErr w:type="gramEnd"/>
-      <w:r>
-        <w:t xml:space="preserve"> different from that of </w:t>
-      </w:r>
-      <w:proofErr w:type="spellStart"/>
-      <w:r>
-        <w:t>FileA.xml</w:t>
-      </w:r>
-      <w:r>
-        <w:t>The</w:t>
-      </w:r>
-      <w:proofErr w:type="spellEnd"/>
-      <w:r>
-        <w:t xml:space="preserve"> response contains a </w:t>
-      </w:r>
-      <w:proofErr w:type="spellStart"/>
-      <w:r>
-        <w:t>publicResponse</w:t>
-      </w:r>
-      <w:proofErr w:type="spellEnd"/>
-      <w:r>
-        <w:t xml:space="preserve">(optional) and </w:t>
-      </w:r>
-      <w:proofErr w:type="spellStart"/>
-      <w:r>
-        <w:t>responseType</w:t>
-      </w:r>
-      <w:proofErr w:type="spellEnd"/>
-      <w:r>
-        <w:t xml:space="preserve"> as well.</w:t>
-      </w:r>
-      <w:r>
-        <w:t xml:space="preserve">  </w:t>
+        <w:t>Issue contains issueType and may contain subissue</w:t>
+      </w:r>
+    </w:p>
+    <w:p>
+      <w:r>
+        <w:t>Optionally the complaint may contain consumerNarrative in cases of some complaint.</w:t>
+      </w:r>
+    </w:p>
+    <w:p>
+      <w:r>
+        <w:t>This is followed by company details containing companyName , companyState and companyZip.</w:t>
+      </w:r>
+    </w:p>
+    <w:p>
+      <w:r>
+        <w:t xml:space="preserve">Lastly we have response which indicates timely and consumerDisputed or not as attributes. The attributes value are different from that of FileA.xmlThe response contains a publicResponse(optional) and responseType as well.  </w:t>
       </w:r>
     </w:p>
     <w:p>
@@ -628,10 +307,7 @@
     <w:p/>
     <w:p/>
     <w:p/>
-    <w:p>
-      <w:bookmarkStart w:id="0" w:name="_GoBack"/>
-      <w:bookmarkEnd w:id="0"/>
-    </w:p>
+    <w:p/>
     <w:p>
       <w:pPr>
         <w:rPr>
@@ -648,16 +324,7 @@
           <w:sz w:val="28"/>
           <w:szCs w:val="28"/>
         </w:rPr>
-        <w:t>2</w:t>
-      </w:r>
-      <w:r>
-        <w:rPr>
-          <w:b/>
-          <w:bCs/>
-          <w:sz w:val="28"/>
-          <w:szCs w:val="28"/>
-        </w:rPr>
-        <w:t>)</w:t>
+        <w:t>2)</w:t>
       </w:r>
       <w:r>
         <w:rPr>
@@ -754,51 +421,51 @@
           <w:sz w:val="28"/>
           <w:szCs w:val="28"/>
         </w:rPr>
-        <w:t>3</w:t>
-      </w:r>
-      <w:r>
+        <w:t>3)</w:t>
+      </w:r>
+    </w:p>
+    <w:p>
+      <w:r>
+        <w:t xml:space="preserve"> The files that we get after </w:t>
+      </w:r>
+      <w:r>
+        <w:t>canonicalization</w:t>
+      </w:r>
+      <w:r>
+        <w:t xml:space="preserve"> of files </w:t>
+      </w:r>
+      <w:r>
+        <w:t>Consumer_Complaints_FileA.xml</w:t>
+      </w:r>
+      <w:r>
+        <w:t xml:space="preserve"> and </w:t>
+      </w:r>
+      <w:r>
+        <w:t>Consumer_Complaints_FileB.xml</w:t>
+      </w:r>
+      <w:r>
+        <w:t xml:space="preserve"> are FileA.xml and FileB.xml respectively.</w:t>
+      </w:r>
+    </w:p>
+    <w:p/>
+    <w:p>
+      <w:pPr>
         <w:rPr>
           <w:b/>
           <w:bCs/>
           <w:sz w:val="28"/>
           <w:szCs w:val="28"/>
         </w:rPr>
-        <w:t>)</w:t>
-      </w:r>
-    </w:p>
-    <w:p>
-      <w:r>
-        <w:t xml:space="preserve"> The files that we get after </w:t>
-      </w:r>
-      <w:r>
-        <w:t>canonicalization</w:t>
-      </w:r>
-      <w:r>
-        <w:t xml:space="preserve"> of files </w:t>
-      </w:r>
-      <w:r>
-        <w:t>Consumer_Complaints_FileA.xml</w:t>
-      </w:r>
-      <w:r>
-        <w:t xml:space="preserve"> and </w:t>
-      </w:r>
-      <w:r>
-        <w:t>Consumer_Complaints_FileB.xml</w:t>
-      </w:r>
-      <w:r>
-        <w:t xml:space="preserve"> are FileA.xml and FileB.xml respectively.</w:t>
-      </w:r>
-    </w:p>
-    <w:p/>
-    <w:p>
-      <w:pPr>
+      </w:pPr>
+      <w:r>
         <w:rPr>
           <w:b/>
           <w:bCs/>
           <w:sz w:val="28"/>
           <w:szCs w:val="28"/>
         </w:rPr>
-      </w:pPr>
+        <w:t xml:space="preserve">Steps for </w:t>
+      </w:r>
       <w:r>
         <w:rPr>
           <w:b/>
@@ -806,15 +473,6 @@
           <w:sz w:val="28"/>
           <w:szCs w:val="28"/>
         </w:rPr>
-        <w:t xml:space="preserve">Steps for </w:t>
-      </w:r>
-      <w:r>
-        <w:rPr>
-          <w:b/>
-          <w:bCs/>
-          <w:sz w:val="28"/>
-          <w:szCs w:val="28"/>
-        </w:rPr>
         <w:t>canonicalization</w:t>
       </w:r>
     </w:p>
@@ -827,16 +485,9 @@
       </w:pPr>
     </w:p>
     <w:p>
-      <w:r>
-        <w:t xml:space="preserve">Before we move forward to canonicalization </w:t>
-      </w:r>
-      <w:proofErr w:type="gramStart"/>
-      <w:r>
-        <w:t>process ,</w:t>
-      </w:r>
-      <w:proofErr w:type="gramEnd"/>
-      <w:r>
-        <w:t xml:space="preserve"> we need to make following changes to the documents</w:t>
+      <w:bookmarkStart w:id="0" w:name="_Hlk57619934"/>
+      <w:r>
+        <w:t>Before we move forward to canonicalization process , we need to make following changes to the documents</w:t>
       </w:r>
     </w:p>
     <w:p>
@@ -847,11 +498,9 @@
           <w:numId w:val="8"/>
         </w:numPr>
       </w:pPr>
-      <w:proofErr w:type="spellStart"/>
       <w:r>
         <w:t>FileA</w:t>
       </w:r>
-      <w:proofErr w:type="spellEnd"/>
     </w:p>
     <w:p>
       <w:pPr>
@@ -862,39 +511,7 @@
         </w:numPr>
       </w:pPr>
       <w:r>
-        <w:t xml:space="preserve">We will be removing element submitted that is present inside a complaint and we will instead add an attribute to complaint </w:t>
-      </w:r>
-      <w:proofErr w:type="gramStart"/>
-      <w:r>
-        <w:t>similar to</w:t>
-      </w:r>
-      <w:proofErr w:type="gramEnd"/>
-      <w:r>
-        <w:t xml:space="preserve"> </w:t>
-      </w:r>
-      <w:proofErr w:type="spellStart"/>
-      <w:r>
-        <w:t>FileB</w:t>
-      </w:r>
-      <w:proofErr w:type="spellEnd"/>
-      <w:r>
-        <w:t xml:space="preserve"> which is </w:t>
-      </w:r>
-      <w:proofErr w:type="spellStart"/>
-      <w:r>
-        <w:t>submissionType</w:t>
-      </w:r>
-      <w:proofErr w:type="spellEnd"/>
-      <w:r>
-        <w:t xml:space="preserve">. The reason for doing is because the element submitted doesn’t have any data </w:t>
-      </w:r>
-      <w:proofErr w:type="gramStart"/>
-      <w:r>
-        <w:t>and also</w:t>
-      </w:r>
-      <w:proofErr w:type="gramEnd"/>
-      <w:r>
-        <w:t xml:space="preserve"> it makes more sense to have it as an attribute because there will be limited number of values for it.</w:t>
+        <w:t>We will be removing element submitted that is present inside a complaint and we will instead add an attribute to complaint similar to FileB which is submissionType. The reason for doing is because the element submitted doesn’t have any data and also it makes more sense to have it as an attribute because there will be limited number of values for it.</w:t>
       </w:r>
     </w:p>
     <w:p>
@@ -929,11 +546,9 @@
           <w:numId w:val="8"/>
         </w:numPr>
       </w:pPr>
-      <w:proofErr w:type="spellStart"/>
       <w:r>
         <w:t>FileB</w:t>
       </w:r>
-      <w:proofErr w:type="spellEnd"/>
     </w:p>
     <w:p>
       <w:pPr>
@@ -944,24 +559,11 @@
         </w:numPr>
       </w:pPr>
       <w:r>
-        <w:t xml:space="preserve">We will fill the missing values of </w:t>
-      </w:r>
-      <w:proofErr w:type="spellStart"/>
-      <w:r>
-        <w:t>submissionType</w:t>
-      </w:r>
-      <w:proofErr w:type="spellEnd"/>
-      <w:r>
-        <w:t xml:space="preserve"> attribute for </w:t>
-      </w:r>
-      <w:r>
-        <w:t xml:space="preserve">some of the complaint ids by taking these values from </w:t>
-      </w:r>
-      <w:proofErr w:type="spellStart"/>
-      <w:r>
-        <w:t>FileA</w:t>
-      </w:r>
-      <w:proofErr w:type="spellEnd"/>
+        <w:t xml:space="preserve">We will fill the missing values of submissionType attribute for </w:t>
+      </w:r>
+      <w:r>
+        <w:t>some of the complaint ids by taking these values from FileA</w:t>
+      </w:r>
     </w:p>
     <w:p>
       <w:pPr>
@@ -1041,46 +643,22 @@
         </w:numPr>
       </w:pPr>
       <w:r>
-        <w:t xml:space="preserve">Add missing values for timely attribute from </w:t>
-      </w:r>
-      <w:proofErr w:type="spellStart"/>
-      <w:r>
-        <w:t>FileA</w:t>
-      </w:r>
-      <w:proofErr w:type="spellEnd"/>
-      <w:r>
-        <w:t xml:space="preserve"> for two ids</w:t>
-      </w:r>
-    </w:p>
-    <w:p>
-      <w:pPr>
-        <w:rPr>
-          <w:b/>
-          <w:bCs/>
-        </w:rPr>
-      </w:pPr>
-      <w:r>
-        <w:rPr>
-          <w:b/>
-          <w:bCs/>
-        </w:rPr>
-        <w:t xml:space="preserve">Above changes can be seen with the </w:t>
-      </w:r>
-      <w:proofErr w:type="spellStart"/>
-      <w:r>
-        <w:rPr>
-          <w:b/>
-          <w:bCs/>
-        </w:rPr>
-        <w:t>github</w:t>
-      </w:r>
-      <w:proofErr w:type="spellEnd"/>
-      <w:r>
-        <w:rPr>
-          <w:b/>
-          <w:bCs/>
-        </w:rPr>
-        <w:t xml:space="preserve"> commit </w:t>
+        <w:t>Add missing values for timely attribute from FileA for two ids</w:t>
+      </w:r>
+    </w:p>
+    <w:p>
+      <w:pPr>
+        <w:rPr>
+          <w:b/>
+          <w:bCs/>
+        </w:rPr>
+      </w:pPr>
+      <w:r>
+        <w:rPr>
+          <w:b/>
+          <w:bCs/>
+        </w:rPr>
+        <w:t xml:space="preserve">Above changes can be seen with the github commit </w:t>
       </w:r>
       <w:hyperlink r:id="rId8" w:history="1">
         <w:r>
@@ -1173,15 +751,7 @@
         </w:rPr>
       </w:pPr>
       <w:r>
-        <w:t xml:space="preserve">For normalizing line ends in </w:t>
-      </w:r>
-      <w:proofErr w:type="spellStart"/>
-      <w:r>
-        <w:t>VSCode</w:t>
-      </w:r>
-      <w:proofErr w:type="spellEnd"/>
-      <w:r>
-        <w:t xml:space="preserve"> I used </w:t>
+        <w:t xml:space="preserve">For normalizing line ends in VSCode I used </w:t>
       </w:r>
       <w:hyperlink r:id="rId9" w:history="1">
         <w:r>
@@ -1253,15 +823,7 @@
         </w:rPr>
       </w:pPr>
       <w:r>
-        <w:t xml:space="preserve">For comments there were only one comment in </w:t>
-      </w:r>
-      <w:proofErr w:type="spellStart"/>
-      <w:r>
-        <w:t>FileB</w:t>
-      </w:r>
-      <w:proofErr w:type="spellEnd"/>
-      <w:r>
-        <w:t xml:space="preserve"> that was removed</w:t>
+        <w:t>For comments there were only one comment in FileB that was removed</w:t>
       </w:r>
     </w:p>
     <w:p>
@@ -1269,14 +831,9 @@
         <w:pStyle w:val="ListParagraph"/>
         <w:ind w:left="792"/>
       </w:pPr>
-      <w:proofErr w:type="gramStart"/>
       <w:r>
         <w:lastRenderedPageBreak/>
-        <w:t>&lt;!--</w:t>
-      </w:r>
-      <w:proofErr w:type="gramEnd"/>
-      <w:r>
-        <w:t xml:space="preserve"> Note: Sally modified this event on 2015-05-06 --&gt;</w:t>
+        <w:t>&lt;!-- Note: Sally modified this event on 2015-05-06 --&gt;</w:t>
       </w:r>
       <w:r>
         <w:t xml:space="preserve"> </w:t>
@@ -1315,15 +872,7 @@
         </w:rPr>
       </w:pPr>
       <w:r>
-        <w:t xml:space="preserve">There were no attributes present in any of the files with default </w:t>
-      </w:r>
-      <w:proofErr w:type="gramStart"/>
-      <w:r>
-        <w:t>values</w:t>
-      </w:r>
-      <w:proofErr w:type="gramEnd"/>
-      <w:r>
-        <w:t xml:space="preserve"> so we don’t need to change anything in the files for this issue.</w:t>
+        <w:t>There were no attributes present in any of the files with default values so we don’t need to change anything in the files for this issue.</w:t>
       </w:r>
       <w:r>
         <w:t xml:space="preserve"> </w:t>
@@ -1390,15 +939,7 @@
         <w:t xml:space="preserve">For element response </w:t>
       </w:r>
       <w:r>
-        <w:t xml:space="preserve">put </w:t>
-      </w:r>
-      <w:proofErr w:type="spellStart"/>
-      <w:r>
-        <w:t>consumerDisputed</w:t>
-      </w:r>
-      <w:proofErr w:type="spellEnd"/>
-      <w:r>
-        <w:t xml:space="preserve"> attribute before timely for both files</w:t>
+        <w:t>put consumerDisputed attribute before timely for both files</w:t>
       </w:r>
     </w:p>
     <w:p>
@@ -1447,15 +988,7 @@
         <w:ind w:left="360"/>
       </w:pPr>
       <w:r>
-        <w:t xml:space="preserve">This has been removed from </w:t>
-      </w:r>
-      <w:proofErr w:type="spellStart"/>
-      <w:r>
-        <w:t>FileB</w:t>
-      </w:r>
-      <w:proofErr w:type="spellEnd"/>
-      <w:r>
-        <w:t xml:space="preserve"> which had internal</w:t>
+        <w:t>This has been removed from FileB which had internal</w:t>
       </w:r>
       <w:r>
         <w:t xml:space="preserve"> declaration and internal DTD</w:t>
@@ -1628,6 +1161,7 @@
         <w:ind w:left="360"/>
       </w:pPr>
     </w:p>
+    <w:bookmarkEnd w:id="0"/>
     <w:p>
       <w:pPr>
         <w:pStyle w:val="ListParagraph"/>
@@ -1703,7 +1237,7 @@
           <w:sz w:val="28"/>
           <w:szCs w:val="28"/>
         </w:rPr>
-        <w:t>4</w:t>
+        <w:t>4)</w:t>
       </w:r>
       <w:r>
         <w:rPr>
@@ -1712,7 +1246,7 @@
           <w:sz w:val="28"/>
           <w:szCs w:val="28"/>
         </w:rPr>
-        <w:t>)</w:t>
+        <w:t xml:space="preserve"> </w:t>
       </w:r>
       <w:r>
         <w:rPr>
@@ -1721,7 +1255,7 @@
           <w:sz w:val="28"/>
           <w:szCs w:val="28"/>
         </w:rPr>
-        <w:t xml:space="preserve"> </w:t>
+        <w:t xml:space="preserve">Create and document the DTD of the final, </w:t>
       </w:r>
       <w:r>
         <w:rPr>
@@ -1730,7 +1264,7 @@
           <w:sz w:val="28"/>
           <w:szCs w:val="28"/>
         </w:rPr>
-        <w:t xml:space="preserve">Create and document the DTD of the final, </w:t>
+        <w:t xml:space="preserve">canonicalized </w:t>
       </w:r>
       <w:r>
         <w:rPr>
@@ -1739,49 +1273,32 @@
           <w:sz w:val="28"/>
           <w:szCs w:val="28"/>
         </w:rPr>
+        <w:t>data file, from step 3 above.</w:t>
+      </w:r>
+    </w:p>
+    <w:p/>
+    <w:p>
+      <w:r>
+        <w:t>The final files in previous step were FileA.xml and FileB.xml which are equivalent</w:t>
+      </w:r>
+      <w:r>
+        <w:t xml:space="preserve">. The file with internal DTD and the </w:t>
+      </w:r>
+      <w:r>
+        <w:rPr>
+          <w:rFonts w:ascii="Arial" w:hAnsi="Arial" w:cs="Arial"/>
+          <w:color w:val="1F1F1F"/>
+          <w:sz w:val="21"/>
+          <w:szCs w:val="21"/>
+          <w:shd w:val="clear" w:color="auto" w:fill="FFFFFF"/>
+        </w:rPr>
         <w:t xml:space="preserve">canonicalized </w:t>
       </w:r>
       <w:r>
-        <w:rPr>
-          <w:b/>
-          <w:bCs/>
-          <w:sz w:val="28"/>
-          <w:szCs w:val="28"/>
-        </w:rPr>
-        <w:t>data file, from step 3 above.</w:t>
-      </w:r>
-    </w:p>
-    <w:p/>
-    <w:p>
-      <w:r>
-        <w:t>The final files in previous step were FileA.xml and FileB.xml which are equivalent</w:t>
-      </w:r>
-      <w:r>
-        <w:t xml:space="preserve">. The file with internal DTD and the </w:t>
-      </w:r>
-      <w:r>
-        <w:rPr>
-          <w:rFonts w:ascii="Arial" w:hAnsi="Arial" w:cs="Arial"/>
-          <w:color w:val="1F1F1F"/>
-          <w:sz w:val="21"/>
-          <w:szCs w:val="21"/>
-          <w:shd w:val="clear" w:color="auto" w:fill="FFFFFF"/>
-        </w:rPr>
-        <w:t xml:space="preserve">canonicalized </w:t>
-      </w:r>
-      <w:r>
         <w:t>data file is FileC.xml</w:t>
       </w:r>
       <w:r>
-        <w:t xml:space="preserve"> the file </w:t>
-      </w:r>
-      <w:proofErr w:type="gramStart"/>
-      <w:r>
-        <w:t>have</w:t>
-      </w:r>
-      <w:proofErr w:type="gramEnd"/>
-      <w:r>
-        <w:t xml:space="preserve"> been validated using </w:t>
+        <w:t xml:space="preserve"> the file have been validated using </w:t>
       </w:r>
       <w:r>
         <w:t>http://xmlvalidator.new-studio.org/</w:t>
@@ -1835,59 +1352,22 @@
           </w:tcPr>
           <w:p>
             <w:r>
-              <w:t xml:space="preserve">&lt;!DOCTYPE </w:t>
-            </w:r>
-            <w:proofErr w:type="spellStart"/>
-            <w:r>
-              <w:t>consumerComplaints</w:t>
-            </w:r>
-            <w:proofErr w:type="spellEnd"/>
-            <w:r>
-              <w:t xml:space="preserve"> [</w:t>
+              <w:t>&lt;!DOCTYPE consumerComplaints [</w:t>
             </w:r>
           </w:p>
           <w:p>
             <w:r>
-              <w:t xml:space="preserve">&lt;!ELEMENT </w:t>
-            </w:r>
-            <w:proofErr w:type="spellStart"/>
-            <w:r>
-              <w:t>consumerComplaints</w:t>
-            </w:r>
-            <w:proofErr w:type="spellEnd"/>
-            <w:r>
-              <w:t xml:space="preserve"> (complaint*)&gt;</w:t>
+              <w:t>&lt;!ELEMENT consumerComplaints (complaint*)&gt;</w:t>
             </w:r>
           </w:p>
           <w:p>
             <w:r>
-              <w:t>&lt;!ELEMENT complaint ((event</w:t>
-            </w:r>
-            <w:proofErr w:type="gramStart"/>
-            <w:r>
-              <w:t>*,product</w:t>
-            </w:r>
-            <w:proofErr w:type="gramEnd"/>
-            <w:r>
-              <w:t>,issue,consumerNarrative?,company,response)</w:t>
+              <w:t>&lt;!ELEMENT complaint ((event*,product,issue,consumerNarrative?,company,response)</w:t>
             </w:r>
           </w:p>
           <w:p>
             <w:r>
-              <w:t>|(</w:t>
-            </w:r>
-            <w:proofErr w:type="spellStart"/>
-            <w:proofErr w:type="gramStart"/>
-            <w:r>
-              <w:t>company,event</w:t>
-            </w:r>
-            <w:proofErr w:type="gramEnd"/>
-            <w:r>
-              <w:t>,issue,product,event,response</w:t>
-            </w:r>
-            <w:proofErr w:type="spellEnd"/>
-            <w:r>
-              <w:t>))&gt;</w:t>
+              <w:t>|(company,event,issue,product,event,response))&gt;</w:t>
             </w:r>
           </w:p>
           <w:p>
@@ -1897,15 +1377,7 @@
           </w:p>
           <w:p>
             <w:r>
-              <w:t xml:space="preserve">&lt;!ATTLIST complaint </w:t>
-            </w:r>
-            <w:proofErr w:type="spellStart"/>
-            <w:r>
-              <w:t>submissionType</w:t>
-            </w:r>
-            <w:proofErr w:type="spellEnd"/>
-            <w:r>
-              <w:t xml:space="preserve"> CDATA #REQUIRED&gt;</w:t>
+              <w:t>&lt;!ATTLIST complaint submissionType CDATA #REQUIRED&gt;</w:t>
             </w:r>
           </w:p>
           <w:p/>
@@ -1923,15 +1395,7 @@
           </w:p>
           <w:p>
             <w:r>
-              <w:t>&lt;!ATTLIST event type (</w:t>
-            </w:r>
-            <w:proofErr w:type="spellStart"/>
-            <w:r>
-              <w:t>received|sentToCompany</w:t>
-            </w:r>
-            <w:proofErr w:type="spellEnd"/>
-            <w:r>
-              <w:t>) #REQUIRED&gt;</w:t>
+              <w:t>&lt;!ATTLIST event type (received|sentToCompany) #REQUIRED&gt;</w:t>
             </w:r>
           </w:p>
           <w:p>
@@ -1942,57 +1406,23 @@
           <w:p/>
           <w:p>
             <w:r>
-              <w:t xml:space="preserve">&lt;!ELEMENT </w:t>
-            </w:r>
-            <w:proofErr w:type="spellStart"/>
-            <w:r>
-              <w:t>consumerNarrative</w:t>
-            </w:r>
-            <w:proofErr w:type="spellEnd"/>
-            <w:r>
-              <w:t xml:space="preserve"> (#PCDATA)&gt;</w:t>
+              <w:t>&lt;!ELEMENT consumerNarrative (#PCDATA)&gt;</w:t>
             </w:r>
           </w:p>
           <w:p/>
           <w:p>
             <w:r>
-              <w:t>&lt;!ELEMENT product (</w:t>
-            </w:r>
-            <w:proofErr w:type="spellStart"/>
-            <w:proofErr w:type="gramStart"/>
-            <w:r>
-              <w:t>productType,subproduct</w:t>
-            </w:r>
-            <w:proofErr w:type="spellEnd"/>
-            <w:proofErr w:type="gramEnd"/>
-            <w:r>
-              <w:t>?)&gt;</w:t>
+              <w:t>&lt;!ELEMENT product (productType,subproduct?)&gt;</w:t>
             </w:r>
           </w:p>
           <w:p>
             <w:r>
-              <w:t xml:space="preserve">&lt;!ELEMENT </w:t>
-            </w:r>
-            <w:proofErr w:type="spellStart"/>
-            <w:r>
-              <w:t>productType</w:t>
-            </w:r>
-            <w:proofErr w:type="spellEnd"/>
-            <w:r>
-              <w:t xml:space="preserve"> (#PCDATA)&gt;</w:t>
+              <w:t>&lt;!ELEMENT productType (#PCDATA)&gt;</w:t>
             </w:r>
           </w:p>
           <w:p>
             <w:r>
-              <w:t xml:space="preserve">&lt;!ELEMENT </w:t>
-            </w:r>
-            <w:proofErr w:type="spellStart"/>
-            <w:r>
-              <w:t>subproduct</w:t>
-            </w:r>
-            <w:proofErr w:type="spellEnd"/>
-            <w:r>
-              <w:t xml:space="preserve"> (#PCDATA)&gt;</w:t>
+              <w:t>&lt;!ELEMENT subproduct (#PCDATA)&gt;</w:t>
             </w:r>
           </w:p>
           <w:p/>
@@ -2002,43 +1432,17 @@
           <w:p/>
           <w:p>
             <w:r>
-              <w:t>&lt;!ELEMENT issue (</w:t>
-            </w:r>
-            <w:proofErr w:type="spellStart"/>
-            <w:proofErr w:type="gramStart"/>
-            <w:r>
-              <w:t>issueType,subissue</w:t>
-            </w:r>
-            <w:proofErr w:type="spellEnd"/>
-            <w:proofErr w:type="gramEnd"/>
-            <w:r>
-              <w:t>?)&gt;</w:t>
+              <w:t>&lt;!ELEMENT issue (issueType,subissue?)&gt;</w:t>
             </w:r>
           </w:p>
           <w:p>
             <w:r>
-              <w:t xml:space="preserve">&lt;!ELEMENT </w:t>
-            </w:r>
-            <w:proofErr w:type="spellStart"/>
-            <w:r>
-              <w:t>subissue</w:t>
-            </w:r>
-            <w:proofErr w:type="spellEnd"/>
-            <w:r>
-              <w:t xml:space="preserve"> (#PCDATA)&gt;</w:t>
+              <w:t>&lt;!ELEMENT subissue (#PCDATA)&gt;</w:t>
             </w:r>
           </w:p>
           <w:p>
             <w:r>
-              <w:t xml:space="preserve">&lt;!ELEMENT </w:t>
-            </w:r>
-            <w:proofErr w:type="spellStart"/>
-            <w:r>
-              <w:t>issueType</w:t>
-            </w:r>
-            <w:proofErr w:type="spellEnd"/>
-            <w:r>
-              <w:t xml:space="preserve"> (#PCDATA)&gt;</w:t>
+              <w:t>&lt;!ELEMENT issueType (#PCDATA)&gt;</w:t>
             </w:r>
           </w:p>
           <w:p/>
@@ -2047,59 +1451,22 @@
           <w:p/>
           <w:p>
             <w:r>
-              <w:t>&lt;!ELEMENT company (</w:t>
-            </w:r>
-            <w:proofErr w:type="spellStart"/>
-            <w:proofErr w:type="gramStart"/>
-            <w:r>
-              <w:t>companyName,companyState</w:t>
-            </w:r>
-            <w:proofErr w:type="gramEnd"/>
-            <w:r>
-              <w:t>,companyZip</w:t>
-            </w:r>
-            <w:proofErr w:type="spellEnd"/>
-            <w:r>
-              <w:t>)&gt;</w:t>
+              <w:t>&lt;!ELEMENT company (companyName,companyState,companyZip)&gt;</w:t>
             </w:r>
           </w:p>
           <w:p>
             <w:r>
-              <w:t xml:space="preserve">&lt;!ELEMENT </w:t>
-            </w:r>
-            <w:proofErr w:type="spellStart"/>
-            <w:r>
-              <w:t>companyName</w:t>
-            </w:r>
-            <w:proofErr w:type="spellEnd"/>
-            <w:r>
-              <w:t xml:space="preserve"> (#PCDATA)&gt;</w:t>
+              <w:t>&lt;!ELEMENT companyName (#PCDATA)&gt;</w:t>
             </w:r>
           </w:p>
           <w:p>
             <w:r>
-              <w:t xml:space="preserve">&lt;!ELEMENT </w:t>
-            </w:r>
-            <w:proofErr w:type="spellStart"/>
-            <w:r>
-              <w:t>companyState</w:t>
-            </w:r>
-            <w:proofErr w:type="spellEnd"/>
-            <w:r>
-              <w:t xml:space="preserve"> (#PCDATA)&gt;</w:t>
+              <w:t>&lt;!ELEMENT companyState (#PCDATA)&gt;</w:t>
             </w:r>
           </w:p>
           <w:p>
             <w:r>
-              <w:t xml:space="preserve">&lt;!ELEMENT </w:t>
-            </w:r>
-            <w:proofErr w:type="spellStart"/>
-            <w:r>
-              <w:t>companyZip</w:t>
-            </w:r>
-            <w:proofErr w:type="spellEnd"/>
-            <w:r>
-              <w:t xml:space="preserve"> (#PCDATA)&gt;</w:t>
+              <w:t>&lt;!ELEMENT companyZip (#PCDATA)&gt;</w:t>
             </w:r>
           </w:p>
           <w:p/>
@@ -2107,85 +1474,27 @@
           <w:p/>
           <w:p>
             <w:r>
-              <w:t>&lt;!ELEMENT response (</w:t>
-            </w:r>
-            <w:proofErr w:type="spellStart"/>
-            <w:proofErr w:type="gramStart"/>
-            <w:r>
-              <w:t>publicResponse</w:t>
-            </w:r>
-            <w:proofErr w:type="spellEnd"/>
-            <w:r>
-              <w:t>?,</w:t>
-            </w:r>
-            <w:proofErr w:type="spellStart"/>
-            <w:proofErr w:type="gramEnd"/>
-            <w:r>
-              <w:t>responseType</w:t>
-            </w:r>
-            <w:proofErr w:type="spellEnd"/>
-            <w:r>
-              <w:t>)&gt;</w:t>
+              <w:t>&lt;!ELEMENT response (publicResponse?,responseType)&gt;</w:t>
             </w:r>
           </w:p>
           <w:p>
             <w:r>
-              <w:t xml:space="preserve">&lt;!ELEMENT </w:t>
-            </w:r>
-            <w:proofErr w:type="spellStart"/>
-            <w:r>
-              <w:t>publicResponse</w:t>
-            </w:r>
-            <w:proofErr w:type="spellEnd"/>
-            <w:r>
-              <w:t xml:space="preserve"> (#PCDATA)&gt;</w:t>
+              <w:t>&lt;!ELEMENT publicResponse (#PCDATA)&gt;</w:t>
             </w:r>
           </w:p>
           <w:p>
             <w:r>
-              <w:t>&lt;!ATTLIST response timely (</w:t>
-            </w:r>
-            <w:proofErr w:type="spellStart"/>
-            <w:r>
-              <w:t>yes|no</w:t>
-            </w:r>
-            <w:proofErr w:type="spellEnd"/>
-            <w:r>
-              <w:t>) #REQUIRED&gt;</w:t>
+              <w:t>&lt;!ATTLIST response timely (yes|no) #REQUIRED&gt;</w:t>
             </w:r>
           </w:p>
           <w:p>
             <w:r>
-              <w:t xml:space="preserve">&lt;!ATTLIST response </w:t>
-            </w:r>
-            <w:proofErr w:type="spellStart"/>
-            <w:r>
-              <w:t>consumerDisputed</w:t>
-            </w:r>
-            <w:proofErr w:type="spellEnd"/>
-            <w:r>
-              <w:t xml:space="preserve"> (</w:t>
-            </w:r>
-            <w:proofErr w:type="spellStart"/>
-            <w:r>
-              <w:t>yes|no</w:t>
-            </w:r>
-            <w:proofErr w:type="spellEnd"/>
-            <w:r>
-              <w:t>) #REQUIRED&gt;</w:t>
+              <w:t>&lt;!ATTLIST response consumerDisputed (yes|no) #REQUIRED&gt;</w:t>
             </w:r>
           </w:p>
           <w:p>
             <w:r>
-              <w:t xml:space="preserve">&lt;!ELEMENT </w:t>
-            </w:r>
-            <w:proofErr w:type="spellStart"/>
-            <w:r>
-              <w:t>responseType</w:t>
-            </w:r>
-            <w:proofErr w:type="spellEnd"/>
-            <w:r>
-              <w:t xml:space="preserve"> (#PCDATA)&gt;</w:t>
+              <w:t>&lt;!ELEMENT responseType (#PCDATA)&gt;</w:t>
             </w:r>
           </w:p>
           <w:p>
@@ -2201,43 +1510,19 @@
           <w:p>
             <w:r>
               <w:lastRenderedPageBreak/>
-              <w:t xml:space="preserve">The root of the document </w:t>
-            </w:r>
-            <w:proofErr w:type="spellStart"/>
-            <w:r>
-              <w:t>ConsumerComplaints</w:t>
-            </w:r>
-            <w:proofErr w:type="spellEnd"/>
-            <w:r>
-              <w:t xml:space="preserve"> contains multiple complaints</w:t>
+              <w:t>The root of the document ConsumerComplaints contains multiple complaints</w:t>
             </w:r>
           </w:p>
           <w:p/>
           <w:p>
             <w:r>
-              <w:t xml:space="preserve">Complaint </w:t>
-            </w:r>
-            <w:proofErr w:type="gramStart"/>
-            <w:r>
-              <w:t>in itself has</w:t>
-            </w:r>
-            <w:proofErr w:type="gramEnd"/>
-            <w:r>
-              <w:t xml:space="preserve"> multiple elements. There are two set of possibilities that’s why we have two sequence of elements for complaint.</w:t>
+              <w:t>Complaint in itself has multiple elements. There are two set of possibilities that’s why we have two sequence of elements for complaint.</w:t>
             </w:r>
           </w:p>
           <w:p/>
           <w:p>
             <w:r>
-              <w:t xml:space="preserve">We will have attributes id and </w:t>
-            </w:r>
-            <w:proofErr w:type="spellStart"/>
-            <w:r>
-              <w:t>submissionType</w:t>
-            </w:r>
-            <w:proofErr w:type="spellEnd"/>
-            <w:r>
-              <w:t xml:space="preserve"> which is required instead of implied because we have data for this attribute for all the complaint.</w:t>
+              <w:t>We will have attributes id and submissionType which is required instead of implied because we have data for this attribute for all the complaint.</w:t>
             </w:r>
           </w:p>
           <w:p/>
@@ -2251,230 +1536,68 @@
           <w:p/>
           <w:p>
             <w:r>
-              <w:t xml:space="preserve">We have </w:t>
-            </w:r>
-            <w:proofErr w:type="spellStart"/>
-            <w:r>
-              <w:t>consumerNarrative</w:t>
-            </w:r>
-            <w:proofErr w:type="spellEnd"/>
-            <w:r>
-              <w:t xml:space="preserve"> which has normal char data.</w:t>
+              <w:t>We have consumerNarrative which has normal char data.</w:t>
             </w:r>
           </w:p>
           <w:p/>
           <w:p>
             <w:r>
-              <w:t xml:space="preserve">Product contains </w:t>
+              <w:t>Product contains producttype or may contain subproduct hence we have ? for subproduct</w:t>
             </w:r>
-            <w:proofErr w:type="spellStart"/>
-            <w:r>
-              <w:t>producttype</w:t>
-            </w:r>
-            <w:proofErr w:type="spellEnd"/>
-            <w:r>
-              <w:t xml:space="preserve"> or may contain </w:t>
-            </w:r>
-            <w:proofErr w:type="spellStart"/>
-            <w:r>
-              <w:t>subproduct</w:t>
-            </w:r>
-            <w:proofErr w:type="spellEnd"/>
-            <w:r>
-              <w:t xml:space="preserve"> hence we </w:t>
-            </w:r>
-            <w:proofErr w:type="gramStart"/>
-            <w:r>
-              <w:t>have ?</w:t>
-            </w:r>
-            <w:proofErr w:type="gramEnd"/>
-            <w:r>
-              <w:t xml:space="preserve"> for </w:t>
-            </w:r>
-            <w:proofErr w:type="spellStart"/>
-            <w:r>
-              <w:t>subproduct</w:t>
-            </w:r>
-            <w:proofErr w:type="spellEnd"/>
           </w:p>
           <w:p/>
           <w:p>
-            <w:proofErr w:type="spellStart"/>
             <w:r>
-              <w:t>productType</w:t>
-            </w:r>
-            <w:proofErr w:type="spellEnd"/>
-            <w:r>
-              <w:t xml:space="preserve"> and </w:t>
-            </w:r>
-            <w:proofErr w:type="spellStart"/>
-            <w:r>
-              <w:t>subproduct</w:t>
-            </w:r>
-            <w:proofErr w:type="spellEnd"/>
-            <w:r>
-              <w:t xml:space="preserve"> are elements with char data</w:t>
-            </w:r>
-          </w:p>
-          <w:p/>
-          <w:p/>
-          <w:p>
-            <w:proofErr w:type="gramStart"/>
-            <w:r>
-              <w:t xml:space="preserve">Issue </w:t>
-            </w:r>
-            <w:r>
-              <w:t xml:space="preserve"> contains</w:t>
-            </w:r>
-            <w:proofErr w:type="gramEnd"/>
-            <w:r>
-              <w:t xml:space="preserve"> </w:t>
-            </w:r>
-            <w:proofErr w:type="spellStart"/>
-            <w:r>
-              <w:t>issueType</w:t>
-            </w:r>
-            <w:proofErr w:type="spellEnd"/>
-            <w:r>
-              <w:t xml:space="preserve"> or may contain </w:t>
-            </w:r>
-            <w:proofErr w:type="spellStart"/>
-            <w:r>
-              <w:t>subissue</w:t>
-            </w:r>
-            <w:proofErr w:type="spellEnd"/>
-            <w:r>
-              <w:t xml:space="preserve"> hence we have ? for </w:t>
-            </w:r>
-            <w:proofErr w:type="spellStart"/>
-            <w:r>
-              <w:t>subissue</w:t>
-            </w:r>
-            <w:proofErr w:type="spellEnd"/>
-          </w:p>
-          <w:p>
-            <w:proofErr w:type="spellStart"/>
-            <w:r>
-              <w:t>issueType</w:t>
-            </w:r>
-            <w:proofErr w:type="spellEnd"/>
-            <w:r>
-              <w:t xml:space="preserve"> and </w:t>
-            </w:r>
-            <w:proofErr w:type="spellStart"/>
-            <w:r>
-              <w:t>subissue</w:t>
-            </w:r>
-            <w:proofErr w:type="spellEnd"/>
-            <w:r>
-              <w:t xml:space="preserve"> are elements with char data</w:t>
+              <w:t>productType and subproduct are elements with char data</w:t>
             </w:r>
           </w:p>
           <w:p/>
           <w:p/>
           <w:p>
             <w:r>
-              <w:t xml:space="preserve">Element company contains </w:t>
-            </w:r>
-            <w:proofErr w:type="spellStart"/>
-            <w:r>
-              <w:t>subelements</w:t>
-            </w:r>
-            <w:proofErr w:type="spellEnd"/>
-            <w:r>
-              <w:t xml:space="preserve"> </w:t>
-            </w:r>
-            <w:proofErr w:type="spellStart"/>
-            <w:r>
-              <w:t>companyName</w:t>
-            </w:r>
-            <w:proofErr w:type="spellEnd"/>
-            <w:r>
-              <w:t>,</w:t>
+              <w:t xml:space="preserve">Issue </w:t>
             </w:r>
             <w:r>
-              <w:t xml:space="preserve"> </w:t>
+              <w:t xml:space="preserve"> contains </w:t>
             </w:r>
-            <w:proofErr w:type="spellStart"/>
             <w:r>
-              <w:t>companyState</w:t>
+              <w:t>issueType</w:t>
             </w:r>
-            <w:proofErr w:type="spellEnd"/>
             <w:r>
-              <w:t xml:space="preserve"> and </w:t>
+              <w:t xml:space="preserve"> or may contain </w:t>
             </w:r>
-            <w:proofErr w:type="spellStart"/>
             <w:r>
-              <w:t>companyZip</w:t>
+              <w:t>subissue</w:t>
             </w:r>
-            <w:proofErr w:type="spellEnd"/>
             <w:r>
-              <w:t>.</w:t>
+              <w:t xml:space="preserve"> hence we have ? for </w:t>
+            </w:r>
+            <w:r>
+              <w:t>subissue</w:t>
             </w:r>
           </w:p>
           <w:p>
-            <w:proofErr w:type="spellStart"/>
             <w:r>
-              <w:t>companyName</w:t>
+              <w:t>issueType and subissue are elements with char data</w:t>
             </w:r>
-            <w:proofErr w:type="spellEnd"/>
+          </w:p>
+          <w:p/>
+          <w:p/>
+          <w:p>
             <w:r>
-              <w:t xml:space="preserve">, </w:t>
+              <w:t>Element company contains subelements companyName, companyState and companyZip.</w:t>
             </w:r>
-            <w:proofErr w:type="spellStart"/>
+          </w:p>
+          <w:p>
             <w:r>
-              <w:t>companyState</w:t>
-            </w:r>
-            <w:proofErr w:type="spellEnd"/>
-            <w:r>
-              <w:t xml:space="preserve"> and </w:t>
-            </w:r>
-            <w:proofErr w:type="spellStart"/>
-            <w:r>
-              <w:t>companyZip</w:t>
-            </w:r>
-            <w:proofErr w:type="spellEnd"/>
-            <w:r>
-              <w:t xml:space="preserve"> </w:t>
-            </w:r>
-            <w:r>
-              <w:t>are elements with char data</w:t>
+              <w:t>companyName, companyState and companyZip are elements with char data</w:t>
             </w:r>
           </w:p>
           <w:p/>
           <w:p>
             <w:r>
-              <w:t xml:space="preserve">Element response may contain </w:t>
+              <w:t>Element response may contain publicResponse followed by responseType that’s why we have ? for publicResponse</w:t>
             </w:r>
-            <w:proofErr w:type="spellStart"/>
-            <w:r>
-              <w:t>publicResponse</w:t>
-            </w:r>
-            <w:proofErr w:type="spellEnd"/>
-            <w:r>
-              <w:t xml:space="preserve"> followed by </w:t>
-            </w:r>
-            <w:proofErr w:type="spellStart"/>
-            <w:r>
-              <w:t>responseType</w:t>
-            </w:r>
-            <w:proofErr w:type="spellEnd"/>
-            <w:r>
-              <w:t xml:space="preserve"> that’s why we </w:t>
-            </w:r>
-            <w:proofErr w:type="gramStart"/>
-            <w:r>
-              <w:t>have ?</w:t>
-            </w:r>
-            <w:proofErr w:type="gramEnd"/>
-            <w:r>
-              <w:t xml:space="preserve"> for </w:t>
-            </w:r>
-            <w:proofErr w:type="spellStart"/>
-            <w:r>
-              <w:t>publicResponse</w:t>
-            </w:r>
-            <w:proofErr w:type="spellEnd"/>
           </w:p>
           <w:p/>
           <w:p>
@@ -2482,37 +1605,13 @@
               <w:t xml:space="preserve">Response also have attributes </w:t>
             </w:r>
             <w:r>
-              <w:t xml:space="preserve">timely and </w:t>
-            </w:r>
-            <w:proofErr w:type="spellStart"/>
-            <w:r>
-              <w:t>customerDisputed</w:t>
-            </w:r>
-            <w:proofErr w:type="spellEnd"/>
-            <w:r>
-              <w:t xml:space="preserve"> with values either yes or no.</w:t>
+              <w:t>timely and customerDisputed with values either yes or no.</w:t>
             </w:r>
           </w:p>
           <w:p/>
           <w:p>
             <w:r>
-              <w:t xml:space="preserve">Elements </w:t>
-            </w:r>
-            <w:proofErr w:type="spellStart"/>
-            <w:r>
-              <w:t>responseType</w:t>
-            </w:r>
-            <w:proofErr w:type="spellEnd"/>
-            <w:r>
-              <w:t xml:space="preserve"> and </w:t>
-            </w:r>
-            <w:proofErr w:type="spellStart"/>
-            <w:r>
-              <w:t>publicResponse</w:t>
-            </w:r>
-            <w:proofErr w:type="spellEnd"/>
-            <w:r>
-              <w:t xml:space="preserve"> contain char data</w:t>
+              <w:t>Elements responseType and publicResponse contain char data</w:t>
             </w:r>
           </w:p>
           <w:p/>
@@ -2567,27 +1666,7 @@
           <w:sz w:val="28"/>
           <w:szCs w:val="28"/>
         </w:rPr>
-        <w:t xml:space="preserve">Be sure that </w:t>
-      </w:r>
-      <w:proofErr w:type="gramStart"/>
-      <w:r>
-        <w:rPr>
-          <w:b/>
-          <w:bCs/>
-          <w:sz w:val="28"/>
-          <w:szCs w:val="28"/>
-        </w:rPr>
-        <w:t>all of</w:t>
-      </w:r>
-      <w:proofErr w:type="gramEnd"/>
-      <w:r>
-        <w:rPr>
-          <w:b/>
-          <w:bCs/>
-          <w:sz w:val="28"/>
-          <w:szCs w:val="28"/>
-        </w:rPr>
-        <w:t xml:space="preserve"> your files validate as they will be assessed for compliance to their DTDs. You must test whether your document will validate against your DTD here: </w:t>
+        <w:t xml:space="preserve">Be sure that all of your files validate as they will be assessed for compliance to their DTDs. You must test whether your document will validate against your DTD here: </w:t>
       </w:r>
       <w:hyperlink r:id="rId12" w:history="1">
         <w:r>
@@ -2626,20 +1705,20 @@
         <w:t xml:space="preserve"> </w:t>
       </w:r>
       <w:r>
+        <w:t>Consumer_Complaints_FileA_withDTD.xml</w:t>
+      </w:r>
+    </w:p>
+    <w:p>
+      <w:r>
+        <w:t xml:space="preserve">And </w:t>
+      </w:r>
+      <w:r>
         <w:t>Consumer_Complaints_FileB_withDTD.xml</w:t>
-      </w:r>
-      <w:r>
-        <w:t xml:space="preserve"> and </w:t>
-      </w:r>
-      <w:r>
-        <w:t>Consumer_Complaints_FileA.xml</w:t>
-      </w:r>
-      <w:r>
-        <w:t>.</w:t>
       </w:r>
     </w:p>
     <w:p/>
     <w:p/>
+    <w:p/>
     <w:p>
       <w:pPr>
         <w:rPr>
@@ -2656,27 +1735,138 @@
           <w:sz w:val="28"/>
           <w:szCs w:val="28"/>
         </w:rPr>
-        <w:t>6</w:t>
-      </w:r>
-      <w:r>
+        <w:t xml:space="preserve">6) </w:t>
+      </w:r>
+    </w:p>
+    <w:p>
+      <w:pPr>
+        <w:pStyle w:val="NormalWeb"/>
+        <w:shd w:val="clear" w:color="auto" w:fill="FFFFFF"/>
+        <w:spacing w:before="0" w:beforeAutospacing="0" w:after="300" w:afterAutospacing="0" w:line="315" w:lineRule="atLeast"/>
+        <w:rPr>
+          <w:rFonts w:ascii="Arial" w:hAnsi="Arial" w:cs="Arial"/>
+          <w:color w:val="1F1F1F"/>
+          <w:sz w:val="21"/>
+          <w:szCs w:val="21"/>
+        </w:rPr>
+      </w:pPr>
+      <w:r>
+        <w:rPr>
+          <w:rFonts w:ascii="Arial" w:hAnsi="Arial" w:cs="Arial"/>
+          <w:color w:val="1F1F1F"/>
+          <w:sz w:val="21"/>
+          <w:szCs w:val="21"/>
+        </w:rPr>
+        <w:t xml:space="preserve">6. [10 points] In a separate document, answer the following reflection prompts: </w:t>
+      </w:r>
+    </w:p>
+    <w:p>
+      <w:pPr>
+        <w:pStyle w:val="NormalWeb"/>
+        <w:shd w:val="clear" w:color="auto" w:fill="FFFFFF"/>
+        <w:spacing w:before="0" w:beforeAutospacing="0" w:after="300" w:afterAutospacing="0" w:line="315" w:lineRule="atLeast"/>
+        <w:rPr>
+          <w:rFonts w:ascii="Arial" w:hAnsi="Arial" w:cs="Arial"/>
+          <w:color w:val="1F1F1F"/>
+          <w:sz w:val="21"/>
+          <w:szCs w:val="21"/>
+        </w:rPr>
+      </w:pPr>
+      <w:r>
+        <w:rPr>
+          <w:rFonts w:ascii="Arial" w:hAnsi="Arial" w:cs="Arial"/>
+          <w:color w:val="1F1F1F"/>
+          <w:sz w:val="21"/>
+          <w:szCs w:val="21"/>
+        </w:rPr>
+        <w:t xml:space="preserve">a) Describe your process for canonicalization (i.e., decisions, actions, representation selection, attribute issues, provenance decisions). Report the checksum values after canonicalization. </w:t>
+      </w:r>
+    </w:p>
+    <w:p>
+      <w:pPr>
+        <w:pStyle w:val="NormalWeb"/>
+        <w:shd w:val="clear" w:color="auto" w:fill="FFFFFF"/>
+        <w:spacing w:before="0" w:beforeAutospacing="0" w:after="300" w:afterAutospacing="0" w:line="315" w:lineRule="atLeast"/>
+        <w:rPr>
+          <w:rFonts w:ascii="Arial" w:hAnsi="Arial" w:cs="Arial"/>
+          <w:color w:val="1F1F1F"/>
+          <w:sz w:val="21"/>
+          <w:szCs w:val="21"/>
+        </w:rPr>
+      </w:pPr>
+      <w:r>
+        <w:rPr>
+          <w:rFonts w:ascii="Arial" w:hAnsi="Arial" w:cs="Arial"/>
+          <w:color w:val="1F1F1F"/>
+          <w:sz w:val="21"/>
+          <w:szCs w:val="21"/>
+        </w:rPr>
+        <w:t xml:space="preserve">b) How does the way data is represented impact reproducibility? </w:t>
+      </w:r>
+    </w:p>
+    <w:p>
+      <w:pPr>
+        <w:pStyle w:val="NormalWeb"/>
+        <w:shd w:val="clear" w:color="auto" w:fill="FFFFFF"/>
+        <w:spacing w:before="0" w:beforeAutospacing="0" w:after="300" w:afterAutospacing="0" w:line="315" w:lineRule="atLeast"/>
+        <w:rPr>
+          <w:rFonts w:ascii="Arial" w:hAnsi="Arial" w:cs="Arial"/>
+          <w:color w:val="1F1F1F"/>
+          <w:sz w:val="21"/>
+          <w:szCs w:val="21"/>
+        </w:rPr>
+      </w:pPr>
+      <w:r>
+        <w:rPr>
+          <w:rFonts w:ascii="Arial" w:hAnsi="Arial" w:cs="Arial"/>
+          <w:color w:val="1F1F1F"/>
+          <w:sz w:val="21"/>
+          <w:szCs w:val="21"/>
+        </w:rPr>
+        <w:t xml:space="preserve">c) How may your canonicalization support the overarching goals of data curation (revisit objectives and activities of Week 1)? </w:t>
+      </w:r>
+    </w:p>
+    <w:p>
+      <w:pPr>
+        <w:pStyle w:val="NormalWeb"/>
+        <w:shd w:val="clear" w:color="auto" w:fill="FFFFFF"/>
+        <w:spacing w:before="0" w:beforeAutospacing="0" w:after="300" w:afterAutospacing="0" w:line="315" w:lineRule="atLeast"/>
+        <w:rPr>
+          <w:rFonts w:ascii="Arial" w:hAnsi="Arial" w:cs="Arial"/>
+          <w:color w:val="1F1F1F"/>
+          <w:sz w:val="21"/>
+          <w:szCs w:val="21"/>
+        </w:rPr>
+      </w:pPr>
+      <w:r>
+        <w:rPr>
+          <w:rFonts w:ascii="Arial" w:hAnsi="Arial" w:cs="Arial"/>
+          <w:color w:val="1F1F1F"/>
+          <w:sz w:val="21"/>
+          <w:szCs w:val="21"/>
+        </w:rPr>
+        <w:t xml:space="preserve">d) Which additional curation activities would you recommend to enhance the data set for future discovery and use? </w:t>
+      </w:r>
+    </w:p>
+    <w:p>
+      <w:pPr>
         <w:rPr>
           <w:b/>
           <w:bCs/>
           <w:sz w:val="28"/>
           <w:szCs w:val="28"/>
         </w:rPr>
-        <w:t xml:space="preserve">) </w:t>
-      </w:r>
-      <w:r>
+      </w:pPr>
+    </w:p>
+    <w:p>
+      <w:pPr>
         <w:rPr>
           <w:b/>
           <w:bCs/>
           <w:sz w:val="28"/>
           <w:szCs w:val="28"/>
         </w:rPr>
-        <w:t xml:space="preserve">Be sure that </w:t>
-      </w:r>
-      <w:proofErr w:type="gramStart"/>
+      </w:pPr>
       <w:r>
         <w:rPr>
           <w:b/>
@@ -2684,17 +1874,205 @@
           <w:sz w:val="28"/>
           <w:szCs w:val="28"/>
         </w:rPr>
-        <w:t>all of</w:t>
-      </w:r>
-      <w:proofErr w:type="gramEnd"/>
-      <w:r>
+        <w:t>a)</w:t>
+      </w:r>
+    </w:p>
+    <w:p>
+      <w:pPr>
         <w:rPr>
           <w:b/>
           <w:bCs/>
           <w:sz w:val="28"/>
           <w:szCs w:val="28"/>
         </w:rPr>
-        <w:t xml:space="preserve"> your files validate as they will be assessed for compliance to their DTDs. You must test whether your document will validate against your DTD here: </w:t>
+      </w:pPr>
+      <w:r>
+        <w:rPr>
+          <w:b/>
+          <w:bCs/>
+          <w:sz w:val="28"/>
+          <w:szCs w:val="28"/>
+        </w:rPr>
+        <w:t>Steps</w:t>
+      </w:r>
+      <w:r>
+        <w:rPr>
+          <w:b/>
+          <w:bCs/>
+          <w:sz w:val="28"/>
+          <w:szCs w:val="28"/>
+        </w:rPr>
+        <w:t>/Process</w:t>
+      </w:r>
+      <w:r>
+        <w:rPr>
+          <w:b/>
+          <w:bCs/>
+          <w:sz w:val="28"/>
+          <w:szCs w:val="28"/>
+        </w:rPr>
+        <w:t xml:space="preserve"> for </w:t>
+      </w:r>
+      <w:r>
+        <w:rPr>
+          <w:b/>
+          <w:bCs/>
+          <w:sz w:val="28"/>
+          <w:szCs w:val="28"/>
+        </w:rPr>
+        <w:t>canonicalization</w:t>
+      </w:r>
+    </w:p>
+    <w:p>
+      <w:pPr>
+        <w:rPr>
+          <w:b/>
+          <w:bCs/>
+        </w:rPr>
+      </w:pPr>
+    </w:p>
+    <w:p>
+      <w:r>
+        <w:t>Before we move forward to canonicalization process , we need to make following changes to the documents</w:t>
+      </w:r>
+    </w:p>
+    <w:p>
+      <w:pPr>
+        <w:pStyle w:val="ListParagraph"/>
+        <w:numPr>
+          <w:ilvl w:val="0"/>
+          <w:numId w:val="8"/>
+        </w:numPr>
+      </w:pPr>
+      <w:r>
+        <w:t>FileA</w:t>
+      </w:r>
+    </w:p>
+    <w:p>
+      <w:pPr>
+        <w:pStyle w:val="ListParagraph"/>
+        <w:numPr>
+          <w:ilvl w:val="1"/>
+          <w:numId w:val="8"/>
+        </w:numPr>
+      </w:pPr>
+      <w:r>
+        <w:t>We will be removing element submitted that is present inside a complaint and we will instead add an attribute to complaint similar to FileB which is submissionType. The reason for doing is because the element submitted doesn’t have any data and also it makes more sense to have it as an attribute because there will be limited number of values for it.</w:t>
+      </w:r>
+    </w:p>
+    <w:p>
+      <w:pPr>
+        <w:pStyle w:val="ListParagraph"/>
+        <w:numPr>
+          <w:ilvl w:val="1"/>
+          <w:numId w:val="8"/>
+        </w:numPr>
+      </w:pPr>
+      <w:r>
+        <w:lastRenderedPageBreak/>
+        <w:t>Replace values Y as yes and N as no. The reason for this is because Yes and No are more readable and don’t introduce any ambiguity.</w:t>
+      </w:r>
+    </w:p>
+    <w:p>
+      <w:pPr>
+        <w:pStyle w:val="ListParagraph"/>
+        <w:numPr>
+          <w:ilvl w:val="0"/>
+          <w:numId w:val="8"/>
+        </w:numPr>
+      </w:pPr>
+      <w:r>
+        <w:t>FileB</w:t>
+      </w:r>
+    </w:p>
+    <w:p>
+      <w:pPr>
+        <w:pStyle w:val="ListParagraph"/>
+        <w:numPr>
+          <w:ilvl w:val="1"/>
+          <w:numId w:val="8"/>
+        </w:numPr>
+      </w:pPr>
+      <w:r>
+        <w:t>We will fill the missing values of submissionType attribute for some of the complaint ids by taking these values from FileA</w:t>
+      </w:r>
+    </w:p>
+    <w:p>
+      <w:pPr>
+        <w:pStyle w:val="ListParagraph"/>
+        <w:numPr>
+          <w:ilvl w:val="1"/>
+          <w:numId w:val="8"/>
+        </w:numPr>
+      </w:pPr>
+      <w:r>
+        <w:t xml:space="preserve">We will remove the tag &lt;/submitted&gt; from our file as it has no matching tag and seems to be erroneous. </w:t>
+      </w:r>
+    </w:p>
+    <w:p>
+      <w:pPr>
+        <w:pStyle w:val="ListParagraph"/>
+        <w:numPr>
+          <w:ilvl w:val="1"/>
+          <w:numId w:val="8"/>
+        </w:numPr>
+      </w:pPr>
+      <w:r>
+        <w:t xml:space="preserve">Replace values Y as yes and N as no. </w:t>
+      </w:r>
+      <w:r>
+        <w:t xml:space="preserve">The reason for this is because </w:t>
+      </w:r>
+      <w:r>
+        <w:t>yes</w:t>
+      </w:r>
+      <w:r>
+        <w:t xml:space="preserve"> and </w:t>
+      </w:r>
+      <w:r>
+        <w:t>no</w:t>
+      </w:r>
+      <w:r>
+        <w:t xml:space="preserve"> are more readable and don’t introduce any ambiguity.</w:t>
+      </w:r>
+    </w:p>
+    <w:p>
+      <w:pPr>
+        <w:pStyle w:val="ListParagraph"/>
+        <w:numPr>
+          <w:ilvl w:val="1"/>
+          <w:numId w:val="8"/>
+        </w:numPr>
+      </w:pPr>
+      <w:r>
+        <w:t xml:space="preserve"> Remove internal DTD and remove &amp;redaction; and replace it with XXXX wherever required.</w:t>
+      </w:r>
+    </w:p>
+    <w:p>
+      <w:pPr>
+        <w:pStyle w:val="ListParagraph"/>
+        <w:numPr>
+          <w:ilvl w:val="1"/>
+          <w:numId w:val="8"/>
+        </w:numPr>
+      </w:pPr>
+      <w:r>
+        <w:t>Add missing values for timely attribute from FileA for two ids</w:t>
+      </w:r>
+    </w:p>
+    <w:p>
+      <w:pPr>
+        <w:rPr>
+          <w:b/>
+          <w:bCs/>
+        </w:rPr>
+      </w:pPr>
+      <w:r>
+        <w:rPr>
+          <w:b/>
+          <w:bCs/>
+        </w:rPr>
+        <w:t xml:space="preserve">Above changes can be seen with the github commit </w:t>
       </w:r>
       <w:hyperlink r:id="rId13" w:history="1">
         <w:r>
@@ -2702,14 +2080,1301 @@
             <w:rStyle w:val="Hyperlink"/>
             <w:b/>
             <w:bCs/>
-            <w:sz w:val="28"/>
-            <w:szCs w:val="28"/>
           </w:rPr>
-          <w:t>http://xmlvalidator.new-studio.org/</w:t>
+          <w:t>https://github.com/elnin09/datacuration/commit/834775f034040fa0e47553ee97a0543397a94c79#diff-985959785319747668373cc6dee294b11db782b03cdd90a2851fbdc0637c6b7b</w:t>
         </w:r>
       </w:hyperlink>
+      <w:r>
+        <w:rPr>
+          <w:b/>
+          <w:bCs/>
+        </w:rPr>
+        <w:t xml:space="preserve"> </w:t>
+      </w:r>
+    </w:p>
+    <w:p>
+      <w:pPr>
+        <w:rPr>
+          <w:b/>
+          <w:bCs/>
+        </w:rPr>
+      </w:pPr>
+    </w:p>
+    <w:p>
+      <w:pPr>
+        <w:pStyle w:val="ListParagraph"/>
+        <w:numPr>
+          <w:ilvl w:val="0"/>
+          <w:numId w:val="1"/>
+        </w:numPr>
+        <w:rPr>
+          <w:b/>
+          <w:bCs/>
+        </w:rPr>
+      </w:pPr>
+      <w:r>
+        <w:rPr>
+          <w:b/>
+          <w:bCs/>
+        </w:rPr>
+        <w:t>Convert to a single character encoding and normalize line ends.</w:t>
+      </w:r>
+    </w:p>
+    <w:p>
+      <w:pPr>
+        <w:pStyle w:val="ListParagraph"/>
+        <w:numPr>
+          <w:ilvl w:val="1"/>
+          <w:numId w:val="1"/>
+        </w:numPr>
+        <w:rPr>
+          <w:b/>
+          <w:bCs/>
+        </w:rPr>
+      </w:pPr>
+      <w:r>
+        <w:t>Both files have UTF-8 encoding.</w:t>
+      </w:r>
+    </w:p>
+    <w:p>
+      <w:pPr>
+        <w:pStyle w:val="ListParagraph"/>
+        <w:numPr>
+          <w:ilvl w:val="1"/>
+          <w:numId w:val="1"/>
+        </w:numPr>
+        <w:rPr>
+          <w:b/>
+          <w:bCs/>
+        </w:rPr>
+      </w:pPr>
+      <w:r>
+        <w:t xml:space="preserve">For normalizing line ends in VSCode I used </w:t>
+      </w:r>
+      <w:hyperlink r:id="rId14" w:history="1">
+        <w:r>
+          <w:rPr>
+            <w:rStyle w:val="Hyperlink"/>
+          </w:rPr>
+          <w:t>https://marketplace.visualstudio.com/items?itemName=sohamkamani.code-eol</w:t>
+        </w:r>
+      </w:hyperlink>
+      <w:r>
+        <w:t xml:space="preserve"> extension which helped in normalizing line ends</w:t>
+      </w:r>
+    </w:p>
+    <w:p>
+      <w:pPr>
+        <w:pStyle w:val="ListParagraph"/>
+        <w:numPr>
+          <w:ilvl w:val="0"/>
+          <w:numId w:val="1"/>
+        </w:numPr>
+        <w:rPr>
+          <w:b/>
+          <w:bCs/>
+        </w:rPr>
+      </w:pPr>
+      <w:r>
+        <w:rPr>
+          <w:b/>
+          <w:bCs/>
+        </w:rPr>
+        <w:t>Remove all comments, tabs, non-significant spaces, etc.</w:t>
+      </w:r>
+    </w:p>
+    <w:p>
+      <w:pPr>
+        <w:pStyle w:val="ListParagraph"/>
+        <w:numPr>
+          <w:ilvl w:val="1"/>
+          <w:numId w:val="1"/>
+        </w:numPr>
+        <w:rPr>
+          <w:b/>
+          <w:bCs/>
+        </w:rPr>
+      </w:pPr>
+      <w:r>
+        <w:t>Removed all the non-significant spaces from both the files and tabs. This has been done for both the files.</w:t>
+      </w:r>
+    </w:p>
+    <w:p>
+      <w:pPr>
+        <w:pStyle w:val="ListParagraph"/>
+        <w:numPr>
+          <w:ilvl w:val="1"/>
+          <w:numId w:val="1"/>
+        </w:numPr>
+        <w:rPr>
+          <w:b/>
+          <w:bCs/>
+        </w:rPr>
+      </w:pPr>
+      <w:r>
+        <w:t>For comments there were only one comment in FileB that was removed</w:t>
+      </w:r>
+    </w:p>
+    <w:p>
+      <w:pPr>
+        <w:pStyle w:val="ListParagraph"/>
+        <w:ind w:left="792"/>
+      </w:pPr>
+      <w:r>
+        <w:t>&lt;!-- Note: Sally modified this event on 2015-05-06 --&gt;</w:t>
+      </w:r>
+      <w:r>
+        <w:t xml:space="preserve"> </w:t>
+      </w:r>
+    </w:p>
+    <w:p>
+      <w:pPr>
+        <w:pStyle w:val="ListParagraph"/>
+        <w:numPr>
+          <w:ilvl w:val="0"/>
+          <w:numId w:val="1"/>
+        </w:numPr>
+        <w:rPr>
+          <w:b/>
+          <w:bCs/>
+        </w:rPr>
+      </w:pPr>
+      <w:r>
+        <w:rPr>
+          <w:b/>
+          <w:bCs/>
+        </w:rPr>
+        <w:t>Propagate all attribute defaults indicated in the schema to the elements themselves</w:t>
+      </w:r>
+    </w:p>
+    <w:p>
+      <w:pPr>
+        <w:pStyle w:val="ListParagraph"/>
+        <w:numPr>
+          <w:ilvl w:val="1"/>
+          <w:numId w:val="1"/>
+        </w:numPr>
+        <w:rPr>
+          <w:b/>
+          <w:bCs/>
+        </w:rPr>
+      </w:pPr>
+      <w:r>
+        <w:t xml:space="preserve">There were no attributes present in any of the files with default values so we don’t need to change anything in the files for this issue. </w:t>
+      </w:r>
+    </w:p>
+    <w:p>
+      <w:pPr>
+        <w:pStyle w:val="ListParagraph"/>
+        <w:ind w:left="792"/>
+      </w:pPr>
+    </w:p>
+    <w:p>
+      <w:pPr>
+        <w:pStyle w:val="ListParagraph"/>
+        <w:numPr>
+          <w:ilvl w:val="0"/>
+          <w:numId w:val="1"/>
+        </w:numPr>
+        <w:rPr>
+          <w:b/>
+          <w:bCs/>
+        </w:rPr>
+      </w:pPr>
+      <w:r>
+        <w:rPr>
+          <w:b/>
+          <w:bCs/>
+        </w:rPr>
+        <w:t>Put attribute/value pairs on elements in alpha order</w:t>
+      </w:r>
+    </w:p>
+    <w:p>
+      <w:pPr>
+        <w:pStyle w:val="ListParagraph"/>
+        <w:numPr>
+          <w:ilvl w:val="1"/>
+          <w:numId w:val="1"/>
+        </w:numPr>
+        <w:rPr>
+          <w:b/>
+          <w:bCs/>
+        </w:rPr>
+      </w:pPr>
+      <w:r>
+        <w:t>For element event in both the files, put date attribute before type attribute for both files</w:t>
+      </w:r>
+    </w:p>
+    <w:p>
+      <w:pPr>
+        <w:pStyle w:val="ListParagraph"/>
+        <w:numPr>
+          <w:ilvl w:val="1"/>
+          <w:numId w:val="1"/>
+        </w:numPr>
+        <w:rPr>
+          <w:b/>
+          <w:bCs/>
+        </w:rPr>
+      </w:pPr>
+      <w:r>
+        <w:t>For element response put consumerDisputed attribute before timely for both files</w:t>
+      </w:r>
+    </w:p>
+    <w:p>
+      <w:pPr>
+        <w:pStyle w:val="ListParagraph"/>
+        <w:numPr>
+          <w:ilvl w:val="0"/>
+          <w:numId w:val="1"/>
+        </w:numPr>
+        <w:rPr>
+          <w:b/>
+          <w:bCs/>
+        </w:rPr>
+      </w:pPr>
+      <w:r>
+        <w:rPr>
+          <w:b/>
+          <w:bCs/>
+        </w:rPr>
+        <w:t xml:space="preserve">Expand all character references </w:t>
+      </w:r>
+    </w:p>
+    <w:p>
+      <w:pPr>
+        <w:pStyle w:val="ListParagraph"/>
+        <w:numPr>
+          <w:ilvl w:val="0"/>
+          <w:numId w:val="1"/>
+        </w:numPr>
+        <w:rPr>
+          <w:b/>
+          <w:bCs/>
+        </w:rPr>
+      </w:pPr>
+      <w:r>
+        <w:rPr>
+          <w:b/>
+          <w:bCs/>
+        </w:rPr>
+        <w:t>Remove any internal schema or declarations</w:t>
+      </w:r>
+    </w:p>
+    <w:p>
+      <w:pPr>
+        <w:pStyle w:val="ListParagraph"/>
+        <w:ind w:left="360"/>
+      </w:pPr>
+      <w:r>
+        <w:t>This has been removed from FileB which had internal declaration and internal DTD</w:t>
+      </w:r>
+    </w:p>
+    <w:p>
+      <w:pPr>
+        <w:pStyle w:val="ListParagraph"/>
+        <w:ind w:left="360"/>
+      </w:pPr>
+    </w:p>
+    <w:p>
+      <w:pPr>
+        <w:pStyle w:val="ListParagraph"/>
+        <w:ind w:left="360"/>
+      </w:pPr>
+      <w:r>
+        <w:t>Now above changes made can be checked using this commit in FileA.xml and FileB.xml</w:t>
+      </w:r>
+    </w:p>
+    <w:p>
+      <w:pPr>
+        <w:pStyle w:val="ListParagraph"/>
+        <w:ind w:left="360"/>
+        <w:rPr>
+          <w:b/>
+          <w:bCs/>
+        </w:rPr>
+      </w:pPr>
+      <w:hyperlink r:id="rId15" w:history="1">
+        <w:r>
+          <w:rPr>
+            <w:rStyle w:val="Hyperlink"/>
+            <w:b/>
+            <w:bCs/>
+          </w:rPr>
+          <w:t>https://github.com/elnin09/datacuration/commit/9a3552b4d1917684f73d8b58f28fa89fe2a7fe9f</w:t>
+        </w:r>
+      </w:hyperlink>
+      <w:r>
+        <w:rPr>
+          <w:b/>
+          <w:bCs/>
+        </w:rPr>
+        <w:t xml:space="preserve"> </w:t>
+      </w:r>
+    </w:p>
+    <w:p>
+      <w:pPr>
+        <w:pStyle w:val="ListParagraph"/>
+        <w:ind w:left="360"/>
+      </w:pPr>
+    </w:p>
+    <w:p>
+      <w:pPr>
+        <w:pStyle w:val="ListParagraph"/>
+        <w:numPr>
+          <w:ilvl w:val="0"/>
+          <w:numId w:val="1"/>
+        </w:numPr>
+        <w:rPr>
+          <w:b/>
+          <w:bCs/>
+        </w:rPr>
+      </w:pPr>
+      <w:r>
+        <w:rPr>
+          <w:b/>
+          <w:bCs/>
+        </w:rPr>
+        <w:t>Now test to see if character sequences are identical.</w:t>
+      </w:r>
+    </w:p>
+    <w:p>
+      <w:pPr>
+        <w:pStyle w:val="ListParagraph"/>
+        <w:ind w:left="360"/>
+        <w:rPr>
+          <w:b/>
+          <w:bCs/>
+        </w:rPr>
+      </w:pPr>
+    </w:p>
+    <w:p>
+      <w:pPr>
+        <w:pStyle w:val="ListParagraph"/>
+        <w:ind w:left="360"/>
+      </w:pPr>
+      <w:r>
+        <w:t>The files are FileA.xml and FileB.xml after above changes and the MD5 checksum from the link</w:t>
+      </w:r>
+    </w:p>
+    <w:p>
+      <w:pPr>
+        <w:pStyle w:val="ListParagraph"/>
+        <w:ind w:left="360"/>
+        <w:rPr>
+          <w:b/>
+          <w:bCs/>
+        </w:rPr>
+      </w:pPr>
+      <w:hyperlink r:id="rId16" w:history="1">
+        <w:r>
+          <w:rPr>
+            <w:rStyle w:val="Hyperlink"/>
+            <w:b/>
+            <w:bCs/>
+          </w:rPr>
+          <w:t>http://onlinemd5.com/</w:t>
+        </w:r>
+      </w:hyperlink>
+    </w:p>
+    <w:p>
+      <w:pPr>
+        <w:pStyle w:val="ListParagraph"/>
+        <w:ind w:left="360"/>
+      </w:pPr>
+      <w:r>
+        <w:t xml:space="preserve">is </w:t>
+      </w:r>
+      <w:r>
+        <w:t>A26D2C1C1962570D68539F5CD932C78F</w:t>
+      </w:r>
+      <w:r>
+        <w:t xml:space="preserve"> for FileA.xml</w:t>
+      </w:r>
+    </w:p>
+    <w:p>
+      <w:pPr>
+        <w:pStyle w:val="ListParagraph"/>
+        <w:ind w:left="360"/>
+      </w:pPr>
+      <w:r>
+        <w:t xml:space="preserve">is </w:t>
+      </w:r>
+      <w:r>
+        <w:t>A26D2C1C1962570D68539F5CD932C78F</w:t>
+      </w:r>
+      <w:r>
+        <w:t xml:space="preserve"> for FileB.xml</w:t>
+      </w:r>
+    </w:p>
+    <w:p>
+      <w:pPr>
+        <w:pStyle w:val="ListParagraph"/>
+        <w:ind w:left="360"/>
+      </w:pPr>
+    </w:p>
+    <w:p>
+      <w:pPr>
+        <w:pStyle w:val="ListParagraph"/>
+        <w:ind w:left="360"/>
+      </w:pPr>
+      <w:r>
+        <w:t xml:space="preserve">the checksum is same for both the files after steps 1-6 and hence we can see that the data </w:t>
+      </w:r>
+    </w:p>
+    <w:p>
+      <w:pPr>
+        <w:rPr>
+          <w:b/>
+          <w:bCs/>
+          <w:sz w:val="28"/>
+          <w:szCs w:val="28"/>
+        </w:rPr>
+      </w:pPr>
+    </w:p>
+    <w:p>
+      <w:r>
+        <w:rPr>
+          <w:b/>
+          <w:bCs/>
+        </w:rPr>
+        <w:t>b)</w:t>
+      </w:r>
+      <w:r>
+        <w:rPr>
+          <w:b/>
+          <w:bCs/>
+        </w:rPr>
+        <w:t xml:space="preserve"> </w:t>
+      </w:r>
+      <w:r>
+        <w:t xml:space="preserve">  The way data is represented in the new file FileC helps to make analysis about customer complaints. The data the way it was represented in previous files didn’t have any proper structure and it would have been very difficult to process data or transfer data from one system to another because </w:t>
+      </w:r>
+      <w:r>
+        <w:t>of the structure of the schema. For eg there are some missing attributes or there is difference in the attribute order for different elements. If we want to transfer data from one source to another it is important to have a common structure. Also the validity of the data can be determined only if we have schema somewhat like FIleC</w:t>
+      </w:r>
     </w:p>
     <w:p/>
+    <w:p>
+      <w:pPr>
+        <w:rPr>
+          <w:b/>
+          <w:bCs/>
+        </w:rPr>
+      </w:pPr>
+      <w:r>
+        <w:rPr>
+          <w:b/>
+          <w:bCs/>
+        </w:rPr>
+        <w:t>c)</w:t>
+      </w:r>
+    </w:p>
+    <w:p>
+      <w:pPr>
+        <w:pStyle w:val="ListParagraph"/>
+        <w:numPr>
+          <w:ilvl w:val="0"/>
+          <w:numId w:val="11"/>
+        </w:numPr>
+        <w:shd w:val="clear" w:color="auto" w:fill="FFFFFF"/>
+        <w:spacing w:before="100" w:beforeAutospacing="1" w:after="150" w:line="240" w:lineRule="auto"/>
+        <w:rPr>
+          <w:rFonts w:ascii="Arial" w:eastAsia="Times New Roman" w:hAnsi="Arial" w:cs="Arial"/>
+          <w:color w:val="1F1F1F"/>
+          <w:sz w:val="21"/>
+          <w:szCs w:val="21"/>
+        </w:rPr>
+      </w:pPr>
+      <w:r>
+        <w:rPr>
+          <w:rFonts w:ascii="Arial" w:eastAsia="Times New Roman" w:hAnsi="Arial" w:cs="Arial"/>
+          <w:i/>
+          <w:iCs/>
+          <w:color w:val="1F1F1F"/>
+          <w:sz w:val="21"/>
+          <w:szCs w:val="21"/>
+        </w:rPr>
+        <w:t>Collection</w:t>
+      </w:r>
+      <w:r>
+        <w:rPr>
+          <w:rFonts w:ascii="Arial" w:eastAsia="Times New Roman" w:hAnsi="Arial" w:cs="Arial"/>
+          <w:color w:val="1F1F1F"/>
+          <w:sz w:val="21"/>
+          <w:szCs w:val="21"/>
+        </w:rPr>
+        <w:t xml:space="preserve"> : The data</w:t>
+      </w:r>
+      <w:r>
+        <w:rPr>
+          <w:rFonts w:ascii="Arial" w:eastAsia="Times New Roman" w:hAnsi="Arial" w:cs="Arial"/>
+          <w:color w:val="1F1F1F"/>
+          <w:sz w:val="21"/>
+          <w:szCs w:val="21"/>
+        </w:rPr>
+        <w:t xml:space="preserve"> is collected from two sources to </w:t>
+      </w:r>
+      <w:r>
+        <w:rPr>
+          <w:rFonts w:ascii="Arial" w:eastAsia="Times New Roman" w:hAnsi="Arial" w:cs="Arial"/>
+          <w:color w:val="1F1F1F"/>
+          <w:sz w:val="21"/>
+          <w:szCs w:val="21"/>
+        </w:rPr>
+        <w:t xml:space="preserve">populate the </w:t>
+      </w:r>
+      <w:r>
+        <w:rPr>
+          <w:rFonts w:ascii="Arial" w:eastAsia="Times New Roman" w:hAnsi="Arial" w:cs="Arial"/>
+          <w:color w:val="1F1F1F"/>
+          <w:sz w:val="21"/>
+          <w:szCs w:val="21"/>
+        </w:rPr>
+        <w:t xml:space="preserve">final </w:t>
+      </w:r>
+      <w:r>
+        <w:rPr>
+          <w:rFonts w:ascii="Arial" w:eastAsia="Times New Roman" w:hAnsi="Arial" w:cs="Arial"/>
+          <w:color w:val="1F1F1F"/>
+          <w:sz w:val="21"/>
+          <w:szCs w:val="21"/>
+        </w:rPr>
+        <w:t>xml document</w:t>
+      </w:r>
+      <w:r>
+        <w:rPr>
+          <w:rFonts w:ascii="Arial" w:eastAsia="Times New Roman" w:hAnsi="Arial" w:cs="Arial"/>
+          <w:color w:val="1F1F1F"/>
+          <w:sz w:val="21"/>
+          <w:szCs w:val="21"/>
+        </w:rPr>
+        <w:t xml:space="preserve">.  </w:t>
+      </w:r>
+    </w:p>
+    <w:p>
+      <w:pPr>
+        <w:pStyle w:val="ListParagraph"/>
+        <w:numPr>
+          <w:ilvl w:val="0"/>
+          <w:numId w:val="11"/>
+        </w:numPr>
+        <w:shd w:val="clear" w:color="auto" w:fill="FFFFFF"/>
+        <w:spacing w:before="100" w:beforeAutospacing="1" w:after="150" w:line="240" w:lineRule="auto"/>
+        <w:rPr>
+          <w:rFonts w:ascii="Arial" w:eastAsia="Times New Roman" w:hAnsi="Arial" w:cs="Arial"/>
+          <w:color w:val="1F1F1F"/>
+          <w:sz w:val="21"/>
+          <w:szCs w:val="21"/>
+        </w:rPr>
+      </w:pPr>
+      <w:r>
+        <w:rPr>
+          <w:rFonts w:ascii="Arial" w:eastAsia="Times New Roman" w:hAnsi="Arial" w:cs="Arial"/>
+          <w:i/>
+          <w:iCs/>
+          <w:color w:val="1F1F1F"/>
+          <w:sz w:val="21"/>
+          <w:szCs w:val="21"/>
+        </w:rPr>
+        <w:t>Organization</w:t>
+      </w:r>
+      <w:r>
+        <w:rPr>
+          <w:rFonts w:ascii="Arial" w:eastAsia="Times New Roman" w:hAnsi="Arial" w:cs="Arial"/>
+          <w:color w:val="1F1F1F"/>
+          <w:sz w:val="21"/>
+          <w:szCs w:val="21"/>
+        </w:rPr>
+        <w:t xml:space="preserve"> : We are using </w:t>
+      </w:r>
+      <w:r>
+        <w:rPr>
+          <w:rFonts w:ascii="Arial" w:eastAsia="Times New Roman" w:hAnsi="Arial" w:cs="Arial"/>
+          <w:color w:val="1F1F1F"/>
+          <w:sz w:val="21"/>
+          <w:szCs w:val="21"/>
+        </w:rPr>
+        <w:t>tree</w:t>
+      </w:r>
+      <w:r>
+        <w:rPr>
+          <w:rFonts w:ascii="Arial" w:eastAsia="Times New Roman" w:hAnsi="Arial" w:cs="Arial"/>
+          <w:color w:val="1F1F1F"/>
+          <w:sz w:val="21"/>
+          <w:szCs w:val="21"/>
+        </w:rPr>
+        <w:t xml:space="preserve"> data</w:t>
+      </w:r>
+      <w:r>
+        <w:rPr>
+          <w:rFonts w:ascii="Arial" w:eastAsia="Times New Roman" w:hAnsi="Arial" w:cs="Arial"/>
+          <w:color w:val="1F1F1F"/>
+          <w:sz w:val="21"/>
+          <w:szCs w:val="21"/>
+        </w:rPr>
+        <w:t>/DTD</w:t>
+      </w:r>
+      <w:r>
+        <w:rPr>
+          <w:rFonts w:ascii="Arial" w:eastAsia="Times New Roman" w:hAnsi="Arial" w:cs="Arial"/>
+          <w:color w:val="1F1F1F"/>
+          <w:sz w:val="21"/>
+          <w:szCs w:val="21"/>
+        </w:rPr>
+        <w:t xml:space="preserve"> model to organize the data</w:t>
+      </w:r>
+    </w:p>
+    <w:p>
+      <w:pPr>
+        <w:pStyle w:val="ListParagraph"/>
+        <w:numPr>
+          <w:ilvl w:val="0"/>
+          <w:numId w:val="11"/>
+        </w:numPr>
+        <w:shd w:val="clear" w:color="auto" w:fill="FFFFFF"/>
+        <w:spacing w:before="100" w:beforeAutospacing="1" w:after="150" w:line="240" w:lineRule="auto"/>
+        <w:rPr>
+          <w:rFonts w:ascii="Arial" w:eastAsia="Times New Roman" w:hAnsi="Arial" w:cs="Arial"/>
+          <w:color w:val="1F1F1F"/>
+          <w:sz w:val="21"/>
+          <w:szCs w:val="21"/>
+        </w:rPr>
+      </w:pPr>
+      <w:r>
+        <w:rPr>
+          <w:rFonts w:ascii="Arial" w:eastAsia="Times New Roman" w:hAnsi="Arial" w:cs="Arial"/>
+          <w:color w:val="1F1F1F"/>
+          <w:sz w:val="21"/>
+          <w:szCs w:val="21"/>
+        </w:rPr>
+        <w:t>Storage</w:t>
+      </w:r>
+      <w:r>
+        <w:rPr>
+          <w:rFonts w:ascii="Arial" w:eastAsia="Times New Roman" w:hAnsi="Arial" w:cs="Arial"/>
+          <w:color w:val="1F1F1F"/>
+          <w:sz w:val="21"/>
+          <w:szCs w:val="21"/>
+        </w:rPr>
+        <w:t>: This XML document can be stored on any OS and validation of the data can be done as well.</w:t>
+      </w:r>
+    </w:p>
+    <w:p>
+      <w:pPr>
+        <w:pStyle w:val="ListParagraph"/>
+        <w:numPr>
+          <w:ilvl w:val="0"/>
+          <w:numId w:val="11"/>
+        </w:numPr>
+        <w:shd w:val="clear" w:color="auto" w:fill="FFFFFF"/>
+        <w:spacing w:before="100" w:beforeAutospacing="1" w:after="150" w:line="240" w:lineRule="auto"/>
+        <w:rPr>
+          <w:rFonts w:ascii="Arial" w:eastAsia="Times New Roman" w:hAnsi="Arial" w:cs="Arial"/>
+          <w:color w:val="1F1F1F"/>
+          <w:sz w:val="21"/>
+          <w:szCs w:val="21"/>
+        </w:rPr>
+      </w:pPr>
+      <w:r>
+        <w:rPr>
+          <w:rFonts w:ascii="Arial" w:eastAsia="Times New Roman" w:hAnsi="Arial" w:cs="Arial"/>
+          <w:i/>
+          <w:iCs/>
+          <w:color w:val="1F1F1F"/>
+          <w:sz w:val="21"/>
+          <w:szCs w:val="21"/>
+        </w:rPr>
+        <w:t>Preservation</w:t>
+      </w:r>
+      <w:r>
+        <w:rPr>
+          <w:rFonts w:ascii="Arial" w:eastAsia="Times New Roman" w:hAnsi="Arial" w:cs="Arial"/>
+          <w:i/>
+          <w:iCs/>
+          <w:color w:val="1F1F1F"/>
+          <w:sz w:val="21"/>
+          <w:szCs w:val="21"/>
+        </w:rPr>
+        <w:t>:</w:t>
+      </w:r>
+      <w:r>
+        <w:rPr>
+          <w:rFonts w:ascii="Arial" w:eastAsia="Times New Roman" w:hAnsi="Arial" w:cs="Arial"/>
+          <w:color w:val="1F1F1F"/>
+          <w:sz w:val="21"/>
+          <w:szCs w:val="21"/>
+        </w:rPr>
+        <w:t xml:space="preserve">  The attributes </w:t>
+      </w:r>
+      <w:r>
+        <w:rPr>
+          <w:rFonts w:ascii="Arial" w:eastAsia="Times New Roman" w:hAnsi="Arial" w:cs="Arial"/>
+          <w:color w:val="1F1F1F"/>
+          <w:sz w:val="21"/>
+          <w:szCs w:val="21"/>
+        </w:rPr>
+        <w:t xml:space="preserve">and elements </w:t>
+      </w:r>
+      <w:r>
+        <w:rPr>
+          <w:rFonts w:ascii="Arial" w:eastAsia="Times New Roman" w:hAnsi="Arial" w:cs="Arial"/>
+          <w:color w:val="1F1F1F"/>
+          <w:sz w:val="21"/>
+          <w:szCs w:val="21"/>
+        </w:rPr>
+        <w:t xml:space="preserve">will help in understanding the data. We have a </w:t>
+      </w:r>
+      <w:r>
+        <w:rPr>
+          <w:rFonts w:ascii="Arial" w:eastAsia="Times New Roman" w:hAnsi="Arial" w:cs="Arial"/>
+          <w:color w:val="1F1F1F"/>
+          <w:sz w:val="21"/>
+          <w:szCs w:val="21"/>
+        </w:rPr>
+        <w:t xml:space="preserve">DTD </w:t>
+      </w:r>
+      <w:r>
+        <w:rPr>
+          <w:rFonts w:ascii="Arial" w:eastAsia="Times New Roman" w:hAnsi="Arial" w:cs="Arial"/>
+          <w:color w:val="1F1F1F"/>
+          <w:sz w:val="21"/>
+          <w:szCs w:val="21"/>
+        </w:rPr>
+        <w:t xml:space="preserve">schema and that will help </w:t>
+      </w:r>
+      <w:r>
+        <w:rPr>
+          <w:rFonts w:ascii="Arial" w:eastAsia="Times New Roman" w:hAnsi="Arial" w:cs="Arial"/>
+          <w:color w:val="1F1F1F"/>
+          <w:sz w:val="21"/>
+          <w:szCs w:val="21"/>
+        </w:rPr>
+        <w:t xml:space="preserve">our application </w:t>
+      </w:r>
+      <w:r>
+        <w:rPr>
+          <w:rFonts w:ascii="Arial" w:eastAsia="Times New Roman" w:hAnsi="Arial" w:cs="Arial"/>
+          <w:color w:val="1F1F1F"/>
+          <w:sz w:val="21"/>
+          <w:szCs w:val="21"/>
+        </w:rPr>
+        <w:t>in identifying data present in</w:t>
+      </w:r>
+      <w:r>
+        <w:rPr>
+          <w:rFonts w:ascii="Arial" w:eastAsia="Times New Roman" w:hAnsi="Arial" w:cs="Arial"/>
+          <w:color w:val="1F1F1F"/>
+          <w:sz w:val="21"/>
+          <w:szCs w:val="21"/>
+        </w:rPr>
+        <w:t>side xml elements</w:t>
+      </w:r>
+    </w:p>
+    <w:p>
+      <w:pPr>
+        <w:pStyle w:val="ListParagraph"/>
+        <w:numPr>
+          <w:ilvl w:val="0"/>
+          <w:numId w:val="11"/>
+        </w:numPr>
+        <w:shd w:val="clear" w:color="auto" w:fill="FFFFFF"/>
+        <w:spacing w:before="100" w:beforeAutospacing="1" w:after="150" w:line="240" w:lineRule="auto"/>
+        <w:rPr>
+          <w:rFonts w:ascii="Arial" w:eastAsia="Times New Roman" w:hAnsi="Arial" w:cs="Arial"/>
+          <w:color w:val="1F1F1F"/>
+          <w:sz w:val="21"/>
+          <w:szCs w:val="21"/>
+        </w:rPr>
+      </w:pPr>
+      <w:r>
+        <w:rPr>
+          <w:rFonts w:ascii="Arial" w:eastAsia="Times New Roman" w:hAnsi="Arial" w:cs="Arial"/>
+          <w:i/>
+          <w:iCs/>
+          <w:color w:val="1F1F1F"/>
+          <w:sz w:val="21"/>
+          <w:szCs w:val="21"/>
+        </w:rPr>
+        <w:t>Discoverability:</w:t>
+      </w:r>
+      <w:r>
+        <w:rPr>
+          <w:rFonts w:ascii="Arial" w:eastAsia="Times New Roman" w:hAnsi="Arial" w:cs="Arial"/>
+          <w:color w:val="1F1F1F"/>
+          <w:sz w:val="21"/>
+          <w:szCs w:val="21"/>
+        </w:rPr>
+        <w:t xml:space="preserve"> The data can be searched using </w:t>
+      </w:r>
+      <w:r>
+        <w:rPr>
+          <w:rFonts w:ascii="Arial" w:eastAsia="Times New Roman" w:hAnsi="Arial" w:cs="Arial"/>
+          <w:color w:val="1F1F1F"/>
+          <w:sz w:val="21"/>
+          <w:szCs w:val="21"/>
+        </w:rPr>
+        <w:t xml:space="preserve">the elements. There are various frameworks with which we can access our data using keys in our application. </w:t>
+      </w:r>
+    </w:p>
+    <w:p>
+      <w:pPr>
+        <w:pStyle w:val="ListParagraph"/>
+        <w:numPr>
+          <w:ilvl w:val="0"/>
+          <w:numId w:val="11"/>
+        </w:numPr>
+        <w:shd w:val="clear" w:color="auto" w:fill="FFFFFF"/>
+        <w:spacing w:before="100" w:beforeAutospacing="1" w:after="150" w:line="240" w:lineRule="auto"/>
+        <w:rPr>
+          <w:rFonts w:ascii="Arial" w:eastAsia="Times New Roman" w:hAnsi="Arial" w:cs="Arial"/>
+          <w:color w:val="1F1F1F"/>
+          <w:sz w:val="21"/>
+          <w:szCs w:val="21"/>
+        </w:rPr>
+      </w:pPr>
+      <w:r>
+        <w:rPr>
+          <w:rFonts w:ascii="Arial" w:eastAsia="Times New Roman" w:hAnsi="Arial" w:cs="Arial"/>
+          <w:i/>
+          <w:iCs/>
+          <w:color w:val="1F1F1F"/>
+          <w:sz w:val="21"/>
+          <w:szCs w:val="21"/>
+        </w:rPr>
+        <w:t>Access</w:t>
+      </w:r>
+      <w:r>
+        <w:rPr>
+          <w:rFonts w:ascii="Arial" w:eastAsia="Times New Roman" w:hAnsi="Arial" w:cs="Arial"/>
+          <w:color w:val="1F1F1F"/>
+          <w:sz w:val="21"/>
+          <w:szCs w:val="21"/>
+        </w:rPr>
+        <w:t xml:space="preserve">     The access can be taken care by the </w:t>
+      </w:r>
+      <w:r>
+        <w:rPr>
+          <w:rFonts w:ascii="Arial" w:eastAsia="Times New Roman" w:hAnsi="Arial" w:cs="Arial"/>
+          <w:color w:val="1F1F1F"/>
+          <w:sz w:val="21"/>
+          <w:szCs w:val="21"/>
+        </w:rPr>
+        <w:t xml:space="preserve"> File System where the files are stored.</w:t>
+      </w:r>
+    </w:p>
+    <w:p>
+      <w:pPr>
+        <w:pStyle w:val="ListParagraph"/>
+        <w:numPr>
+          <w:ilvl w:val="0"/>
+          <w:numId w:val="11"/>
+        </w:numPr>
+        <w:shd w:val="clear" w:color="auto" w:fill="FFFFFF"/>
+        <w:spacing w:before="100" w:beforeAutospacing="1" w:after="150" w:line="240" w:lineRule="auto"/>
+        <w:rPr>
+          <w:rFonts w:ascii="Arial" w:eastAsia="Times New Roman" w:hAnsi="Arial" w:cs="Arial"/>
+          <w:color w:val="1F1F1F"/>
+          <w:sz w:val="21"/>
+          <w:szCs w:val="21"/>
+        </w:rPr>
+      </w:pPr>
+      <w:r>
+        <w:rPr>
+          <w:rFonts w:ascii="Arial" w:eastAsia="Times New Roman" w:hAnsi="Arial" w:cs="Arial"/>
+          <w:i/>
+          <w:iCs/>
+          <w:color w:val="1F1F1F"/>
+          <w:sz w:val="21"/>
+          <w:szCs w:val="21"/>
+        </w:rPr>
+        <w:t xml:space="preserve">Workflow </w:t>
+      </w:r>
+      <w:r>
+        <w:rPr>
+          <w:rFonts w:ascii="Arial" w:eastAsia="Times New Roman" w:hAnsi="Arial" w:cs="Arial"/>
+          <w:color w:val="1F1F1F"/>
+          <w:sz w:val="21"/>
+          <w:szCs w:val="21"/>
+        </w:rPr>
+        <w:t xml:space="preserve">  Support the ability to systematize data workflows. This will also be take care by </w:t>
+      </w:r>
+      <w:r>
+        <w:rPr>
+          <w:rFonts w:ascii="Arial" w:eastAsia="Times New Roman" w:hAnsi="Arial" w:cs="Arial"/>
+          <w:color w:val="1F1F1F"/>
+          <w:sz w:val="21"/>
+          <w:szCs w:val="21"/>
+        </w:rPr>
+        <w:t>publishing</w:t>
+      </w:r>
+      <w:r>
+        <w:rPr>
+          <w:rFonts w:ascii="Arial" w:eastAsia="Times New Roman" w:hAnsi="Arial" w:cs="Arial"/>
+          <w:color w:val="1F1F1F"/>
+          <w:sz w:val="21"/>
+          <w:szCs w:val="21"/>
+        </w:rPr>
+        <w:t xml:space="preserve"> software. A utility can be written on the top of the apis to automate various workflows and that can be documented. Eg we can document how data will be popu</w:t>
+      </w:r>
+      <w:r>
+        <w:rPr>
+          <w:rFonts w:ascii="Arial" w:eastAsia="Times New Roman" w:hAnsi="Arial" w:cs="Arial"/>
+          <w:color w:val="1F1F1F"/>
+          <w:sz w:val="21"/>
+          <w:szCs w:val="21"/>
+        </w:rPr>
+        <w:t>lated from text document to XML schema and vice versa</w:t>
+      </w:r>
+      <w:r>
+        <w:rPr>
+          <w:rFonts w:ascii="Arial" w:eastAsia="Times New Roman" w:hAnsi="Arial" w:cs="Arial"/>
+          <w:color w:val="1F1F1F"/>
+          <w:sz w:val="21"/>
+          <w:szCs w:val="21"/>
+        </w:rPr>
+        <w:t>.</w:t>
+      </w:r>
+    </w:p>
+    <w:p>
+      <w:pPr>
+        <w:pStyle w:val="ListParagraph"/>
+        <w:numPr>
+          <w:ilvl w:val="0"/>
+          <w:numId w:val="11"/>
+        </w:numPr>
+        <w:shd w:val="clear" w:color="auto" w:fill="FFFFFF"/>
+        <w:spacing w:before="100" w:beforeAutospacing="1" w:after="150" w:line="240" w:lineRule="auto"/>
+        <w:rPr>
+          <w:rFonts w:ascii="Arial" w:eastAsia="Times New Roman" w:hAnsi="Arial" w:cs="Arial"/>
+          <w:color w:val="1F1F1F"/>
+          <w:sz w:val="21"/>
+          <w:szCs w:val="21"/>
+        </w:rPr>
+      </w:pPr>
+      <w:r>
+        <w:rPr>
+          <w:rFonts w:ascii="Arial" w:eastAsia="Times New Roman" w:hAnsi="Arial" w:cs="Arial"/>
+          <w:i/>
+          <w:iCs/>
+          <w:color w:val="1F1F1F"/>
+          <w:sz w:val="21"/>
+          <w:szCs w:val="21"/>
+        </w:rPr>
+        <w:t>Identification</w:t>
+      </w:r>
+      <w:r>
+        <w:rPr>
+          <w:rFonts w:ascii="Arial" w:eastAsia="Times New Roman" w:hAnsi="Arial" w:cs="Arial"/>
+          <w:color w:val="1F1F1F"/>
+          <w:sz w:val="21"/>
+          <w:szCs w:val="21"/>
+        </w:rPr>
+        <w:t xml:space="preserve">  We have various constraints and attributes and keys which will help in authenticating and validating the data</w:t>
+      </w:r>
+      <w:r>
+        <w:rPr>
+          <w:rFonts w:ascii="Arial" w:eastAsia="Times New Roman" w:hAnsi="Arial" w:cs="Arial"/>
+          <w:color w:val="1F1F1F"/>
+          <w:sz w:val="21"/>
+          <w:szCs w:val="21"/>
+        </w:rPr>
+        <w:t>. The sample text has also been validated using the online validator</w:t>
+      </w:r>
+      <w:r>
+        <w:rPr>
+          <w:rFonts w:ascii="Arial" w:eastAsia="Times New Roman" w:hAnsi="Arial" w:cs="Arial"/>
+          <w:color w:val="1F1F1F"/>
+          <w:sz w:val="21"/>
+          <w:szCs w:val="21"/>
+        </w:rPr>
+        <w:t xml:space="preserve"> </w:t>
+      </w:r>
+    </w:p>
+    <w:p>
+      <w:pPr>
+        <w:pStyle w:val="ListParagraph"/>
+        <w:numPr>
+          <w:ilvl w:val="0"/>
+          <w:numId w:val="11"/>
+        </w:numPr>
+        <w:shd w:val="clear" w:color="auto" w:fill="FFFFFF"/>
+        <w:spacing w:before="100" w:beforeAutospacing="1" w:after="150" w:line="240" w:lineRule="auto"/>
+        <w:rPr>
+          <w:rFonts w:ascii="Arial" w:eastAsia="Times New Roman" w:hAnsi="Arial" w:cs="Arial"/>
+          <w:color w:val="1F1F1F"/>
+          <w:sz w:val="21"/>
+          <w:szCs w:val="21"/>
+        </w:rPr>
+      </w:pPr>
+      <w:r>
+        <w:rPr>
+          <w:rFonts w:ascii="Arial" w:eastAsia="Times New Roman" w:hAnsi="Arial" w:cs="Arial"/>
+          <w:i/>
+          <w:iCs/>
+          <w:color w:val="1F1F1F"/>
+          <w:sz w:val="21"/>
+          <w:szCs w:val="21"/>
+        </w:rPr>
+        <w:t xml:space="preserve">Integration </w:t>
+      </w:r>
+      <w:r>
+        <w:rPr>
+          <w:rFonts w:ascii="Arial" w:eastAsia="Times New Roman" w:hAnsi="Arial" w:cs="Arial"/>
+          <w:color w:val="1F1F1F"/>
+          <w:sz w:val="21"/>
+          <w:szCs w:val="21"/>
+        </w:rPr>
+        <w:t xml:space="preserve"> The data can  be integrated from various </w:t>
+      </w:r>
+      <w:r>
+        <w:rPr>
+          <w:rFonts w:ascii="Arial" w:eastAsia="Times New Roman" w:hAnsi="Arial" w:cs="Arial"/>
+          <w:color w:val="1F1F1F"/>
+          <w:sz w:val="21"/>
+          <w:szCs w:val="21"/>
+        </w:rPr>
+        <w:t xml:space="preserve">complaint sources i.e web mobile </w:t>
+      </w:r>
+      <w:r>
+        <w:rPr>
+          <w:rFonts w:ascii="Arial" w:eastAsia="Times New Roman" w:hAnsi="Arial" w:cs="Arial"/>
+          <w:color w:val="1F1F1F"/>
+          <w:sz w:val="21"/>
+          <w:szCs w:val="21"/>
+        </w:rPr>
+        <w:t>using the XML schema to represent data.</w:t>
+      </w:r>
+    </w:p>
+    <w:p>
+      <w:pPr>
+        <w:pStyle w:val="ListParagraph"/>
+        <w:numPr>
+          <w:ilvl w:val="0"/>
+          <w:numId w:val="11"/>
+        </w:numPr>
+        <w:shd w:val="clear" w:color="auto" w:fill="FFFFFF"/>
+        <w:spacing w:before="100" w:beforeAutospacing="1" w:after="150" w:line="240" w:lineRule="auto"/>
+        <w:rPr>
+          <w:rFonts w:ascii="Arial" w:eastAsia="Times New Roman" w:hAnsi="Arial" w:cs="Arial"/>
+          <w:color w:val="1F1F1F"/>
+          <w:sz w:val="21"/>
+          <w:szCs w:val="21"/>
+        </w:rPr>
+      </w:pPr>
+      <w:r>
+        <w:rPr>
+          <w:rFonts w:ascii="Arial" w:eastAsia="Times New Roman" w:hAnsi="Arial" w:cs="Arial"/>
+          <w:i/>
+          <w:iCs/>
+          <w:color w:val="1F1F1F"/>
+          <w:sz w:val="21"/>
+          <w:szCs w:val="21"/>
+        </w:rPr>
+        <w:t>Security</w:t>
+      </w:r>
+      <w:r>
+        <w:rPr>
+          <w:rFonts w:ascii="Arial" w:eastAsia="Times New Roman" w:hAnsi="Arial" w:cs="Arial"/>
+          <w:color w:val="1F1F1F"/>
+          <w:sz w:val="21"/>
+          <w:szCs w:val="21"/>
+        </w:rPr>
+        <w:t xml:space="preserve">: This is also managed by </w:t>
+      </w:r>
+      <w:r>
+        <w:rPr>
+          <w:rFonts w:ascii="Arial" w:eastAsia="Times New Roman" w:hAnsi="Arial" w:cs="Arial"/>
+          <w:color w:val="1F1F1F"/>
+          <w:sz w:val="21"/>
+          <w:szCs w:val="21"/>
+        </w:rPr>
+        <w:t xml:space="preserve">File System </w:t>
+      </w:r>
+      <w:r>
+        <w:rPr>
+          <w:rFonts w:ascii="Arial" w:eastAsia="Times New Roman" w:hAnsi="Arial" w:cs="Arial"/>
+          <w:color w:val="1F1F1F"/>
+          <w:sz w:val="21"/>
+          <w:szCs w:val="21"/>
+        </w:rPr>
+        <w:t>but we need to ensure that the permissions and ACLs are managed accordingly</w:t>
+      </w:r>
+    </w:p>
+    <w:p>
+      <w:pPr>
+        <w:pStyle w:val="ListParagraph"/>
+        <w:numPr>
+          <w:ilvl w:val="0"/>
+          <w:numId w:val="11"/>
+        </w:numPr>
+        <w:shd w:val="clear" w:color="auto" w:fill="FFFFFF"/>
+        <w:spacing w:before="100" w:beforeAutospacing="1" w:after="150" w:line="240" w:lineRule="auto"/>
+        <w:rPr>
+          <w:rFonts w:ascii="Arial" w:eastAsia="Times New Roman" w:hAnsi="Arial" w:cs="Arial"/>
+          <w:color w:val="1F1F1F"/>
+          <w:sz w:val="21"/>
+          <w:szCs w:val="21"/>
+        </w:rPr>
+      </w:pPr>
+      <w:r>
+        <w:rPr>
+          <w:rFonts w:ascii="Arial" w:eastAsia="Times New Roman" w:hAnsi="Arial" w:cs="Arial"/>
+          <w:i/>
+          <w:iCs/>
+          <w:color w:val="1F1F1F"/>
+          <w:sz w:val="21"/>
+          <w:szCs w:val="21"/>
+        </w:rPr>
+        <w:t>Compliance</w:t>
+      </w:r>
+      <w:r>
+        <w:rPr>
+          <w:rFonts w:ascii="Arial" w:eastAsia="Times New Roman" w:hAnsi="Arial" w:cs="Arial"/>
+          <w:color w:val="1F1F1F"/>
+          <w:sz w:val="21"/>
+          <w:szCs w:val="21"/>
+        </w:rPr>
+        <w:t xml:space="preserve">  This will be ensured by the legal team of the organization. Any data that we need to populate in the </w:t>
+      </w:r>
+      <w:r>
+        <w:rPr>
+          <w:rFonts w:ascii="Arial" w:eastAsia="Times New Roman" w:hAnsi="Arial" w:cs="Arial"/>
+          <w:color w:val="1F1F1F"/>
+          <w:sz w:val="21"/>
+          <w:szCs w:val="21"/>
+        </w:rPr>
+        <w:t>xml document</w:t>
+      </w:r>
+      <w:r>
+        <w:rPr>
+          <w:rFonts w:ascii="Arial" w:eastAsia="Times New Roman" w:hAnsi="Arial" w:cs="Arial"/>
+          <w:color w:val="1F1F1F"/>
+          <w:sz w:val="21"/>
+          <w:szCs w:val="21"/>
+        </w:rPr>
+        <w:t xml:space="preserve"> should be first approved by the legal team.</w:t>
+      </w:r>
+      <w:r>
+        <w:rPr>
+          <w:rFonts w:ascii="Arial" w:eastAsia="Times New Roman" w:hAnsi="Arial" w:cs="Arial"/>
+          <w:color w:val="1F1F1F"/>
+          <w:sz w:val="21"/>
+          <w:szCs w:val="21"/>
+        </w:rPr>
+        <w:t xml:space="preserve"> Eg some of the information is redacted in the texts</w:t>
+      </w:r>
+    </w:p>
+    <w:p>
+      <w:pPr>
+        <w:shd w:val="clear" w:color="auto" w:fill="FFFFFF"/>
+        <w:spacing w:before="100" w:beforeAutospacing="1" w:after="150" w:line="240" w:lineRule="auto"/>
+      </w:pPr>
+      <w:r>
+        <w:rPr>
+          <w:rFonts w:ascii="Arial" w:eastAsia="Times New Roman" w:hAnsi="Arial" w:cs="Arial"/>
+          <w:b/>
+          <w:bCs/>
+          <w:color w:val="1F1F1F"/>
+          <w:sz w:val="21"/>
+          <w:szCs w:val="21"/>
+        </w:rPr>
+        <w:t>d)</w:t>
+      </w:r>
+      <w:r>
+        <w:t xml:space="preserve"> </w:t>
+      </w:r>
+      <w:r>
+        <w:t xml:space="preserve">  </w:t>
+      </w:r>
+      <w:r>
+        <w:t xml:space="preserve">  I would recommend following activities to enhance data set for future discovery</w:t>
+      </w:r>
+    </w:p>
+    <w:p>
+      <w:pPr>
+        <w:pStyle w:val="ListParagraph"/>
+        <w:numPr>
+          <w:ilvl w:val="0"/>
+          <w:numId w:val="12"/>
+        </w:numPr>
+        <w:shd w:val="clear" w:color="auto" w:fill="FFFFFF"/>
+        <w:spacing w:before="100" w:beforeAutospacing="1" w:after="150" w:line="240" w:lineRule="auto"/>
+      </w:pPr>
+      <w:r>
+        <w:t>Develop metadata to support searching relevant data from the files</w:t>
+      </w:r>
+    </w:p>
+    <w:p>
+      <w:pPr>
+        <w:pStyle w:val="ListParagraph"/>
+        <w:numPr>
+          <w:ilvl w:val="0"/>
+          <w:numId w:val="12"/>
+        </w:numPr>
+        <w:shd w:val="clear" w:color="auto" w:fill="FFFFFF"/>
+        <w:spacing w:before="100" w:beforeAutospacing="1" w:after="150" w:line="240" w:lineRule="auto"/>
+      </w:pPr>
+      <w:r>
+        <w:t>Maintain a preservation strategy so that data is usable and understandable</w:t>
+      </w:r>
+    </w:p>
+    <w:p>
+      <w:pPr>
+        <w:pStyle w:val="ListParagraph"/>
+        <w:numPr>
+          <w:ilvl w:val="0"/>
+          <w:numId w:val="12"/>
+        </w:numPr>
+        <w:shd w:val="clear" w:color="auto" w:fill="FFFFFF"/>
+        <w:spacing w:before="100" w:beforeAutospacing="1" w:after="150" w:line="240" w:lineRule="auto"/>
+      </w:pPr>
+      <w:r>
+        <w:t>Create well maintained scripts for executing data transformations</w:t>
+      </w:r>
+    </w:p>
+    <w:p>
+      <w:pPr>
+        <w:pStyle w:val="ListParagraph"/>
+        <w:numPr>
+          <w:ilvl w:val="0"/>
+          <w:numId w:val="12"/>
+        </w:numPr>
+        <w:shd w:val="clear" w:color="auto" w:fill="FFFFFF"/>
+        <w:spacing w:before="100" w:beforeAutospacing="1" w:after="150" w:line="240" w:lineRule="auto"/>
+      </w:pPr>
+      <w:r>
+        <w:lastRenderedPageBreak/>
+        <w:t>Any modifications or corrections in data must be managed so that we avoid any errors and changes can be tracked.</w:t>
+      </w:r>
+      <w:bookmarkStart w:id="1" w:name="_GoBack"/>
+      <w:bookmarkEnd w:id="1"/>
+    </w:p>
+    <w:p>
+      <w:pPr>
+        <w:shd w:val="clear" w:color="auto" w:fill="FFFFFF"/>
+        <w:spacing w:before="100" w:beforeAutospacing="1" w:after="150" w:line="240" w:lineRule="auto"/>
+        <w:rPr>
+          <w:rFonts w:ascii="Arial" w:eastAsia="Times New Roman" w:hAnsi="Arial" w:cs="Arial"/>
+          <w:color w:val="1F1F1F"/>
+          <w:sz w:val="21"/>
+          <w:szCs w:val="21"/>
+        </w:rPr>
+      </w:pPr>
+    </w:p>
+    <w:p>
+      <w:pPr>
+        <w:rPr>
+          <w:b/>
+          <w:bCs/>
+        </w:rPr>
+      </w:pPr>
+    </w:p>
+    <w:p>
+      <w:r>
+        <w:t xml:space="preserve"> </w:t>
+      </w:r>
+    </w:p>
     <w:sectPr>
       <w:pgSz w:w="12240" w:h="15840"/>
       <w:pgMar w:top="1440" w:right="1440" w:bottom="1440" w:left="1440" w:header="720" w:footer="720" w:gutter="0"/>
@@ -2950,6 +3615,119 @@
     </w:lvl>
   </w:abstractNum>
   <w:abstractNum w:abstractNumId="2" w15:restartNumberingAfterBreak="0">
+    <w:nsid w:val="185775FB"/>
+    <w:multiLevelType w:val="hybridMultilevel"/>
+    <w:tmpl w:val="E0664994"/>
+    <w:lvl w:ilvl="0" w:tplc="04090001">
+      <w:start w:val="1"/>
+      <w:numFmt w:val="bullet"/>
+      <w:lvlText w:val=""/>
+      <w:lvlJc w:val="left"/>
+      <w:pPr>
+        <w:ind w:left="1114" w:hanging="360"/>
+      </w:pPr>
+      <w:rPr>
+        <w:rFonts w:ascii="Symbol" w:hAnsi="Symbol" w:hint="default"/>
+      </w:rPr>
+    </w:lvl>
+    <w:lvl w:ilvl="1" w:tplc="04090003" w:tentative="1">
+      <w:start w:val="1"/>
+      <w:numFmt w:val="bullet"/>
+      <w:lvlText w:val="o"/>
+      <w:lvlJc w:val="left"/>
+      <w:pPr>
+        <w:ind w:left="1834" w:hanging="360"/>
+      </w:pPr>
+      <w:rPr>
+        <w:rFonts w:ascii="Courier New" w:hAnsi="Courier New" w:cs="Courier New" w:hint="default"/>
+      </w:rPr>
+    </w:lvl>
+    <w:lvl w:ilvl="2" w:tplc="04090005" w:tentative="1">
+      <w:start w:val="1"/>
+      <w:numFmt w:val="bullet"/>
+      <w:lvlText w:val=""/>
+      <w:lvlJc w:val="left"/>
+      <w:pPr>
+        <w:ind w:left="2554" w:hanging="360"/>
+      </w:pPr>
+      <w:rPr>
+        <w:rFonts w:ascii="Wingdings" w:hAnsi="Wingdings" w:hint="default"/>
+      </w:rPr>
+    </w:lvl>
+    <w:lvl w:ilvl="3" w:tplc="04090001" w:tentative="1">
+      <w:start w:val="1"/>
+      <w:numFmt w:val="bullet"/>
+      <w:lvlText w:val=""/>
+      <w:lvlJc w:val="left"/>
+      <w:pPr>
+        <w:ind w:left="3274" w:hanging="360"/>
+      </w:pPr>
+      <w:rPr>
+        <w:rFonts w:ascii="Symbol" w:hAnsi="Symbol" w:hint="default"/>
+      </w:rPr>
+    </w:lvl>
+    <w:lvl w:ilvl="4" w:tplc="04090003" w:tentative="1">
+      <w:start w:val="1"/>
+      <w:numFmt w:val="bullet"/>
+      <w:lvlText w:val="o"/>
+      <w:lvlJc w:val="left"/>
+      <w:pPr>
+        <w:ind w:left="3994" w:hanging="360"/>
+      </w:pPr>
+      <w:rPr>
+        <w:rFonts w:ascii="Courier New" w:hAnsi="Courier New" w:cs="Courier New" w:hint="default"/>
+      </w:rPr>
+    </w:lvl>
+    <w:lvl w:ilvl="5" w:tplc="04090005" w:tentative="1">
+      <w:start w:val="1"/>
+      <w:numFmt w:val="bullet"/>
+      <w:lvlText w:val=""/>
+      <w:lvlJc w:val="left"/>
+      <w:pPr>
+        <w:ind w:left="4714" w:hanging="360"/>
+      </w:pPr>
+      <w:rPr>
+        <w:rFonts w:ascii="Wingdings" w:hAnsi="Wingdings" w:hint="default"/>
+      </w:rPr>
+    </w:lvl>
+    <w:lvl w:ilvl="6" w:tplc="04090001" w:tentative="1">
+      <w:start w:val="1"/>
+      <w:numFmt w:val="bullet"/>
+      <w:lvlText w:val=""/>
+      <w:lvlJc w:val="left"/>
+      <w:pPr>
+        <w:ind w:left="5434" w:hanging="360"/>
+      </w:pPr>
+      <w:rPr>
+        <w:rFonts w:ascii="Symbol" w:hAnsi="Symbol" w:hint="default"/>
+      </w:rPr>
+    </w:lvl>
+    <w:lvl w:ilvl="7" w:tplc="04090003" w:tentative="1">
+      <w:start w:val="1"/>
+      <w:numFmt w:val="bullet"/>
+      <w:lvlText w:val="o"/>
+      <w:lvlJc w:val="left"/>
+      <w:pPr>
+        <w:ind w:left="6154" w:hanging="360"/>
+      </w:pPr>
+      <w:rPr>
+        <w:rFonts w:ascii="Courier New" w:hAnsi="Courier New" w:cs="Courier New" w:hint="default"/>
+      </w:rPr>
+    </w:lvl>
+    <w:lvl w:ilvl="8" w:tplc="04090005" w:tentative="1">
+      <w:start w:val="1"/>
+      <w:numFmt w:val="bullet"/>
+      <w:lvlText w:val=""/>
+      <w:lvlJc w:val="left"/>
+      <w:pPr>
+        <w:ind w:left="6874" w:hanging="360"/>
+      </w:pPr>
+      <w:rPr>
+        <w:rFonts w:ascii="Wingdings" w:hAnsi="Wingdings" w:hint="default"/>
+      </w:rPr>
+    </w:lvl>
+  </w:abstractNum>
+  <w:abstractNum w:abstractNumId="3" w15:restartNumberingAfterBreak="0">
     <w:nsid w:val="2EBB6D97"/>
     <w:multiLevelType w:val="hybridMultilevel"/>
     <w:tmpl w:val="31642778"/>
@@ -3038,7 +3816,7 @@
       </w:pPr>
     </w:lvl>
   </w:abstractNum>
-  <w:abstractNum w:abstractNumId="3" w15:restartNumberingAfterBreak="0">
+  <w:abstractNum w:abstractNumId="4" w15:restartNumberingAfterBreak="0">
     <w:nsid w:val="326E59B6"/>
     <w:multiLevelType w:val="multilevel"/>
     <w:tmpl w:val="0409001F"/>
@@ -3124,7 +3902,7 @@
       </w:pPr>
     </w:lvl>
   </w:abstractNum>
-  <w:abstractNum w:abstractNumId="4" w15:restartNumberingAfterBreak="0">
+  <w:abstractNum w:abstractNumId="5" w15:restartNumberingAfterBreak="0">
     <w:nsid w:val="36CA2A8D"/>
     <w:multiLevelType w:val="hybridMultilevel"/>
     <w:tmpl w:val="27B00442"/>
@@ -3210,7 +3988,156 @@
       </w:pPr>
     </w:lvl>
   </w:abstractNum>
-  <w:abstractNum w:abstractNumId="5" w15:restartNumberingAfterBreak="0">
+  <w:abstractNum w:abstractNumId="6" w15:restartNumberingAfterBreak="0">
+    <w:nsid w:val="37365FE3"/>
+    <w:multiLevelType w:val="multilevel"/>
+    <w:tmpl w:val="B52A9468"/>
+    <w:lvl w:ilvl="0">
+      <w:start w:val="1"/>
+      <w:numFmt w:val="bullet"/>
+      <w:lvlText w:val=""/>
+      <w:lvlJc w:val="left"/>
+      <w:pPr>
+        <w:tabs>
+          <w:tab w:val="num" w:pos="720"/>
+        </w:tabs>
+        <w:ind w:left="720" w:hanging="360"/>
+      </w:pPr>
+      <w:rPr>
+        <w:rFonts w:ascii="Symbol" w:hAnsi="Symbol" w:hint="default"/>
+        <w:sz w:val="20"/>
+      </w:rPr>
+    </w:lvl>
+    <w:lvl w:ilvl="1" w:tentative="1">
+      <w:start w:val="1"/>
+      <w:numFmt w:val="bullet"/>
+      <w:lvlText w:val=""/>
+      <w:lvlJc w:val="left"/>
+      <w:pPr>
+        <w:tabs>
+          <w:tab w:val="num" w:pos="1440"/>
+        </w:tabs>
+        <w:ind w:left="1440" w:hanging="360"/>
+      </w:pPr>
+      <w:rPr>
+        <w:rFonts w:ascii="Symbol" w:hAnsi="Symbol" w:hint="default"/>
+        <w:sz w:val="20"/>
+      </w:rPr>
+    </w:lvl>
+    <w:lvl w:ilvl="2" w:tentative="1">
+      <w:start w:val="1"/>
+      <w:numFmt w:val="bullet"/>
+      <w:lvlText w:val=""/>
+      <w:lvlJc w:val="left"/>
+      <w:pPr>
+        <w:tabs>
+          <w:tab w:val="num" w:pos="2160"/>
+        </w:tabs>
+        <w:ind w:left="2160" w:hanging="360"/>
+      </w:pPr>
+      <w:rPr>
+        <w:rFonts w:ascii="Symbol" w:hAnsi="Symbol" w:hint="default"/>
+        <w:sz w:val="20"/>
+      </w:rPr>
+    </w:lvl>
+    <w:lvl w:ilvl="3" w:tentative="1">
+      <w:start w:val="1"/>
+      <w:numFmt w:val="bullet"/>
+      <w:lvlText w:val=""/>
+      <w:lvlJc w:val="left"/>
+      <w:pPr>
+        <w:tabs>
+          <w:tab w:val="num" w:pos="2880"/>
+        </w:tabs>
+        <w:ind w:left="2880" w:hanging="360"/>
+      </w:pPr>
+      <w:rPr>
+        <w:rFonts w:ascii="Symbol" w:hAnsi="Symbol" w:hint="default"/>
+        <w:sz w:val="20"/>
+      </w:rPr>
+    </w:lvl>
+    <w:lvl w:ilvl="4" w:tentative="1">
+      <w:start w:val="1"/>
+      <w:numFmt w:val="bullet"/>
+      <w:lvlText w:val=""/>
+      <w:lvlJc w:val="left"/>
+      <w:pPr>
+        <w:tabs>
+          <w:tab w:val="num" w:pos="3600"/>
+        </w:tabs>
+        <w:ind w:left="3600" w:hanging="360"/>
+      </w:pPr>
+      <w:rPr>
+        <w:rFonts w:ascii="Symbol" w:hAnsi="Symbol" w:hint="default"/>
+        <w:sz w:val="20"/>
+      </w:rPr>
+    </w:lvl>
+    <w:lvl w:ilvl="5" w:tentative="1">
+      <w:start w:val="1"/>
+      <w:numFmt w:val="bullet"/>
+      <w:lvlText w:val=""/>
+      <w:lvlJc w:val="left"/>
+      <w:pPr>
+        <w:tabs>
+          <w:tab w:val="num" w:pos="4320"/>
+        </w:tabs>
+        <w:ind w:left="4320" w:hanging="360"/>
+      </w:pPr>
+      <w:rPr>
+        <w:rFonts w:ascii="Symbol" w:hAnsi="Symbol" w:hint="default"/>
+        <w:sz w:val="20"/>
+      </w:rPr>
+    </w:lvl>
+    <w:lvl w:ilvl="6" w:tentative="1">
+      <w:start w:val="1"/>
+      <w:numFmt w:val="bullet"/>
+      <w:lvlText w:val=""/>
+      <w:lvlJc w:val="left"/>
+      <w:pPr>
+        <w:tabs>
+          <w:tab w:val="num" w:pos="5040"/>
+        </w:tabs>
+        <w:ind w:left="5040" w:hanging="360"/>
+      </w:pPr>
+      <w:rPr>
+        <w:rFonts w:ascii="Symbol" w:hAnsi="Symbol" w:hint="default"/>
+        <w:sz w:val="20"/>
+      </w:rPr>
+    </w:lvl>
+    <w:lvl w:ilvl="7" w:tentative="1">
+      <w:start w:val="1"/>
+      <w:numFmt w:val="bullet"/>
+      <w:lvlText w:val=""/>
+      <w:lvlJc w:val="left"/>
+      <w:pPr>
+        <w:tabs>
+          <w:tab w:val="num" w:pos="5760"/>
+        </w:tabs>
+        <w:ind w:left="5760" w:hanging="360"/>
+      </w:pPr>
+      <w:rPr>
+        <w:rFonts w:ascii="Symbol" w:hAnsi="Symbol" w:hint="default"/>
+        <w:sz w:val="20"/>
+      </w:rPr>
+    </w:lvl>
+    <w:lvl w:ilvl="8" w:tentative="1">
+      <w:start w:val="1"/>
+      <w:numFmt w:val="bullet"/>
+      <w:lvlText w:val=""/>
+      <w:lvlJc w:val="left"/>
+      <w:pPr>
+        <w:tabs>
+          <w:tab w:val="num" w:pos="6480"/>
+        </w:tabs>
+        <w:ind w:left="6480" w:hanging="360"/>
+      </w:pPr>
+      <w:rPr>
+        <w:rFonts w:ascii="Symbol" w:hAnsi="Symbol" w:hint="default"/>
+        <w:sz w:val="20"/>
+      </w:rPr>
+    </w:lvl>
+  </w:abstractNum>
+  <w:abstractNum w:abstractNumId="7" w15:restartNumberingAfterBreak="0">
     <w:nsid w:val="43607AAE"/>
     <w:multiLevelType w:val="hybridMultilevel"/>
     <w:tmpl w:val="AD74B888"/>
@@ -3299,7 +4226,7 @@
       </w:pPr>
     </w:lvl>
   </w:abstractNum>
-  <w:abstractNum w:abstractNumId="6" w15:restartNumberingAfterBreak="0">
+  <w:abstractNum w:abstractNumId="8" w15:restartNumberingAfterBreak="0">
     <w:nsid w:val="4F773B99"/>
     <w:multiLevelType w:val="multilevel"/>
     <w:tmpl w:val="9C12DD5A"/>
@@ -3390,7 +4317,7 @@
       </w:pPr>
     </w:lvl>
   </w:abstractNum>
-  <w:abstractNum w:abstractNumId="7" w15:restartNumberingAfterBreak="0">
+  <w:abstractNum w:abstractNumId="9" w15:restartNumberingAfterBreak="0">
     <w:nsid w:val="579D65D7"/>
     <w:multiLevelType w:val="hybridMultilevel"/>
     <w:tmpl w:val="7CF07A1C"/>
@@ -3479,7 +4406,7 @@
       </w:pPr>
     </w:lvl>
   </w:abstractNum>
-  <w:abstractNum w:abstractNumId="8" w15:restartNumberingAfterBreak="0">
+  <w:abstractNum w:abstractNumId="10" w15:restartNumberingAfterBreak="0">
     <w:nsid w:val="659254C8"/>
     <w:multiLevelType w:val="multilevel"/>
     <w:tmpl w:val="0409001F"/>
@@ -3565,7 +4492,7 @@
       </w:pPr>
     </w:lvl>
   </w:abstractNum>
-  <w:abstractNum w:abstractNumId="9" w15:restartNumberingAfterBreak="0">
+  <w:abstractNum w:abstractNumId="11" w15:restartNumberingAfterBreak="0">
     <w:nsid w:val="6DEB260F"/>
     <w:multiLevelType w:val="multilevel"/>
     <w:tmpl w:val="9C12DD5A"/>
@@ -3657,34 +4584,40 @@
     </w:lvl>
   </w:abstractNum>
   <w:num w:numId="1">
-    <w:abstractNumId w:val="9"/>
+    <w:abstractNumId w:val="11"/>
   </w:num>
   <w:num w:numId="2">
-    <w:abstractNumId w:val="2"/>
+    <w:abstractNumId w:val="3"/>
   </w:num>
   <w:num w:numId="3">
-    <w:abstractNumId w:val="4"/>
+    <w:abstractNumId w:val="5"/>
   </w:num>
   <w:num w:numId="4">
     <w:abstractNumId w:val="1"/>
   </w:num>
   <w:num w:numId="5">
-    <w:abstractNumId w:val="3"/>
+    <w:abstractNumId w:val="4"/>
   </w:num>
   <w:num w:numId="6">
-    <w:abstractNumId w:val="8"/>
+    <w:abstractNumId w:val="10"/>
   </w:num>
   <w:num w:numId="7">
     <w:abstractNumId w:val="0"/>
   </w:num>
   <w:num w:numId="8">
+    <w:abstractNumId w:val="8"/>
+  </w:num>
+  <w:num w:numId="9">
+    <w:abstractNumId w:val="9"/>
+  </w:num>
+  <w:num w:numId="10">
+    <w:abstractNumId w:val="7"/>
+  </w:num>
+  <w:num w:numId="11">
     <w:abstractNumId w:val="6"/>
   </w:num>
-  <w:num w:numId="9">
-    <w:abstractNumId w:val="7"/>
-  </w:num>
-  <w:num w:numId="10">
-    <w:abstractNumId w:val="5"/>
+  <w:num w:numId="12">
+    <w:abstractNumId w:val="2"/>
   </w:num>
 </w:numbering>
 </file>
@@ -4180,6 +5113,66 @@
       </w:tblBorders>
     </w:tblPr>
   </w:style>
+  <w:style w:type="paragraph" w:styleId="NormalWeb">
+    <w:name w:val="Normal (Web)"/>
+    <w:basedOn w:val="Normal"/>
+    <w:uiPriority w:val="99"/>
+    <w:semiHidden/>
+    <w:unhideWhenUsed/>
+    <w:rsid w:val="00226D12"/>
+    <w:pPr>
+      <w:spacing w:before="100" w:beforeAutospacing="1" w:after="100" w:afterAutospacing="1" w:line="240" w:lineRule="auto"/>
+    </w:pPr>
+    <w:rPr>
+      <w:rFonts w:ascii="Times New Roman" w:eastAsia="Times New Roman" w:hAnsi="Times New Roman" w:cs="Times New Roman"/>
+      <w:sz w:val="24"/>
+      <w:szCs w:val="24"/>
+    </w:rPr>
+  </w:style>
+  <w:style w:type="paragraph" w:styleId="Header">
+    <w:name w:val="header"/>
+    <w:basedOn w:val="Normal"/>
+    <w:link w:val="HeaderChar"/>
+    <w:uiPriority w:val="99"/>
+    <w:unhideWhenUsed/>
+    <w:rsid w:val="007C07EF"/>
+    <w:pPr>
+      <w:tabs>
+        <w:tab w:val="center" w:pos="4680"/>
+        <w:tab w:val="right" w:pos="9360"/>
+      </w:tabs>
+      <w:spacing w:after="0" w:line="240" w:lineRule="auto"/>
+    </w:pPr>
+  </w:style>
+  <w:style w:type="character" w:customStyle="1" w:styleId="HeaderChar">
+    <w:name w:val="Header Char"/>
+    <w:basedOn w:val="DefaultParagraphFont"/>
+    <w:link w:val="Header"/>
+    <w:uiPriority w:val="99"/>
+    <w:rsid w:val="007C07EF"/>
+  </w:style>
+  <w:style w:type="paragraph" w:styleId="Footer">
+    <w:name w:val="footer"/>
+    <w:basedOn w:val="Normal"/>
+    <w:link w:val="FooterChar"/>
+    <w:uiPriority w:val="99"/>
+    <w:unhideWhenUsed/>
+    <w:rsid w:val="007C07EF"/>
+    <w:pPr>
+      <w:tabs>
+        <w:tab w:val="center" w:pos="4680"/>
+        <w:tab w:val="right" w:pos="9360"/>
+      </w:tabs>
+      <w:spacing w:after="0" w:line="240" w:lineRule="auto"/>
+    </w:pPr>
+  </w:style>
+  <w:style w:type="character" w:customStyle="1" w:styleId="FooterChar">
+    <w:name w:val="Footer Char"/>
+    <w:basedOn w:val="DefaultParagraphFont"/>
+    <w:link w:val="Footer"/>
+    <w:uiPriority w:val="99"/>
+    <w:rsid w:val="007C07EF"/>
+  </w:style>
 </w:styles>
 </file>
 

</xml_diff>

<commit_message>
Ready for the final commit
</commit_message>
<xml_diff>
--- a/Project/Writeup.docx
+++ b/Project/Writeup.docx
@@ -107,63 +107,18 @@
     </w:p>
     <w:p>
       <w:r>
-        <w:t xml:space="preserve">This file seems to represent the data for </w:t>
-      </w:r>
-      <w:proofErr w:type="spellStart"/>
-      <w:r>
-        <w:t>ConsumerComplaints</w:t>
-      </w:r>
-      <w:proofErr w:type="spellEnd"/>
-      <w:r>
-        <w:t xml:space="preserve">. The parent tag is </w:t>
-      </w:r>
-      <w:proofErr w:type="spellStart"/>
-      <w:r>
-        <w:t>consumerComplaints</w:t>
-      </w:r>
-      <w:proofErr w:type="spellEnd"/>
-      <w:r>
-        <w:t xml:space="preserve"> which contains multiple complaints pertaining data to multiple complaints.</w:t>
-      </w:r>
-    </w:p>
-    <w:p>
-      <w:r>
-        <w:t xml:space="preserve">Each complaint has an id associated with it as an attribute that is unique to every element. Each complaint has </w:t>
-      </w:r>
-      <w:proofErr w:type="spellStart"/>
-      <w:proofErr w:type="gramStart"/>
-      <w:r>
-        <w:t>events,product</w:t>
-      </w:r>
-      <w:proofErr w:type="gramEnd"/>
-      <w:r>
-        <w:t>,issue</w:t>
-      </w:r>
-      <w:proofErr w:type="spellEnd"/>
-      <w:r>
-        <w:t xml:space="preserve">, </w:t>
-      </w:r>
-      <w:proofErr w:type="spellStart"/>
-      <w:r>
-        <w:t>consumerNarrative</w:t>
-      </w:r>
-      <w:proofErr w:type="spellEnd"/>
-      <w:r>
-        <w:t>(which is opti</w:t>
+        <w:t>This file seems to represent the data for ConsumerComplaints. The parent tag is consumerComplaints which contains multiple complaints pertaining data to multiple complaints.</w:t>
+      </w:r>
+    </w:p>
+    <w:p>
+      <w:r>
+        <w:t>Each complaint has an id associated with it as an attribute that is unique to every element. Each complaint has events,product,issue, consumerNarrative(which is opti</w:t>
       </w:r>
       <w:r>
         <w:t>o</w:t>
       </w:r>
       <w:r>
-        <w:t>nal),</w:t>
-      </w:r>
-      <w:proofErr w:type="spellStart"/>
-      <w:r>
-        <w:t>company,submitted</w:t>
-      </w:r>
-      <w:proofErr w:type="spellEnd"/>
-      <w:r>
-        <w:t xml:space="preserve"> and response.</w:t>
+        <w:t>nal),company,submitted and response.</w:t>
       </w:r>
       <w:r>
         <w:t xml:space="preserve"> Some of the id don’t follow this exact order of tags.</w:t>
@@ -176,54 +131,17 @@
     </w:p>
     <w:p>
       <w:r>
-        <w:t xml:space="preserve">Product contains detail about the product and have two child tags </w:t>
-      </w:r>
-      <w:proofErr w:type="spellStart"/>
-      <w:r>
-        <w:t>productType</w:t>
-      </w:r>
-      <w:proofErr w:type="spellEnd"/>
-      <w:r>
-        <w:t xml:space="preserve"> and </w:t>
-      </w:r>
-      <w:proofErr w:type="spellStart"/>
-      <w:r>
-        <w:t>subproduct</w:t>
-      </w:r>
-      <w:proofErr w:type="spellEnd"/>
-      <w:r>
-        <w:t>(optional)</w:t>
-      </w:r>
-    </w:p>
-    <w:p>
-      <w:r>
-        <w:t xml:space="preserve">Issue contains </w:t>
-      </w:r>
-      <w:proofErr w:type="spellStart"/>
-      <w:r>
-        <w:t>issueType</w:t>
-      </w:r>
-      <w:proofErr w:type="spellEnd"/>
-      <w:r>
-        <w:t xml:space="preserve"> and may contain </w:t>
-      </w:r>
-      <w:proofErr w:type="spellStart"/>
-      <w:r>
-        <w:t>subissue</w:t>
-      </w:r>
-      <w:proofErr w:type="spellEnd"/>
-    </w:p>
-    <w:p>
-      <w:r>
-        <w:t xml:space="preserve">Optionally the complaint may contain </w:t>
-      </w:r>
-      <w:proofErr w:type="spellStart"/>
-      <w:r>
-        <w:t>consumerNarrative</w:t>
-      </w:r>
-      <w:proofErr w:type="spellEnd"/>
-      <w:r>
-        <w:t xml:space="preserve"> in cases of some complaint.</w:t>
+        <w:t>Product contains detail about the product and have two child tags productType and subproduct(optional)</w:t>
+      </w:r>
+    </w:p>
+    <w:p>
+      <w:r>
+        <w:t>Issue contains issueType and may contain subissue</w:t>
+      </w:r>
+    </w:p>
+    <w:p>
+      <w:r>
+        <w:t>Optionally the complaint may contain consumerNarrative in cases of some complaint.</w:t>
       </w:r>
     </w:p>
     <w:p>
@@ -231,36 +149,7 @@
         <w:t xml:space="preserve">This is followed by </w:t>
       </w:r>
       <w:r>
-        <w:t xml:space="preserve">company details containing </w:t>
-      </w:r>
-      <w:proofErr w:type="spellStart"/>
-      <w:proofErr w:type="gramStart"/>
-      <w:r>
-        <w:t>companyName</w:t>
-      </w:r>
-      <w:proofErr w:type="spellEnd"/>
-      <w:r>
-        <w:t xml:space="preserve"> ,</w:t>
-      </w:r>
-      <w:proofErr w:type="gramEnd"/>
-      <w:r>
-        <w:t xml:space="preserve"> </w:t>
-      </w:r>
-      <w:proofErr w:type="spellStart"/>
-      <w:r>
-        <w:t>companyState</w:t>
-      </w:r>
-      <w:proofErr w:type="spellEnd"/>
-      <w:r>
-        <w:t xml:space="preserve"> and </w:t>
-      </w:r>
-      <w:proofErr w:type="spellStart"/>
-      <w:r>
-        <w:t>companyZip</w:t>
-      </w:r>
-      <w:proofErr w:type="spellEnd"/>
-      <w:r>
-        <w:t>.</w:t>
+        <w:t>company details containing companyName , companyState and companyZip.</w:t>
       </w:r>
     </w:p>
     <w:p>
@@ -269,37 +158,8 @@
       </w:r>
     </w:p>
     <w:p>
-      <w:proofErr w:type="gramStart"/>
-      <w:r>
-        <w:t>Lastly</w:t>
-      </w:r>
-      <w:proofErr w:type="gramEnd"/>
-      <w:r>
-        <w:t xml:space="preserve"> we have response which indicates timely and </w:t>
-      </w:r>
-      <w:proofErr w:type="spellStart"/>
-      <w:r>
-        <w:t>consumerDisputed</w:t>
-      </w:r>
-      <w:proofErr w:type="spellEnd"/>
-      <w:r>
-        <w:t xml:space="preserve"> as attributes. The response contains a </w:t>
-      </w:r>
-      <w:proofErr w:type="spellStart"/>
-      <w:r>
-        <w:t>publicResponse</w:t>
-      </w:r>
-      <w:proofErr w:type="spellEnd"/>
-      <w:r>
-        <w:t xml:space="preserve">(optional) and </w:t>
-      </w:r>
-      <w:proofErr w:type="spellStart"/>
-      <w:r>
-        <w:t>responseType</w:t>
-      </w:r>
-      <w:proofErr w:type="spellEnd"/>
-      <w:r>
-        <w:t xml:space="preserve"> as well.</w:t>
+      <w:r>
+        <w:t>Lastly we have response which indicates timely and consumerDisputed as attributes. The response contains a publicResponse(optional) and responseType as well.</w:t>
       </w:r>
     </w:p>
     <w:p>
@@ -388,79 +248,18 @@
     </w:p>
     <w:p>
       <w:r>
-        <w:t xml:space="preserve">This file also has data related to consumer complaints. The overall structure of this document is very much </w:t>
-      </w:r>
-      <w:proofErr w:type="gramStart"/>
-      <w:r>
-        <w:t>similar to</w:t>
-      </w:r>
-      <w:proofErr w:type="gramEnd"/>
-      <w:r>
-        <w:t xml:space="preserve"> FileA.xml but there are few differences.</w:t>
-      </w:r>
-      <w:r>
-        <w:t xml:space="preserve"> Unlike </w:t>
-      </w:r>
-      <w:proofErr w:type="spellStart"/>
-      <w:r>
-        <w:t>FileA</w:t>
-      </w:r>
-      <w:proofErr w:type="spellEnd"/>
-      <w:r>
-        <w:t xml:space="preserve"> this File has irregular line breaks.</w:t>
-      </w:r>
-    </w:p>
-    <w:p>
-      <w:r>
-        <w:t xml:space="preserve">Each complaint has an id as well as </w:t>
-      </w:r>
-      <w:proofErr w:type="spellStart"/>
-      <w:r>
-        <w:t>submissionType</w:t>
-      </w:r>
-      <w:proofErr w:type="spellEnd"/>
-      <w:r>
-        <w:t xml:space="preserve"> as attributes. Unlike </w:t>
-      </w:r>
-      <w:proofErr w:type="spellStart"/>
-      <w:r>
-        <w:t>FileA</w:t>
-      </w:r>
-      <w:proofErr w:type="spellEnd"/>
-      <w:r>
-        <w:t xml:space="preserve"> where </w:t>
-      </w:r>
-      <w:r>
-        <w:t xml:space="preserve">submitted was an element we have a </w:t>
-      </w:r>
-      <w:proofErr w:type="spellStart"/>
-      <w:r>
-        <w:t>submissionType</w:t>
-      </w:r>
-      <w:proofErr w:type="spellEnd"/>
-      <w:r>
-        <w:t xml:space="preserve"> attribute. Each complaint has </w:t>
-      </w:r>
-      <w:proofErr w:type="spellStart"/>
-      <w:proofErr w:type="gramStart"/>
-      <w:r>
-        <w:t>events,product</w:t>
-      </w:r>
-      <w:proofErr w:type="gramEnd"/>
-      <w:r>
-        <w:t>,issue,consumerNarrative</w:t>
-      </w:r>
-      <w:proofErr w:type="spellEnd"/>
-      <w:r>
-        <w:t xml:space="preserve">(in some cases),company and response. </w:t>
-      </w:r>
-      <w:proofErr w:type="gramStart"/>
-      <w:r>
-        <w:t>More or less these</w:t>
-      </w:r>
-      <w:proofErr w:type="gramEnd"/>
-      <w:r>
-        <w:t xml:space="preserve"> elements are similar to those present in FileA.xml.</w:t>
+        <w:t>This file also has data related to consumer complaints. The overall structure of this document is very much similar to FileA.xml but there are few differences.</w:t>
+      </w:r>
+      <w:r>
+        <w:t xml:space="preserve"> Unlike FileA this File has irregular line breaks.</w:t>
+      </w:r>
+    </w:p>
+    <w:p>
+      <w:r>
+        <w:t xml:space="preserve">Each complaint has an id as well as submissionType as attributes. Unlike FileA where </w:t>
+      </w:r>
+      <w:r>
+        <w:t>submitted was an element we have a submissionType attribute. Each complaint has events,product,issue,consumerNarrative(in some cases),company and response. More or less these elements are similar to those present in FileA.xml.</w:t>
       </w:r>
     </w:p>
     <w:p>
@@ -470,139 +269,28 @@
     </w:p>
     <w:p>
       <w:r>
-        <w:t xml:space="preserve">Product contains detail about the product and have two child tags </w:t>
-      </w:r>
-      <w:proofErr w:type="spellStart"/>
-      <w:r>
-        <w:t>productType</w:t>
-      </w:r>
-      <w:proofErr w:type="spellEnd"/>
-      <w:r>
-        <w:t xml:space="preserve"> and </w:t>
-      </w:r>
-      <w:proofErr w:type="spellStart"/>
-      <w:r>
-        <w:t>subproduct</w:t>
-      </w:r>
-      <w:proofErr w:type="spellEnd"/>
-      <w:r>
-        <w:t>(optional)</w:t>
+        <w:t>Product contains detail about the product and have two child tags productType and subproduct(optional)</w:t>
       </w:r>
     </w:p>
     <w:p>
       <w:r>
         <w:lastRenderedPageBreak/>
-        <w:t xml:space="preserve">Issue contains </w:t>
-      </w:r>
-      <w:proofErr w:type="spellStart"/>
-      <w:r>
-        <w:t>issueType</w:t>
-      </w:r>
-      <w:proofErr w:type="spellEnd"/>
-      <w:r>
-        <w:t xml:space="preserve"> and may contain </w:t>
-      </w:r>
-      <w:proofErr w:type="spellStart"/>
-      <w:r>
-        <w:t>subissue</w:t>
-      </w:r>
-      <w:proofErr w:type="spellEnd"/>
-    </w:p>
-    <w:p>
-      <w:r>
-        <w:t xml:space="preserve">Optionally the complaint may contain </w:t>
-      </w:r>
-      <w:proofErr w:type="spellStart"/>
-      <w:r>
-        <w:t>consumerNarrative</w:t>
-      </w:r>
-      <w:proofErr w:type="spellEnd"/>
-      <w:r>
-        <w:t xml:space="preserve"> in cases of some complaint.</w:t>
-      </w:r>
-    </w:p>
-    <w:p>
-      <w:r>
-        <w:t xml:space="preserve">This is followed by company details containing </w:t>
-      </w:r>
-      <w:proofErr w:type="spellStart"/>
-      <w:proofErr w:type="gramStart"/>
-      <w:r>
-        <w:t>companyName</w:t>
-      </w:r>
-      <w:proofErr w:type="spellEnd"/>
-      <w:r>
-        <w:t xml:space="preserve"> ,</w:t>
-      </w:r>
-      <w:proofErr w:type="gramEnd"/>
-      <w:r>
-        <w:t xml:space="preserve"> </w:t>
-      </w:r>
-      <w:proofErr w:type="spellStart"/>
-      <w:r>
-        <w:t>companyState</w:t>
-      </w:r>
-      <w:proofErr w:type="spellEnd"/>
-      <w:r>
-        <w:t xml:space="preserve"> and </w:t>
-      </w:r>
-      <w:proofErr w:type="spellStart"/>
-      <w:r>
-        <w:t>companyZip</w:t>
-      </w:r>
-      <w:proofErr w:type="spellEnd"/>
-      <w:r>
-        <w:t>.</w:t>
-      </w:r>
-    </w:p>
-    <w:p>
-      <w:proofErr w:type="gramStart"/>
-      <w:r>
-        <w:t>Lastly</w:t>
-      </w:r>
-      <w:proofErr w:type="gramEnd"/>
-      <w:r>
-        <w:t xml:space="preserve"> we have response which indicates timely and </w:t>
-      </w:r>
-      <w:proofErr w:type="spellStart"/>
-      <w:r>
-        <w:t>consumerDisputed</w:t>
-      </w:r>
-      <w:proofErr w:type="spellEnd"/>
-      <w:r>
-        <w:t xml:space="preserve"> or not as attributes. The attributes value </w:t>
-      </w:r>
-      <w:proofErr w:type="gramStart"/>
-      <w:r>
-        <w:t>are</w:t>
-      </w:r>
-      <w:proofErr w:type="gramEnd"/>
-      <w:r>
-        <w:t xml:space="preserve"> different from that of </w:t>
-      </w:r>
-      <w:proofErr w:type="spellStart"/>
-      <w:r>
-        <w:t>FileA.xmlThe</w:t>
-      </w:r>
-      <w:proofErr w:type="spellEnd"/>
-      <w:r>
-        <w:t xml:space="preserve"> response contains a </w:t>
-      </w:r>
-      <w:proofErr w:type="spellStart"/>
-      <w:r>
-        <w:t>publicResponse</w:t>
-      </w:r>
-      <w:proofErr w:type="spellEnd"/>
-      <w:r>
-        <w:t xml:space="preserve">(optional) and </w:t>
-      </w:r>
-      <w:proofErr w:type="spellStart"/>
-      <w:r>
-        <w:t>responseType</w:t>
-      </w:r>
-      <w:proofErr w:type="spellEnd"/>
-      <w:r>
-        <w:t xml:space="preserve"> as well.  </w:t>
+        <w:t>Issue contains issueType and may contain subissue</w:t>
+      </w:r>
+    </w:p>
+    <w:p>
+      <w:r>
+        <w:t>Optionally the complaint may contain consumerNarrative in cases of some complaint.</w:t>
+      </w:r>
+    </w:p>
+    <w:p>
+      <w:r>
+        <w:t>This is followed by company details containing companyName , companyState and companyZip.</w:t>
+      </w:r>
+    </w:p>
+    <w:p>
+      <w:r>
+        <w:t xml:space="preserve">Lastly we have response which indicates timely and consumerDisputed or not as attributes. The attributes value are different from that of FileA.xmlThe response contains a publicResponse(optional) and responseType as well.  </w:t>
       </w:r>
     </w:p>
     <w:p>
@@ -803,15 +491,7 @@
     <w:p>
       <w:bookmarkStart w:id="1" w:name="_Hlk57619934"/>
       <w:r>
-        <w:t xml:space="preserve">Before we move forward to canonicalization </w:t>
-      </w:r>
-      <w:proofErr w:type="gramStart"/>
-      <w:r>
-        <w:t>process ,</w:t>
-      </w:r>
-      <w:proofErr w:type="gramEnd"/>
-      <w:r>
-        <w:t xml:space="preserve"> we need to make following changes to the documents</w:t>
+        <w:t>Before we move forward to canonicalization process , we need to make following changes to the documents</w:t>
       </w:r>
     </w:p>
     <w:p>
@@ -822,11 +502,9 @@
           <w:numId w:val="8"/>
         </w:numPr>
       </w:pPr>
-      <w:proofErr w:type="spellStart"/>
       <w:r>
         <w:t>FileA</w:t>
       </w:r>
-      <w:proofErr w:type="spellEnd"/>
     </w:p>
     <w:p>
       <w:pPr>
@@ -837,39 +515,7 @@
         </w:numPr>
       </w:pPr>
       <w:r>
-        <w:t xml:space="preserve">We will be removing element submitted that is present inside a complaint and we will instead add an attribute to complaint </w:t>
-      </w:r>
-      <w:proofErr w:type="gramStart"/>
-      <w:r>
-        <w:t>similar to</w:t>
-      </w:r>
-      <w:proofErr w:type="gramEnd"/>
-      <w:r>
-        <w:t xml:space="preserve"> </w:t>
-      </w:r>
-      <w:proofErr w:type="spellStart"/>
-      <w:r>
-        <w:t>FileB</w:t>
-      </w:r>
-      <w:proofErr w:type="spellEnd"/>
-      <w:r>
-        <w:t xml:space="preserve"> which is </w:t>
-      </w:r>
-      <w:proofErr w:type="spellStart"/>
-      <w:r>
-        <w:t>submissionType</w:t>
-      </w:r>
-      <w:proofErr w:type="spellEnd"/>
-      <w:r>
-        <w:t xml:space="preserve">. The reason for doing is because the element submitted doesn’t have any data </w:t>
-      </w:r>
-      <w:proofErr w:type="gramStart"/>
-      <w:r>
-        <w:t>and also</w:t>
-      </w:r>
-      <w:proofErr w:type="gramEnd"/>
-      <w:r>
-        <w:t xml:space="preserve"> it makes more sense to have it as an attribute because there will be limited number of values for it.</w:t>
+        <w:t>We will be removing element submitted that is present inside a complaint and we will instead add an attribute to complaint similar to FileB which is submissionType. The reason for doing is because the element submitted doesn’t have any data and also it makes more sense to have it as an attribute because there will be limited number of values for it.</w:t>
       </w:r>
     </w:p>
     <w:p>
@@ -904,11 +550,9 @@
           <w:numId w:val="8"/>
         </w:numPr>
       </w:pPr>
-      <w:proofErr w:type="spellStart"/>
       <w:r>
         <w:t>FileB</w:t>
       </w:r>
-      <w:proofErr w:type="spellEnd"/>
     </w:p>
     <w:p>
       <w:pPr>
@@ -919,24 +563,11 @@
         </w:numPr>
       </w:pPr>
       <w:r>
-        <w:t xml:space="preserve">We will fill the missing values of </w:t>
-      </w:r>
-      <w:proofErr w:type="spellStart"/>
-      <w:r>
-        <w:t>submissionType</w:t>
-      </w:r>
-      <w:proofErr w:type="spellEnd"/>
-      <w:r>
-        <w:t xml:space="preserve"> attribute for </w:t>
-      </w:r>
-      <w:r>
-        <w:t xml:space="preserve">some of the complaint ids by taking these values from </w:t>
-      </w:r>
-      <w:proofErr w:type="spellStart"/>
-      <w:r>
-        <w:t>FileA</w:t>
-      </w:r>
-      <w:proofErr w:type="spellEnd"/>
+        <w:t xml:space="preserve">We will fill the missing values of submissionType attribute for </w:t>
+      </w:r>
+      <w:r>
+        <w:t>some of the complaint ids by taking these values from FileA</w:t>
+      </w:r>
     </w:p>
     <w:p>
       <w:pPr>
@@ -1016,71 +647,31 @@
         </w:numPr>
       </w:pPr>
       <w:r>
-        <w:t xml:space="preserve">Add missing values for timely attribute from </w:t>
-      </w:r>
-      <w:proofErr w:type="spellStart"/>
-      <w:r>
-        <w:t>FileA</w:t>
-      </w:r>
-      <w:proofErr w:type="spellEnd"/>
-      <w:r>
-        <w:t xml:space="preserve"> for two ids</w:t>
-      </w:r>
-    </w:p>
-    <w:p>
-      <w:pPr>
-        <w:rPr>
-          <w:b/>
-          <w:bCs/>
-        </w:rPr>
-      </w:pPr>
-      <w:r>
-        <w:rPr>
-          <w:b/>
-          <w:bCs/>
-        </w:rPr>
-        <w:t xml:space="preserve">Above changes can be seen with the </w:t>
-      </w:r>
-      <w:proofErr w:type="spellStart"/>
-      <w:r>
-        <w:rPr>
-          <w:b/>
-          <w:bCs/>
-        </w:rPr>
-        <w:t>github</w:t>
-      </w:r>
-      <w:proofErr w:type="spellEnd"/>
-      <w:r>
-        <w:rPr>
-          <w:b/>
-          <w:bCs/>
-        </w:rPr>
-        <w:t xml:space="preserve"> commit </w:t>
-      </w:r>
-      <w:hyperlink r:id="rId8" w:history="1">
+        <w:t>Add missing values for timely attribute from FileA for two ids</w:t>
+      </w:r>
+    </w:p>
+    <w:p>
+      <w:pPr>
+        <w:rPr>
+          <w:b/>
+          <w:bCs/>
+        </w:rPr>
+      </w:pPr>
+      <w:r>
+        <w:rPr>
+          <w:b/>
+          <w:bCs/>
+        </w:rPr>
+        <w:t xml:space="preserve">Above changes can be seen with the github commit </w:t>
+      </w:r>
+      <w:hyperlink r:id="rId8" w:anchor="diff-985959785319747668373cc6dee294b11db782b03cdd90a2851fbdc0637c6b7b" w:history="1">
         <w:r>
           <w:rPr>
             <w:rStyle w:val="Hyperlink"/>
             <w:b/>
             <w:bCs/>
           </w:rPr>
-          <w:t>https://github.com/elnin09/datacuration/commit/834775f034040fa0e47553ee97a0543397a94c79#diff-985959785319747668373cc6dee294b11db</w:t>
-        </w:r>
-        <w:r>
-          <w:rPr>
-            <w:rStyle w:val="Hyperlink"/>
-            <w:b/>
-            <w:bCs/>
-          </w:rPr>
-          <w:t>7</w:t>
-        </w:r>
-        <w:r>
-          <w:rPr>
-            <w:rStyle w:val="Hyperlink"/>
-            <w:b/>
-            <w:bCs/>
-          </w:rPr>
-          <w:t>82b03cdd90a2851fbdc0637c6b7b</w:t>
+          <w:t>https://github.com/elnin09/datacuration/commit/834775f034040fa0e47553ee97a0543397a94c79#diff-985959785319747668373cc6dee294b11db782b03cdd90a2851fbdc0637c6b7b</w:t>
         </w:r>
       </w:hyperlink>
       <w:r>
@@ -1148,15 +739,7 @@
         </w:rPr>
       </w:pPr>
       <w:r>
-        <w:t xml:space="preserve">For normalizing line ends in </w:t>
-      </w:r>
-      <w:proofErr w:type="spellStart"/>
-      <w:r>
-        <w:t>VSCode</w:t>
-      </w:r>
-      <w:proofErr w:type="spellEnd"/>
-      <w:r>
-        <w:t xml:space="preserve"> I used </w:t>
+        <w:t xml:space="preserve">For normalizing line ends in VSCode I used </w:t>
       </w:r>
       <w:hyperlink r:id="rId9" w:history="1">
         <w:r>
@@ -1228,15 +811,7 @@
         </w:rPr>
       </w:pPr>
       <w:r>
-        <w:t xml:space="preserve">For comments there were only one comment in </w:t>
-      </w:r>
-      <w:proofErr w:type="spellStart"/>
-      <w:r>
-        <w:t>FileB</w:t>
-      </w:r>
-      <w:proofErr w:type="spellEnd"/>
-      <w:r>
-        <w:t xml:space="preserve"> that was removed</w:t>
+        <w:t>For comments there were only one comment in FileB that was removed</w:t>
       </w:r>
     </w:p>
     <w:p>
@@ -1244,14 +819,9 @@
         <w:pStyle w:val="ListParagraph"/>
         <w:ind w:left="792"/>
       </w:pPr>
-      <w:proofErr w:type="gramStart"/>
       <w:r>
         <w:lastRenderedPageBreak/>
-        <w:t>&lt;!--</w:t>
-      </w:r>
-      <w:proofErr w:type="gramEnd"/>
-      <w:r>
-        <w:t xml:space="preserve"> Note: Sally modified this event on 2015-05-06 --&gt;</w:t>
+        <w:t>&lt;!-- Note: Sally modified this event on 2015-05-06 --&gt;</w:t>
       </w:r>
       <w:r>
         <w:t xml:space="preserve"> </w:t>
@@ -1290,15 +860,7 @@
         </w:rPr>
       </w:pPr>
       <w:r>
-        <w:t xml:space="preserve">There were no attributes present in any of the files with default </w:t>
-      </w:r>
-      <w:proofErr w:type="gramStart"/>
-      <w:r>
-        <w:t>values</w:t>
-      </w:r>
-      <w:proofErr w:type="gramEnd"/>
-      <w:r>
-        <w:t xml:space="preserve"> so we don’t need to change anything in the files for this issue.</w:t>
+        <w:t>There were no attributes present in any of the files with default values so we don’t need to change anything in the files for this issue.</w:t>
       </w:r>
       <w:r>
         <w:t xml:space="preserve"> </w:t>
@@ -1365,15 +927,7 @@
         <w:t xml:space="preserve">For element response </w:t>
       </w:r>
       <w:r>
-        <w:t xml:space="preserve">put </w:t>
-      </w:r>
-      <w:proofErr w:type="spellStart"/>
-      <w:r>
-        <w:t>consumerDisputed</w:t>
-      </w:r>
-      <w:proofErr w:type="spellEnd"/>
-      <w:r>
-        <w:t xml:space="preserve"> attribute before timely for both files</w:t>
+        <w:t>put consumerDisputed attribute before timely for both files</w:t>
       </w:r>
     </w:p>
     <w:p>
@@ -1422,15 +976,7 @@
         <w:ind w:left="360"/>
       </w:pPr>
       <w:r>
-        <w:t xml:space="preserve">This has been removed from </w:t>
-      </w:r>
-      <w:proofErr w:type="spellStart"/>
-      <w:r>
-        <w:t>FileB</w:t>
-      </w:r>
-      <w:proofErr w:type="spellEnd"/>
-      <w:r>
-        <w:t xml:space="preserve"> which had internal</w:t>
+        <w:t>This has been removed from FileB which had internal</w:t>
       </w:r>
       <w:r>
         <w:t xml:space="preserve"> declaration and internal DTD</w:t>
@@ -1603,8 +1149,8 @@
         <w:ind w:left="360"/>
       </w:pPr>
     </w:p>
+    <w:bookmarkEnd w:id="0"/>
     <w:bookmarkEnd w:id="1"/>
-    <w:bookmarkEnd w:id="0"/>
     <w:p>
       <w:pPr>
         <w:pStyle w:val="ListParagraph"/>
@@ -1741,15 +1287,7 @@
         <w:t>data file is FileC.xml</w:t>
       </w:r>
       <w:r>
-        <w:t xml:space="preserve"> the file </w:t>
-      </w:r>
-      <w:proofErr w:type="gramStart"/>
-      <w:r>
-        <w:t>have</w:t>
-      </w:r>
-      <w:proofErr w:type="gramEnd"/>
-      <w:r>
-        <w:t xml:space="preserve"> been validated using </w:t>
+        <w:t xml:space="preserve"> the file have been validated using </w:t>
       </w:r>
       <w:r>
         <w:t>http://xmlvalidator.new-studio.org/</w:t>
@@ -1803,59 +1341,22 @@
           </w:tcPr>
           <w:p>
             <w:r>
-              <w:t xml:space="preserve">&lt;!DOCTYPE </w:t>
-            </w:r>
-            <w:proofErr w:type="spellStart"/>
-            <w:r>
-              <w:t>consumerComplaints</w:t>
-            </w:r>
-            <w:proofErr w:type="spellEnd"/>
-            <w:r>
-              <w:t xml:space="preserve"> [</w:t>
+              <w:t>&lt;!DOCTYPE consumerComplaints [</w:t>
             </w:r>
           </w:p>
           <w:p>
             <w:r>
-              <w:t xml:space="preserve">&lt;!ELEMENT </w:t>
-            </w:r>
-            <w:proofErr w:type="spellStart"/>
-            <w:r>
-              <w:t>consumerComplaints</w:t>
-            </w:r>
-            <w:proofErr w:type="spellEnd"/>
-            <w:r>
-              <w:t xml:space="preserve"> (complaint*)&gt;</w:t>
+              <w:t>&lt;!ELEMENT consumerComplaints (complaint*)&gt;</w:t>
             </w:r>
           </w:p>
           <w:p>
             <w:r>
-              <w:t>&lt;!ELEMENT complaint ((event</w:t>
-            </w:r>
-            <w:proofErr w:type="gramStart"/>
-            <w:r>
-              <w:t>*,product</w:t>
-            </w:r>
-            <w:proofErr w:type="gramEnd"/>
-            <w:r>
-              <w:t>,issue,consumerNarrative?,company,response)</w:t>
+              <w:t>&lt;!ELEMENT complaint ((event*,product,issue,consumerNarrative?,company,response)</w:t>
             </w:r>
           </w:p>
           <w:p>
             <w:r>
-              <w:t>|(</w:t>
-            </w:r>
-            <w:proofErr w:type="spellStart"/>
-            <w:proofErr w:type="gramStart"/>
-            <w:r>
-              <w:t>company,event</w:t>
-            </w:r>
-            <w:proofErr w:type="gramEnd"/>
-            <w:r>
-              <w:t>,issue,product,event,response</w:t>
-            </w:r>
-            <w:proofErr w:type="spellEnd"/>
-            <w:r>
-              <w:t>))&gt;</w:t>
+              <w:t>|(company,event,issue,product,event,response))&gt;</w:t>
             </w:r>
           </w:p>
           <w:p>
@@ -1865,15 +1366,7 @@
           </w:p>
           <w:p>
             <w:r>
-              <w:t xml:space="preserve">&lt;!ATTLIST complaint </w:t>
-            </w:r>
-            <w:proofErr w:type="spellStart"/>
-            <w:r>
-              <w:t>submissionType</w:t>
-            </w:r>
-            <w:proofErr w:type="spellEnd"/>
-            <w:r>
-              <w:t xml:space="preserve"> CDATA #REQUIRED&gt;</w:t>
+              <w:t>&lt;!ATTLIST complaint submissionType CDATA #REQUIRED&gt;</w:t>
             </w:r>
           </w:p>
           <w:p/>
@@ -1891,15 +1384,7 @@
           </w:p>
           <w:p>
             <w:r>
-              <w:t>&lt;!ATTLIST event type (</w:t>
-            </w:r>
-            <w:proofErr w:type="spellStart"/>
-            <w:r>
-              <w:t>received|sentToCompany</w:t>
-            </w:r>
-            <w:proofErr w:type="spellEnd"/>
-            <w:r>
-              <w:t>) #REQUIRED&gt;</w:t>
+              <w:t>&lt;!ATTLIST event type (received|sentToCompany) #REQUIRED&gt;</w:t>
             </w:r>
           </w:p>
           <w:p>
@@ -1910,57 +1395,23 @@
           <w:p/>
           <w:p>
             <w:r>
-              <w:t xml:space="preserve">&lt;!ELEMENT </w:t>
-            </w:r>
-            <w:proofErr w:type="spellStart"/>
-            <w:r>
-              <w:t>consumerNarrative</w:t>
-            </w:r>
-            <w:proofErr w:type="spellEnd"/>
-            <w:r>
-              <w:t xml:space="preserve"> (#PCDATA)&gt;</w:t>
+              <w:t>&lt;!ELEMENT consumerNarrative (#PCDATA)&gt;</w:t>
             </w:r>
           </w:p>
           <w:p/>
           <w:p>
             <w:r>
-              <w:t>&lt;!ELEMENT product (</w:t>
-            </w:r>
-            <w:proofErr w:type="spellStart"/>
-            <w:proofErr w:type="gramStart"/>
-            <w:r>
-              <w:t>productType,subproduct</w:t>
-            </w:r>
-            <w:proofErr w:type="spellEnd"/>
-            <w:proofErr w:type="gramEnd"/>
-            <w:r>
-              <w:t>?)&gt;</w:t>
+              <w:t>&lt;!ELEMENT product (productType,subproduct?)&gt;</w:t>
             </w:r>
           </w:p>
           <w:p>
             <w:r>
-              <w:t xml:space="preserve">&lt;!ELEMENT </w:t>
-            </w:r>
-            <w:proofErr w:type="spellStart"/>
-            <w:r>
-              <w:t>productType</w:t>
-            </w:r>
-            <w:proofErr w:type="spellEnd"/>
-            <w:r>
-              <w:t xml:space="preserve"> (#PCDATA)&gt;</w:t>
+              <w:t>&lt;!ELEMENT productType (#PCDATA)&gt;</w:t>
             </w:r>
           </w:p>
           <w:p>
             <w:r>
-              <w:t xml:space="preserve">&lt;!ELEMENT </w:t>
-            </w:r>
-            <w:proofErr w:type="spellStart"/>
-            <w:r>
-              <w:t>subproduct</w:t>
-            </w:r>
-            <w:proofErr w:type="spellEnd"/>
-            <w:r>
-              <w:t xml:space="preserve"> (#PCDATA)&gt;</w:t>
+              <w:t>&lt;!ELEMENT subproduct (#PCDATA)&gt;</w:t>
             </w:r>
           </w:p>
           <w:p/>
@@ -1970,43 +1421,17 @@
           <w:p/>
           <w:p>
             <w:r>
-              <w:t>&lt;!ELEMENT issue (</w:t>
-            </w:r>
-            <w:proofErr w:type="spellStart"/>
-            <w:proofErr w:type="gramStart"/>
-            <w:r>
-              <w:t>issueType,subissue</w:t>
-            </w:r>
-            <w:proofErr w:type="spellEnd"/>
-            <w:proofErr w:type="gramEnd"/>
-            <w:r>
-              <w:t>?)&gt;</w:t>
+              <w:t>&lt;!ELEMENT issue (issueType,subissue?)&gt;</w:t>
             </w:r>
           </w:p>
           <w:p>
             <w:r>
-              <w:t xml:space="preserve">&lt;!ELEMENT </w:t>
-            </w:r>
-            <w:proofErr w:type="spellStart"/>
-            <w:r>
-              <w:t>subissue</w:t>
-            </w:r>
-            <w:proofErr w:type="spellEnd"/>
-            <w:r>
-              <w:t xml:space="preserve"> (#PCDATA)&gt;</w:t>
+              <w:t>&lt;!ELEMENT subissue (#PCDATA)&gt;</w:t>
             </w:r>
           </w:p>
           <w:p>
             <w:r>
-              <w:t xml:space="preserve">&lt;!ELEMENT </w:t>
-            </w:r>
-            <w:proofErr w:type="spellStart"/>
-            <w:r>
-              <w:t>issueType</w:t>
-            </w:r>
-            <w:proofErr w:type="spellEnd"/>
-            <w:r>
-              <w:t xml:space="preserve"> (#PCDATA)&gt;</w:t>
+              <w:t>&lt;!ELEMENT issueType (#PCDATA)&gt;</w:t>
             </w:r>
           </w:p>
           <w:p/>
@@ -2015,59 +1440,22 @@
           <w:p/>
           <w:p>
             <w:r>
-              <w:t>&lt;!ELEMENT company (</w:t>
-            </w:r>
-            <w:proofErr w:type="spellStart"/>
-            <w:proofErr w:type="gramStart"/>
-            <w:r>
-              <w:t>companyName,companyState</w:t>
-            </w:r>
-            <w:proofErr w:type="gramEnd"/>
-            <w:r>
-              <w:t>,companyZip</w:t>
-            </w:r>
-            <w:proofErr w:type="spellEnd"/>
-            <w:r>
-              <w:t>)&gt;</w:t>
+              <w:t>&lt;!ELEMENT company (companyName,companyState,companyZip)&gt;</w:t>
             </w:r>
           </w:p>
           <w:p>
             <w:r>
-              <w:t xml:space="preserve">&lt;!ELEMENT </w:t>
-            </w:r>
-            <w:proofErr w:type="spellStart"/>
-            <w:r>
-              <w:t>companyName</w:t>
-            </w:r>
-            <w:proofErr w:type="spellEnd"/>
-            <w:r>
-              <w:t xml:space="preserve"> (#PCDATA)&gt;</w:t>
+              <w:t>&lt;!ELEMENT companyName (#PCDATA)&gt;</w:t>
             </w:r>
           </w:p>
           <w:p>
             <w:r>
-              <w:t xml:space="preserve">&lt;!ELEMENT </w:t>
-            </w:r>
-            <w:proofErr w:type="spellStart"/>
-            <w:r>
-              <w:t>companyState</w:t>
-            </w:r>
-            <w:proofErr w:type="spellEnd"/>
-            <w:r>
-              <w:t xml:space="preserve"> (#PCDATA)&gt;</w:t>
+              <w:t>&lt;!ELEMENT companyState (#PCDATA)&gt;</w:t>
             </w:r>
           </w:p>
           <w:p>
             <w:r>
-              <w:t xml:space="preserve">&lt;!ELEMENT </w:t>
-            </w:r>
-            <w:proofErr w:type="spellStart"/>
-            <w:r>
-              <w:t>companyZip</w:t>
-            </w:r>
-            <w:proofErr w:type="spellEnd"/>
-            <w:r>
-              <w:t xml:space="preserve"> (#PCDATA)&gt;</w:t>
+              <w:t>&lt;!ELEMENT companyZip (#PCDATA)&gt;</w:t>
             </w:r>
           </w:p>
           <w:p/>
@@ -2075,85 +1463,27 @@
           <w:p/>
           <w:p>
             <w:r>
-              <w:t>&lt;!ELEMENT response (</w:t>
-            </w:r>
-            <w:proofErr w:type="spellStart"/>
-            <w:proofErr w:type="gramStart"/>
-            <w:r>
-              <w:t>publicResponse</w:t>
-            </w:r>
-            <w:proofErr w:type="spellEnd"/>
-            <w:r>
-              <w:t>?,</w:t>
-            </w:r>
-            <w:proofErr w:type="spellStart"/>
-            <w:proofErr w:type="gramEnd"/>
-            <w:r>
-              <w:t>responseType</w:t>
-            </w:r>
-            <w:proofErr w:type="spellEnd"/>
-            <w:r>
-              <w:t>)&gt;</w:t>
+              <w:t>&lt;!ELEMENT response (publicResponse?,responseType)&gt;</w:t>
             </w:r>
           </w:p>
           <w:p>
             <w:r>
-              <w:t xml:space="preserve">&lt;!ELEMENT </w:t>
-            </w:r>
-            <w:proofErr w:type="spellStart"/>
-            <w:r>
-              <w:t>publicResponse</w:t>
-            </w:r>
-            <w:proofErr w:type="spellEnd"/>
-            <w:r>
-              <w:t xml:space="preserve"> (#PCDATA)&gt;</w:t>
+              <w:t>&lt;!ELEMENT publicResponse (#PCDATA)&gt;</w:t>
             </w:r>
           </w:p>
           <w:p>
             <w:r>
-              <w:t>&lt;!ATTLIST response timely (</w:t>
-            </w:r>
-            <w:proofErr w:type="spellStart"/>
-            <w:r>
-              <w:t>yes|no</w:t>
-            </w:r>
-            <w:proofErr w:type="spellEnd"/>
-            <w:r>
-              <w:t>) #REQUIRED&gt;</w:t>
+              <w:t>&lt;!ATTLIST response timely (yes|no) #REQUIRED&gt;</w:t>
             </w:r>
           </w:p>
           <w:p>
             <w:r>
-              <w:t xml:space="preserve">&lt;!ATTLIST response </w:t>
-            </w:r>
-            <w:proofErr w:type="spellStart"/>
-            <w:r>
-              <w:t>consumerDisputed</w:t>
-            </w:r>
-            <w:proofErr w:type="spellEnd"/>
-            <w:r>
-              <w:t xml:space="preserve"> (</w:t>
-            </w:r>
-            <w:proofErr w:type="spellStart"/>
-            <w:r>
-              <w:t>yes|no</w:t>
-            </w:r>
-            <w:proofErr w:type="spellEnd"/>
-            <w:r>
-              <w:t>) #REQUIRED&gt;</w:t>
+              <w:t>&lt;!ATTLIST response consumerDisputed (yes|no) #REQUIRED&gt;</w:t>
             </w:r>
           </w:p>
           <w:p>
             <w:r>
-              <w:t xml:space="preserve">&lt;!ELEMENT </w:t>
-            </w:r>
-            <w:proofErr w:type="spellStart"/>
-            <w:r>
-              <w:t>responseType</w:t>
-            </w:r>
-            <w:proofErr w:type="spellEnd"/>
-            <w:r>
-              <w:t xml:space="preserve"> (#PCDATA)&gt;</w:t>
+              <w:t>&lt;!ELEMENT responseType (#PCDATA)&gt;</w:t>
             </w:r>
           </w:p>
           <w:p>
@@ -2169,43 +1499,19 @@
           <w:p>
             <w:r>
               <w:lastRenderedPageBreak/>
-              <w:t xml:space="preserve">The root of the document </w:t>
-            </w:r>
-            <w:proofErr w:type="spellStart"/>
-            <w:r>
-              <w:t>ConsumerComplaints</w:t>
-            </w:r>
-            <w:proofErr w:type="spellEnd"/>
-            <w:r>
-              <w:t xml:space="preserve"> contains multiple complaints</w:t>
+              <w:t>The root of the document ConsumerComplaints contains multiple complaints</w:t>
             </w:r>
           </w:p>
           <w:p/>
           <w:p>
             <w:r>
-              <w:t xml:space="preserve">Complaint </w:t>
-            </w:r>
-            <w:proofErr w:type="gramStart"/>
-            <w:r>
-              <w:t>in itself has</w:t>
-            </w:r>
-            <w:proofErr w:type="gramEnd"/>
-            <w:r>
-              <w:t xml:space="preserve"> multiple elements. There are two set of possibilities that’s why we have two sequence of elements for complaint.</w:t>
+              <w:t>Complaint in itself has multiple elements. There are two set of possibilities that’s why we have two sequence of elements for complaint.</w:t>
             </w:r>
           </w:p>
           <w:p/>
           <w:p>
             <w:r>
-              <w:t xml:space="preserve">We will have attributes id and </w:t>
-            </w:r>
-            <w:proofErr w:type="spellStart"/>
-            <w:r>
-              <w:t>submissionType</w:t>
-            </w:r>
-            <w:proofErr w:type="spellEnd"/>
-            <w:r>
-              <w:t xml:space="preserve"> which is required instead of implied because we have data for this attribute for all the complaint.</w:t>
+              <w:t>We will have attributes id and submissionType which is required instead of implied because we have data for this attribute for all the complaint.</w:t>
             </w:r>
           </w:p>
           <w:p/>
@@ -2219,224 +1525,68 @@
           <w:p/>
           <w:p>
             <w:r>
-              <w:t xml:space="preserve">We have </w:t>
-            </w:r>
-            <w:proofErr w:type="spellStart"/>
-            <w:r>
-              <w:t>consumerNarrative</w:t>
-            </w:r>
-            <w:proofErr w:type="spellEnd"/>
-            <w:r>
-              <w:t xml:space="preserve"> which has normal char data.</w:t>
+              <w:t>We have consumerNarrative which has normal char data.</w:t>
             </w:r>
           </w:p>
           <w:p/>
           <w:p>
             <w:r>
-              <w:t xml:space="preserve">Product contains </w:t>
+              <w:t>Product contains producttype or may contain subproduct hence we have ? for subproduct</w:t>
             </w:r>
-            <w:proofErr w:type="spellStart"/>
-            <w:r>
-              <w:t>producttype</w:t>
-            </w:r>
-            <w:proofErr w:type="spellEnd"/>
-            <w:r>
-              <w:t xml:space="preserve"> or may contain </w:t>
-            </w:r>
-            <w:proofErr w:type="spellStart"/>
-            <w:r>
-              <w:t>subproduct</w:t>
-            </w:r>
-            <w:proofErr w:type="spellEnd"/>
-            <w:r>
-              <w:t xml:space="preserve"> hence we </w:t>
-            </w:r>
-            <w:proofErr w:type="gramStart"/>
-            <w:r>
-              <w:t>have ?</w:t>
-            </w:r>
-            <w:proofErr w:type="gramEnd"/>
-            <w:r>
-              <w:t xml:space="preserve"> for </w:t>
-            </w:r>
-            <w:proofErr w:type="spellStart"/>
-            <w:r>
-              <w:t>subproduct</w:t>
-            </w:r>
-            <w:proofErr w:type="spellEnd"/>
           </w:p>
           <w:p/>
           <w:p>
-            <w:proofErr w:type="spellStart"/>
             <w:r>
-              <w:t>productType</w:t>
-            </w:r>
-            <w:proofErr w:type="spellEnd"/>
-            <w:r>
-              <w:t xml:space="preserve"> and </w:t>
-            </w:r>
-            <w:proofErr w:type="spellStart"/>
-            <w:r>
-              <w:t>subproduct</w:t>
-            </w:r>
-            <w:proofErr w:type="spellEnd"/>
-            <w:r>
-              <w:t xml:space="preserve"> are elements with char data</w:t>
-            </w:r>
-          </w:p>
-          <w:p/>
-          <w:p/>
-          <w:p>
-            <w:proofErr w:type="gramStart"/>
-            <w:r>
-              <w:t xml:space="preserve">Issue </w:t>
-            </w:r>
-            <w:r>
-              <w:t xml:space="preserve"> contains</w:t>
-            </w:r>
-            <w:proofErr w:type="gramEnd"/>
-            <w:r>
-              <w:t xml:space="preserve"> </w:t>
-            </w:r>
-            <w:proofErr w:type="spellStart"/>
-            <w:r>
-              <w:t>issueType</w:t>
-            </w:r>
-            <w:proofErr w:type="spellEnd"/>
-            <w:r>
-              <w:t xml:space="preserve"> or may contain </w:t>
-            </w:r>
-            <w:proofErr w:type="spellStart"/>
-            <w:r>
-              <w:t>subissue</w:t>
-            </w:r>
-            <w:proofErr w:type="spellEnd"/>
-            <w:r>
-              <w:t xml:space="preserve"> hence we have ? for </w:t>
-            </w:r>
-            <w:proofErr w:type="spellStart"/>
-            <w:r>
-              <w:t>subissue</w:t>
-            </w:r>
-            <w:proofErr w:type="spellEnd"/>
-          </w:p>
-          <w:p>
-            <w:proofErr w:type="spellStart"/>
-            <w:r>
-              <w:t>issueType</w:t>
-            </w:r>
-            <w:proofErr w:type="spellEnd"/>
-            <w:r>
-              <w:t xml:space="preserve"> and </w:t>
-            </w:r>
-            <w:proofErr w:type="spellStart"/>
-            <w:r>
-              <w:t>subissue</w:t>
-            </w:r>
-            <w:proofErr w:type="spellEnd"/>
-            <w:r>
-              <w:t xml:space="preserve"> are elements with char data</w:t>
+              <w:t>productType and subproduct are elements with char data</w:t>
             </w:r>
           </w:p>
           <w:p/>
           <w:p/>
           <w:p>
             <w:r>
-              <w:t xml:space="preserve">Element company contains </w:t>
+              <w:t xml:space="preserve">Issue </w:t>
             </w:r>
-            <w:proofErr w:type="spellStart"/>
             <w:r>
-              <w:t>subelements</w:t>
+              <w:t xml:space="preserve"> contains </w:t>
             </w:r>
-            <w:proofErr w:type="spellEnd"/>
             <w:r>
-              <w:t xml:space="preserve"> </w:t>
+              <w:t>issueType</w:t>
             </w:r>
-            <w:proofErr w:type="spellStart"/>
             <w:r>
-              <w:t>companyName</w:t>
+              <w:t xml:space="preserve"> or may contain </w:t>
             </w:r>
-            <w:proofErr w:type="spellEnd"/>
             <w:r>
-              <w:t xml:space="preserve">, </w:t>
+              <w:t>subissue</w:t>
             </w:r>
-            <w:proofErr w:type="spellStart"/>
             <w:r>
-              <w:t>companyState</w:t>
+              <w:t xml:space="preserve"> hence we have ? for </w:t>
             </w:r>
-            <w:proofErr w:type="spellEnd"/>
             <w:r>
-              <w:t xml:space="preserve"> and </w:t>
-            </w:r>
-            <w:proofErr w:type="spellStart"/>
-            <w:r>
-              <w:t>companyZip</w:t>
-            </w:r>
-            <w:proofErr w:type="spellEnd"/>
-            <w:r>
-              <w:t>.</w:t>
+              <w:t>subissue</w:t>
             </w:r>
           </w:p>
           <w:p>
-            <w:proofErr w:type="spellStart"/>
             <w:r>
-              <w:t>companyName</w:t>
+              <w:t>issueType and subissue are elements with char data</w:t>
             </w:r>
-            <w:proofErr w:type="spellEnd"/>
+          </w:p>
+          <w:p/>
+          <w:p/>
+          <w:p>
             <w:r>
-              <w:t xml:space="preserve">, </w:t>
+              <w:t>Element company contains subelements companyName, companyState and companyZip.</w:t>
             </w:r>
-            <w:proofErr w:type="spellStart"/>
+          </w:p>
+          <w:p>
             <w:r>
-              <w:t>companyState</w:t>
-            </w:r>
-            <w:proofErr w:type="spellEnd"/>
-            <w:r>
-              <w:t xml:space="preserve"> and </w:t>
-            </w:r>
-            <w:proofErr w:type="spellStart"/>
-            <w:r>
-              <w:t>companyZip</w:t>
-            </w:r>
-            <w:proofErr w:type="spellEnd"/>
-            <w:r>
-              <w:t xml:space="preserve"> are elements with char data</w:t>
+              <w:t>companyName, companyState and companyZip are elements with char data</w:t>
             </w:r>
           </w:p>
           <w:p/>
           <w:p>
             <w:r>
-              <w:t xml:space="preserve">Element response may contain </w:t>
+              <w:t>Element response may contain publicResponse followed by responseType that’s why we have ? for publicResponse</w:t>
             </w:r>
-            <w:proofErr w:type="spellStart"/>
-            <w:r>
-              <w:t>publicResponse</w:t>
-            </w:r>
-            <w:proofErr w:type="spellEnd"/>
-            <w:r>
-              <w:t xml:space="preserve"> followed by </w:t>
-            </w:r>
-            <w:proofErr w:type="spellStart"/>
-            <w:r>
-              <w:t>responseType</w:t>
-            </w:r>
-            <w:proofErr w:type="spellEnd"/>
-            <w:r>
-              <w:t xml:space="preserve"> that’s why we </w:t>
-            </w:r>
-            <w:proofErr w:type="gramStart"/>
-            <w:r>
-              <w:t>have ?</w:t>
-            </w:r>
-            <w:proofErr w:type="gramEnd"/>
-            <w:r>
-              <w:t xml:space="preserve"> for </w:t>
-            </w:r>
-            <w:proofErr w:type="spellStart"/>
-            <w:r>
-              <w:t>publicResponse</w:t>
-            </w:r>
-            <w:proofErr w:type="spellEnd"/>
           </w:p>
           <w:p/>
           <w:p>
@@ -2444,37 +1594,13 @@
               <w:t xml:space="preserve">Response also have attributes </w:t>
             </w:r>
             <w:r>
-              <w:t xml:space="preserve">timely and </w:t>
-            </w:r>
-            <w:proofErr w:type="spellStart"/>
-            <w:r>
-              <w:t>customerDisputed</w:t>
-            </w:r>
-            <w:proofErr w:type="spellEnd"/>
-            <w:r>
-              <w:t xml:space="preserve"> with values either yes or no.</w:t>
+              <w:t>timely and customerDisputed with values either yes or no.</w:t>
             </w:r>
           </w:p>
           <w:p/>
           <w:p>
             <w:r>
-              <w:t xml:space="preserve">Elements </w:t>
-            </w:r>
-            <w:proofErr w:type="spellStart"/>
-            <w:r>
-              <w:t>responseType</w:t>
-            </w:r>
-            <w:proofErr w:type="spellEnd"/>
-            <w:r>
-              <w:t xml:space="preserve"> and </w:t>
-            </w:r>
-            <w:proofErr w:type="spellStart"/>
-            <w:r>
-              <w:t>publicResponse</w:t>
-            </w:r>
-            <w:proofErr w:type="spellEnd"/>
-            <w:r>
-              <w:t xml:space="preserve"> contain char data</w:t>
+              <w:t>Elements responseType and publicResponse contain char data</w:t>
             </w:r>
           </w:p>
           <w:p/>
@@ -2529,27 +1655,7 @@
           <w:sz w:val="28"/>
           <w:szCs w:val="28"/>
         </w:rPr>
-        <w:t xml:space="preserve">Be sure that </w:t>
-      </w:r>
-      <w:proofErr w:type="gramStart"/>
-      <w:r>
-        <w:rPr>
-          <w:b/>
-          <w:bCs/>
-          <w:sz w:val="28"/>
-          <w:szCs w:val="28"/>
-        </w:rPr>
-        <w:t>all of</w:t>
-      </w:r>
-      <w:proofErr w:type="gramEnd"/>
-      <w:r>
-        <w:rPr>
-          <w:b/>
-          <w:bCs/>
-          <w:sz w:val="28"/>
-          <w:szCs w:val="28"/>
-        </w:rPr>
-        <w:t xml:space="preserve"> your files validate as they will be assessed for compliance to their DTDs. You must test whether your document will validate against your DTD here: </w:t>
+        <w:t xml:space="preserve">Be sure that all of your files validate as they will be assessed for compliance to their DTDs. You must test whether your document will validate against your DTD here: </w:t>
       </w:r>
       <w:hyperlink r:id="rId12" w:history="1">
         <w:r>
@@ -2704,27 +1810,7 @@
           <w:sz w:val="21"/>
           <w:szCs w:val="21"/>
         </w:rPr>
-        <w:t xml:space="preserve">d) Which additional curation activities would you recommend </w:t>
-      </w:r>
-      <w:proofErr w:type="gramStart"/>
-      <w:r>
-        <w:rPr>
-          <w:rFonts w:ascii="Arial" w:hAnsi="Arial" w:cs="Arial"/>
-          <w:color w:val="1F1F1F"/>
-          <w:sz w:val="21"/>
-          <w:szCs w:val="21"/>
-        </w:rPr>
-        <w:t>to enhance</w:t>
-      </w:r>
-      <w:proofErr w:type="gramEnd"/>
-      <w:r>
-        <w:rPr>
-          <w:rFonts w:ascii="Arial" w:hAnsi="Arial" w:cs="Arial"/>
-          <w:color w:val="1F1F1F"/>
-          <w:sz w:val="21"/>
-          <w:szCs w:val="21"/>
-        </w:rPr>
-        <w:t xml:space="preserve"> the data set for future discovery and use? </w:t>
+        <w:t xml:space="preserve">d) Which additional curation activities would you recommend to enhance the data set for future discovery and use? </w:t>
       </w:r>
     </w:p>
     <w:p>
@@ -2752,6 +1838,9 @@
     </w:p>
     <w:p>
       <w:r>
+        <w:rPr>
+          <w:noProof/>
+        </w:rPr>
         <w:lastRenderedPageBreak/>
         <w:drawing>
           <wp:inline distT="0" distB="0" distL="0" distR="0" wp14:anchorId="2EDA3B70" wp14:editId="2AD4CFB8">
@@ -2851,40 +1940,21 @@
         <w:t xml:space="preserve"> </w:t>
       </w:r>
       <w:r>
-        <w:t xml:space="preserve">  The way data is represented in the new file </w:t>
-      </w:r>
-      <w:proofErr w:type="spellStart"/>
-      <w:r>
-        <w:t>FileC</w:t>
-      </w:r>
-      <w:proofErr w:type="spellEnd"/>
-      <w:r>
-        <w:t xml:space="preserve"> helps to make analysis about customer complaints. The data the way it was represented in previous files didn’t have any proper structure and it would have been very difficult to process data or transfer data from one system to another because </w:t>
-      </w:r>
-      <w:r>
-        <w:t xml:space="preserve">of the structure of the schema. For </w:t>
-      </w:r>
-      <w:proofErr w:type="spellStart"/>
-      <w:r>
-        <w:t>eg</w:t>
-      </w:r>
-      <w:proofErr w:type="spellEnd"/>
-      <w:r>
-        <w:t xml:space="preserve"> there are some missing attributes or there is difference in the attribute order for different elements. If we want to transfer data from one source to another it is important to have a common structure. </w:t>
-      </w:r>
-      <w:proofErr w:type="gramStart"/>
-      <w:r>
-        <w:t>Also</w:t>
-      </w:r>
-      <w:proofErr w:type="gramEnd"/>
-      <w:r>
-        <w:t xml:space="preserve"> the validity of the data can be determined only if we have schema somewhat like </w:t>
-      </w:r>
-      <w:proofErr w:type="spellStart"/>
-      <w:r>
-        <w:t>FIleC</w:t>
-      </w:r>
-      <w:proofErr w:type="spellEnd"/>
+        <w:t xml:space="preserve">  The way data is represented in the new file FileC helps to make analysis about customer complaints. The data the way it was represented in previous files didn’t have any proper structure and it would have been very difficult to process data or transfer data from one system to another because </w:t>
+      </w:r>
+      <w:r>
+        <w:t>of the structure of the schema. For eg there are some missing attributes or there is difference in the attribute order for different elements. If we want to transfer data from one source to another it is important to have a common structure. Also the validity of the data can be determined only if we have schema somewhat like FIleC</w:t>
+      </w:r>
+      <w:r>
+        <w:t>.</w:t>
+      </w:r>
+    </w:p>
+    <w:p>
+      <w:r>
+        <w:t>We have introduced DTD which was not present in FileA and was minimal in FileB. Introducing this DTD which is metadata to the actual xml data is the key factor in reproducibility of the data.</w:t>
+      </w:r>
+      <w:bookmarkStart w:id="2" w:name="_GoBack"/>
+      <w:bookmarkEnd w:id="2"/>
     </w:p>
     <w:p/>
     <w:p>
@@ -2918,7 +1988,6 @@
           <w:szCs w:val="21"/>
         </w:rPr>
       </w:pPr>
-      <w:proofErr w:type="gramStart"/>
       <w:r>
         <w:rPr>
           <w:rFonts w:ascii="Arial" w:eastAsia="Times New Roman" w:hAnsi="Arial" w:cs="Arial"/>
@@ -2937,17 +2006,7 @@
           <w:sz w:val="21"/>
           <w:szCs w:val="21"/>
         </w:rPr>
-        <w:t xml:space="preserve"> :</w:t>
-      </w:r>
-      <w:proofErr w:type="gramEnd"/>
-      <w:r>
-        <w:rPr>
-          <w:rFonts w:ascii="Arial" w:eastAsia="Times New Roman" w:hAnsi="Arial" w:cs="Arial"/>
-          <w:color w:val="1F1F1F"/>
-          <w:sz w:val="21"/>
-          <w:szCs w:val="21"/>
-        </w:rPr>
-        <w:t xml:space="preserve"> The data</w:t>
+        <w:t xml:space="preserve"> : The data</w:t>
       </w:r>
       <w:r>
         <w:rPr>
@@ -2974,16 +2033,7 @@
           <w:sz w:val="21"/>
           <w:szCs w:val="21"/>
         </w:rPr>
-        <w:t xml:space="preserve">final </w:t>
-      </w:r>
-      <w:r>
-        <w:rPr>
-          <w:rFonts w:ascii="Arial" w:eastAsia="Times New Roman" w:hAnsi="Arial" w:cs="Arial"/>
-          <w:color w:val="1F1F1F"/>
-          <w:sz w:val="21"/>
-          <w:szCs w:val="21"/>
-        </w:rPr>
-        <w:t>xml document</w:t>
+        <w:t>final xml document</w:t>
       </w:r>
       <w:r>
         <w:rPr>
@@ -3011,7 +2061,6 @@
           <w:szCs w:val="21"/>
         </w:rPr>
       </w:pPr>
-      <w:proofErr w:type="gramStart"/>
       <w:r>
         <w:rPr>
           <w:rFonts w:ascii="Arial" w:eastAsia="Times New Roman" w:hAnsi="Arial" w:cs="Arial"/>
@@ -3030,17 +2079,7 @@
           <w:sz w:val="21"/>
           <w:szCs w:val="21"/>
         </w:rPr>
-        <w:t xml:space="preserve"> :</w:t>
-      </w:r>
-      <w:proofErr w:type="gramEnd"/>
-      <w:r>
-        <w:rPr>
-          <w:rFonts w:ascii="Arial" w:eastAsia="Times New Roman" w:hAnsi="Arial" w:cs="Arial"/>
-          <w:color w:val="1F1F1F"/>
-          <w:sz w:val="21"/>
-          <w:szCs w:val="21"/>
-        </w:rPr>
-        <w:t xml:space="preserve"> We are using </w:t>
+        <w:t xml:space="preserve"> : We are using </w:t>
       </w:r>
       <w:r>
         <w:rPr>
@@ -3305,36 +2344,16 @@
           <w:sz w:val="21"/>
           <w:szCs w:val="21"/>
         </w:rPr>
-        <w:t xml:space="preserve">     The access can be taken care by </w:t>
-      </w:r>
-      <w:proofErr w:type="gramStart"/>
-      <w:r>
-        <w:rPr>
-          <w:rFonts w:ascii="Arial" w:eastAsia="Times New Roman" w:hAnsi="Arial" w:cs="Arial"/>
-          <w:color w:val="1F1F1F"/>
-          <w:sz w:val="21"/>
-          <w:szCs w:val="21"/>
-        </w:rPr>
-        <w:t xml:space="preserve">the </w:t>
-      </w:r>
-      <w:r>
-        <w:rPr>
-          <w:rFonts w:ascii="Arial" w:eastAsia="Times New Roman" w:hAnsi="Arial" w:cs="Arial"/>
-          <w:color w:val="1F1F1F"/>
-          <w:sz w:val="21"/>
-          <w:szCs w:val="21"/>
-        </w:rPr>
-        <w:t xml:space="preserve"> File</w:t>
-      </w:r>
-      <w:proofErr w:type="gramEnd"/>
-      <w:r>
-        <w:rPr>
-          <w:rFonts w:ascii="Arial" w:eastAsia="Times New Roman" w:hAnsi="Arial" w:cs="Arial"/>
-          <w:color w:val="1F1F1F"/>
-          <w:sz w:val="21"/>
-          <w:szCs w:val="21"/>
-        </w:rPr>
-        <w:t xml:space="preserve"> System where the files are stored.</w:t>
+        <w:t xml:space="preserve">     The access can be taken care by the </w:t>
+      </w:r>
+      <w:r>
+        <w:rPr>
+          <w:rFonts w:ascii="Arial" w:eastAsia="Times New Roman" w:hAnsi="Arial" w:cs="Arial"/>
+          <w:color w:val="1F1F1F"/>
+          <w:sz w:val="21"/>
+          <w:szCs w:val="21"/>
+        </w:rPr>
+        <w:t xml:space="preserve"> File System where the files are stored.</w:t>
       </w:r>
     </w:p>
     <w:p>
@@ -3371,27 +2390,7 @@
           <w:sz w:val="21"/>
           <w:szCs w:val="21"/>
         </w:rPr>
-        <w:t xml:space="preserve">  Support the ability to systematize data workflows. This will also be </w:t>
-      </w:r>
-      <w:proofErr w:type="gramStart"/>
-      <w:r>
-        <w:rPr>
-          <w:rFonts w:ascii="Arial" w:eastAsia="Times New Roman" w:hAnsi="Arial" w:cs="Arial"/>
-          <w:color w:val="1F1F1F"/>
-          <w:sz w:val="21"/>
-          <w:szCs w:val="21"/>
-        </w:rPr>
-        <w:t>take</w:t>
-      </w:r>
-      <w:proofErr w:type="gramEnd"/>
-      <w:r>
-        <w:rPr>
-          <w:rFonts w:ascii="Arial" w:eastAsia="Times New Roman" w:hAnsi="Arial" w:cs="Arial"/>
-          <w:color w:val="1F1F1F"/>
-          <w:sz w:val="21"/>
-          <w:szCs w:val="21"/>
-        </w:rPr>
-        <w:t xml:space="preserve"> care by </w:t>
+        <w:t xml:space="preserve">  Support the ability to systematize data workflows. This will also be take care by </w:t>
       </w:r>
       <w:r>
         <w:rPr>
@@ -3409,47 +2408,7 @@
           <w:sz w:val="21"/>
           <w:szCs w:val="21"/>
         </w:rPr>
-        <w:t xml:space="preserve"> software. A utility can be written on the top of the </w:t>
-      </w:r>
-      <w:proofErr w:type="spellStart"/>
-      <w:r>
-        <w:rPr>
-          <w:rFonts w:ascii="Arial" w:eastAsia="Times New Roman" w:hAnsi="Arial" w:cs="Arial"/>
-          <w:color w:val="1F1F1F"/>
-          <w:sz w:val="21"/>
-          <w:szCs w:val="21"/>
-        </w:rPr>
-        <w:t>apis</w:t>
-      </w:r>
-      <w:proofErr w:type="spellEnd"/>
-      <w:r>
-        <w:rPr>
-          <w:rFonts w:ascii="Arial" w:eastAsia="Times New Roman" w:hAnsi="Arial" w:cs="Arial"/>
-          <w:color w:val="1F1F1F"/>
-          <w:sz w:val="21"/>
-          <w:szCs w:val="21"/>
-        </w:rPr>
-        <w:t xml:space="preserve"> to automate various workflows and that can be documented. </w:t>
-      </w:r>
-      <w:proofErr w:type="spellStart"/>
-      <w:r>
-        <w:rPr>
-          <w:rFonts w:ascii="Arial" w:eastAsia="Times New Roman" w:hAnsi="Arial" w:cs="Arial"/>
-          <w:color w:val="1F1F1F"/>
-          <w:sz w:val="21"/>
-          <w:szCs w:val="21"/>
-        </w:rPr>
-        <w:t>Eg</w:t>
-      </w:r>
-      <w:proofErr w:type="spellEnd"/>
-      <w:r>
-        <w:rPr>
-          <w:rFonts w:ascii="Arial" w:eastAsia="Times New Roman" w:hAnsi="Arial" w:cs="Arial"/>
-          <w:color w:val="1F1F1F"/>
-          <w:sz w:val="21"/>
-          <w:szCs w:val="21"/>
-        </w:rPr>
-        <w:t xml:space="preserve"> we can document how data will be popu</w:t>
+        <w:t xml:space="preserve"> software. A utility can be written on the top of the apis to automate various workflows and that can be documented. Eg we can document how data will be popu</w:t>
       </w:r>
       <w:r>
         <w:rPr>
@@ -3486,7 +2445,6 @@
           <w:szCs w:val="21"/>
         </w:rPr>
       </w:pPr>
-      <w:proofErr w:type="gramStart"/>
       <w:r>
         <w:rPr>
           <w:rFonts w:ascii="Arial" w:eastAsia="Times New Roman" w:hAnsi="Arial" w:cs="Arial"/>
@@ -3505,35 +2463,16 @@
           <w:sz w:val="21"/>
           <w:szCs w:val="21"/>
         </w:rPr>
-        <w:t xml:space="preserve">  We</w:t>
-      </w:r>
-      <w:proofErr w:type="gramEnd"/>
-      <w:r>
-        <w:rPr>
-          <w:rFonts w:ascii="Arial" w:eastAsia="Times New Roman" w:hAnsi="Arial" w:cs="Arial"/>
-          <w:color w:val="1F1F1F"/>
-          <w:sz w:val="21"/>
-          <w:szCs w:val="21"/>
-        </w:rPr>
-        <w:t xml:space="preserve"> have various constraints and attributes and keys which will help in authenticating and validating the data</w:t>
-      </w:r>
-      <w:r>
-        <w:rPr>
-          <w:rFonts w:ascii="Arial" w:eastAsia="Times New Roman" w:hAnsi="Arial" w:cs="Arial"/>
-          <w:color w:val="1F1F1F"/>
-          <w:sz w:val="21"/>
-          <w:szCs w:val="21"/>
-        </w:rPr>
-        <w:t>. The sample text has also been validated using the online validator</w:t>
-      </w:r>
-      <w:r>
-        <w:rPr>
-          <w:rFonts w:ascii="Arial" w:eastAsia="Times New Roman" w:hAnsi="Arial" w:cs="Arial"/>
-          <w:color w:val="1F1F1F"/>
-          <w:sz w:val="21"/>
-          <w:szCs w:val="21"/>
-        </w:rPr>
-        <w:t xml:space="preserve"> </w:t>
+        <w:t xml:space="preserve">  We have various constraints and attributes and keys which will help in authenticating and validating the data</w:t>
+      </w:r>
+      <w:r>
+        <w:rPr>
+          <w:rFonts w:ascii="Arial" w:eastAsia="Times New Roman" w:hAnsi="Arial" w:cs="Arial"/>
+          <w:color w:val="1F1F1F"/>
+          <w:sz w:val="21"/>
+          <w:szCs w:val="21"/>
+        </w:rPr>
+        <w:t xml:space="preserve">. The sample text has also been validated using the online validator </w:t>
       </w:r>
     </w:p>
     <w:p>
@@ -3552,7 +2491,6 @@
           <w:szCs w:val="21"/>
         </w:rPr>
       </w:pPr>
-      <w:proofErr w:type="gramStart"/>
       <w:r>
         <w:rPr>
           <w:rFonts w:ascii="Arial" w:eastAsia="Times New Roman" w:hAnsi="Arial" w:cs="Arial"/>
@@ -3571,55 +2509,7 @@
           <w:sz w:val="21"/>
           <w:szCs w:val="21"/>
         </w:rPr>
-        <w:t xml:space="preserve"> The</w:t>
-      </w:r>
-      <w:proofErr w:type="gramEnd"/>
-      <w:r>
-        <w:rPr>
-          <w:rFonts w:ascii="Arial" w:eastAsia="Times New Roman" w:hAnsi="Arial" w:cs="Arial"/>
-          <w:color w:val="1F1F1F"/>
-          <w:sz w:val="21"/>
-          <w:szCs w:val="21"/>
-        </w:rPr>
-        <w:t xml:space="preserve"> data can  be integrated from various </w:t>
-      </w:r>
-      <w:r>
-        <w:rPr>
-          <w:rFonts w:ascii="Arial" w:eastAsia="Times New Roman" w:hAnsi="Arial" w:cs="Arial"/>
-          <w:color w:val="1F1F1F"/>
-          <w:sz w:val="21"/>
-          <w:szCs w:val="21"/>
-        </w:rPr>
-        <w:t xml:space="preserve">complaint sources </w:t>
-      </w:r>
-      <w:proofErr w:type="spellStart"/>
-      <w:r>
-        <w:rPr>
-          <w:rFonts w:ascii="Arial" w:eastAsia="Times New Roman" w:hAnsi="Arial" w:cs="Arial"/>
-          <w:color w:val="1F1F1F"/>
-          <w:sz w:val="21"/>
-          <w:szCs w:val="21"/>
-        </w:rPr>
-        <w:t>i.e</w:t>
-      </w:r>
-      <w:proofErr w:type="spellEnd"/>
-      <w:r>
-        <w:rPr>
-          <w:rFonts w:ascii="Arial" w:eastAsia="Times New Roman" w:hAnsi="Arial" w:cs="Arial"/>
-          <w:color w:val="1F1F1F"/>
-          <w:sz w:val="21"/>
-          <w:szCs w:val="21"/>
-        </w:rPr>
-        <w:t xml:space="preserve"> web mobile </w:t>
-      </w:r>
-      <w:r>
-        <w:rPr>
-          <w:rFonts w:ascii="Arial" w:eastAsia="Times New Roman" w:hAnsi="Arial" w:cs="Arial"/>
-          <w:color w:val="1F1F1F"/>
-          <w:sz w:val="21"/>
-          <w:szCs w:val="21"/>
-        </w:rPr>
-        <w:t>using the XML schema to represent data.</w:t>
+        <w:t xml:space="preserve"> The data can  be integrated from various complaint sources i.e web mobile using the XML schema to represent data.</w:t>
       </w:r>
     </w:p>
     <w:p>
@@ -3665,27 +2555,7 @@
           <w:sz w:val="21"/>
           <w:szCs w:val="21"/>
         </w:rPr>
-        <w:t xml:space="preserve">File </w:t>
-      </w:r>
-      <w:proofErr w:type="gramStart"/>
-      <w:r>
-        <w:rPr>
-          <w:rFonts w:ascii="Arial" w:eastAsia="Times New Roman" w:hAnsi="Arial" w:cs="Arial"/>
-          <w:color w:val="1F1F1F"/>
-          <w:sz w:val="21"/>
-          <w:szCs w:val="21"/>
-        </w:rPr>
-        <w:t>System</w:t>
-      </w:r>
-      <w:proofErr w:type="gramEnd"/>
-      <w:r>
-        <w:rPr>
-          <w:rFonts w:ascii="Arial" w:eastAsia="Times New Roman" w:hAnsi="Arial" w:cs="Arial"/>
-          <w:color w:val="1F1F1F"/>
-          <w:sz w:val="21"/>
-          <w:szCs w:val="21"/>
-        </w:rPr>
-        <w:t xml:space="preserve"> </w:t>
+        <w:t xml:space="preserve">File System </w:t>
       </w:r>
       <w:r>
         <w:rPr>
@@ -3713,7 +2583,6 @@
           <w:szCs w:val="21"/>
         </w:rPr>
       </w:pPr>
-      <w:proofErr w:type="gramStart"/>
       <w:r>
         <w:rPr>
           <w:rFonts w:ascii="Arial" w:eastAsia="Times New Roman" w:hAnsi="Arial" w:cs="Arial"/>
@@ -3732,17 +2601,7 @@
           <w:sz w:val="21"/>
           <w:szCs w:val="21"/>
         </w:rPr>
-        <w:t xml:space="preserve">  This</w:t>
-      </w:r>
-      <w:proofErr w:type="gramEnd"/>
-      <w:r>
-        <w:rPr>
-          <w:rFonts w:ascii="Arial" w:eastAsia="Times New Roman" w:hAnsi="Arial" w:cs="Arial"/>
-          <w:color w:val="1F1F1F"/>
-          <w:sz w:val="21"/>
-          <w:szCs w:val="21"/>
-        </w:rPr>
-        <w:t xml:space="preserve"> will be ensured by the legal team of the organization. Any data that we need to populate in the </w:t>
+        <w:t xml:space="preserve">  This will be ensured by the legal team of the organization. Any data that we need to populate in the </w:t>
       </w:r>
       <w:r>
         <w:rPr>
@@ -3769,27 +2628,7 @@
           <w:sz w:val="21"/>
           <w:szCs w:val="21"/>
         </w:rPr>
-        <w:t xml:space="preserve"> </w:t>
-      </w:r>
-      <w:proofErr w:type="spellStart"/>
-      <w:r>
-        <w:rPr>
-          <w:rFonts w:ascii="Arial" w:eastAsia="Times New Roman" w:hAnsi="Arial" w:cs="Arial"/>
-          <w:color w:val="1F1F1F"/>
-          <w:sz w:val="21"/>
-          <w:szCs w:val="21"/>
-        </w:rPr>
-        <w:t>Eg</w:t>
-      </w:r>
-      <w:proofErr w:type="spellEnd"/>
-      <w:r>
-        <w:rPr>
-          <w:rFonts w:ascii="Arial" w:eastAsia="Times New Roman" w:hAnsi="Arial" w:cs="Arial"/>
-          <w:color w:val="1F1F1F"/>
-          <w:sz w:val="21"/>
-          <w:szCs w:val="21"/>
-        </w:rPr>
-        <w:t xml:space="preserve"> some of the information is redacted in the texts</w:t>
+        <w:t xml:space="preserve"> Eg some of the information is redacted in the texts</w:t>
       </w:r>
     </w:p>
     <w:p>
@@ -3857,6 +2696,7 @@
         <w:spacing w:before="100" w:beforeAutospacing="1" w:after="150" w:line="240" w:lineRule="auto"/>
       </w:pPr>
       <w:r>
+        <w:lastRenderedPageBreak/>
         <w:t>Create well maintained scripts for executing data transformations</w:t>
       </w:r>
     </w:p>
@@ -3873,8 +2713,6 @@
       <w:r>
         <w:t>Any modifications or corrections in data must be managed so that we avoid any errors and changes can be tracked.</w:t>
       </w:r>
-      <w:bookmarkStart w:id="2" w:name="_GoBack"/>
-      <w:bookmarkEnd w:id="2"/>
     </w:p>
     <w:sectPr>
       <w:pgSz w:w="12240" w:h="15840"/>

</xml_diff>